<commit_message>
Doan Hanh update mau bao cao
</commit_message>
<xml_diff>
--- a/04/MauBaoCao_BaiTapDuAn.docx
+++ b/04/MauBaoCao_BaiTapDuAn.docx
@@ -1,6 +1,6 @@
 
 <file path=word/document.xml><?xml version="1.0" encoding="utf-8"?>
-<w:document xmlns:wpc="http://schemas.microsoft.com/office/word/2010/wordprocessingCanvas" xmlns:mc="http://schemas.openxmlformats.org/markup-compatibility/2006" xmlns:o="urn:schemas-microsoft-com:office:office" xmlns:r="http://schemas.openxmlformats.org/officeDocument/2006/relationships" xmlns:m="http://schemas.openxmlformats.org/officeDocument/2006/math" xmlns:v="urn:schemas-microsoft-com:vml" xmlns:wp14="http://schemas.microsoft.com/office/word/2010/wordprocessingDrawing" xmlns:wp="http://schemas.openxmlformats.org/drawingml/2006/wordprocessingDrawing" xmlns:w10="urn:schemas-microsoft-com:office:word" xmlns:w="http://schemas.openxmlformats.org/wordprocessingml/2006/main" xmlns:w14="http://schemas.microsoft.com/office/word/2010/wordml" xmlns:wpg="http://schemas.microsoft.com/office/word/2010/wordprocessingGroup" xmlns:wpi="http://schemas.microsoft.com/office/word/2010/wordprocessingInk" xmlns:wne="http://schemas.microsoft.com/office/word/2006/wordml" xmlns:wps="http://schemas.microsoft.com/office/word/2010/wordprocessingShape" mc:Ignorable="w14 wp14">
+<w:document xmlns:wpc="http://schemas.microsoft.com/office/word/2010/wordprocessingCanvas" xmlns:cx="http://schemas.microsoft.com/office/drawing/2014/chartex" xmlns:mc="http://schemas.openxmlformats.org/markup-compatibility/2006" xmlns:o="urn:schemas-microsoft-com:office:office" xmlns:r="http://schemas.openxmlformats.org/officeDocument/2006/relationships" xmlns:m="http://schemas.openxmlformats.org/officeDocument/2006/math" xmlns:v="urn:schemas-microsoft-com:vml" xmlns:wp14="http://schemas.microsoft.com/office/word/2010/wordprocessingDrawing" xmlns:wp="http://schemas.openxmlformats.org/drawingml/2006/wordprocessingDrawing" xmlns:w10="urn:schemas-microsoft-com:office:word" xmlns:w="http://schemas.openxmlformats.org/wordprocessingml/2006/main" xmlns:w14="http://schemas.microsoft.com/office/word/2010/wordml" xmlns:w15="http://schemas.microsoft.com/office/word/2012/wordml" xmlns:w16se="http://schemas.microsoft.com/office/word/2015/wordml/symex" xmlns:wpg="http://schemas.microsoft.com/office/word/2010/wordprocessingGroup" xmlns:wpi="http://schemas.microsoft.com/office/word/2010/wordprocessingInk" xmlns:wne="http://schemas.microsoft.com/office/word/2006/wordml" xmlns:wps="http://schemas.microsoft.com/office/word/2010/wordprocessingShape" mc:Ignorable="w14 w15 w16se wp14">
   <w:body>
     <w:p>
       <w:pPr>
@@ -335,7 +335,7 @@
                     </pic:cNvPicPr>
                   </pic:nvPicPr>
                   <pic:blipFill>
-                    <a:blip r:embed="rId9">
+                    <a:blip r:embed="rId8">
                       <a:extLst>
                         <a:ext uri="{28A0092B-C50C-407E-A947-70E740481C1C}">
                           <a14:useLocalDpi xmlns:a14="http://schemas.microsoft.com/office/drawing/2010/main" val="0"/>
@@ -548,44 +548,89 @@
     </w:p>
     <w:p>
       <w:pPr>
-        <w:spacing w:line="200" w:lineRule="exact"/>
-      </w:pPr>
-    </w:p>
-    <w:p>
-      <w:pPr>
-        <w:spacing w:line="200" w:lineRule="exact"/>
-      </w:pPr>
-    </w:p>
-    <w:p>
-      <w:pPr>
-        <w:ind w:left="4134" w:right="2466"/>
-        <w:rPr>
-          <w:sz w:val="28"/>
-          <w:szCs w:val="28"/>
-        </w:rPr>
-      </w:pPr>
-      <w:r>
+        <w:ind w:left="6096" w:right="2466" w:hanging="3686"/>
         <w:rPr>
           <w:spacing w:val="-1"/>
           <w:sz w:val="28"/>
           <w:szCs w:val="28"/>
-        </w:rPr>
-        <w:t>Sinh viên</w:t>
-      </w:r>
-      <w:r>
-        <w:rPr>
-          <w:sz w:val="28"/>
-          <w:szCs w:val="28"/>
-        </w:rPr>
-        <w:t xml:space="preserve">:   </w:t>
-      </w:r>
+          <w:lang w:val="vi-VN"/>
+        </w:rPr>
+      </w:pPr>
       <w:r>
         <w:rPr>
           <w:spacing w:val="-1"/>
           <w:sz w:val="28"/>
           <w:szCs w:val="28"/>
         </w:rPr>
-        <w:t>N</w:t>
+        <w:t>Sinh viên</w:t>
+      </w:r>
+      <w:r>
+        <w:rPr>
+          <w:sz w:val="28"/>
+          <w:szCs w:val="28"/>
+        </w:rPr>
+        <w:t xml:space="preserve">:   </w:t>
+      </w:r>
+      <w:r>
+        <w:rPr>
+          <w:spacing w:val="-1"/>
+          <w:sz w:val="28"/>
+          <w:szCs w:val="28"/>
+          <w:lang w:val="vi-VN"/>
+        </w:rPr>
+        <w:t>Huỳnh Nguyễn Đoan Hạnh</w:t>
+      </w:r>
+    </w:p>
+    <w:p>
+      <w:pPr>
+        <w:ind w:left="3969" w:right="1606" w:hanging="283"/>
+        <w:rPr>
+          <w:sz w:val="28"/>
+          <w:szCs w:val="28"/>
+          <w:lang w:val="vi-VN"/>
+        </w:rPr>
+      </w:pPr>
+      <w:r>
+        <w:rPr>
+          <w:spacing w:val="-1"/>
+          <w:sz w:val="28"/>
+          <w:szCs w:val="28"/>
+          <w:lang w:val="vi-VN"/>
+        </w:rPr>
+        <w:t xml:space="preserve"> </w:t>
+      </w:r>
+      <w:r>
+        <w:rPr>
+          <w:spacing w:val="-1"/>
+          <w:sz w:val="28"/>
+          <w:szCs w:val="28"/>
+          <w:lang w:val="vi-VN"/>
+        </w:rPr>
+        <w:t>Lê Huỳnh Uyên Nhật</w:t>
+      </w:r>
+    </w:p>
+    <w:p>
+      <w:pPr>
+        <w:ind w:left="4134" w:right="2466" w:hanging="1724"/>
+        <w:rPr>
+          <w:sz w:val="28"/>
+          <w:szCs w:val="28"/>
+        </w:rPr>
+      </w:pPr>
+      <w:r>
+        <w:rPr>
+          <w:spacing w:val="-1"/>
+          <w:sz w:val="28"/>
+          <w:szCs w:val="28"/>
+        </w:rPr>
+        <w:t>L</w:t>
+      </w:r>
+      <w:r>
+        <w:rPr>
+          <w:sz w:val="28"/>
+          <w:szCs w:val="28"/>
+        </w:rPr>
+        <w:t>ớ</w:t>
       </w:r>
       <w:r>
         <w:rPr>
@@ -593,7 +638,45 @@
           <w:sz w:val="28"/>
           <w:szCs w:val="28"/>
         </w:rPr>
-        <w:t>gu</w:t>
+        <w:t>p</w:t>
+      </w:r>
+      <w:r>
+        <w:rPr>
+          <w:sz w:val="28"/>
+          <w:szCs w:val="28"/>
+        </w:rPr>
+        <w:t xml:space="preserve">:     </w:t>
+      </w:r>
+      <w:r>
+        <w:rPr>
+          <w:spacing w:val="69"/>
+          <w:sz w:val="28"/>
+          <w:szCs w:val="28"/>
+        </w:rPr>
+        <w:t xml:space="preserve"> </w:t>
+      </w:r>
+      <w:r>
+        <w:rPr>
+          <w:spacing w:val="69"/>
+          <w:sz w:val="28"/>
+          <w:szCs w:val="28"/>
+        </w:rPr>
+        <w:t xml:space="preserve">   </w:t>
+      </w:r>
+      <w:r>
+        <w:rPr>
+          <w:sz w:val="28"/>
+          <w:szCs w:val="28"/>
+        </w:rPr>
+        <w:t>4</w:t>
+      </w:r>
+      <w:r>
+        <w:rPr>
+          <w:spacing w:val="1"/>
+          <w:sz w:val="28"/>
+          <w:szCs w:val="28"/>
+        </w:rPr>
+        <w:t>4</w:t>
       </w:r>
       <w:r>
         <w:rPr>
@@ -601,14 +684,7 @@
           <w:sz w:val="28"/>
           <w:szCs w:val="28"/>
         </w:rPr>
-        <w:t>y</w:t>
-      </w:r>
-      <w:r>
-        <w:rPr>
-          <w:sz w:val="28"/>
-          <w:szCs w:val="28"/>
-        </w:rPr>
-        <w:t>ễn</w:t>
+        <w:t>K</w:t>
       </w:r>
       <w:r>
         <w:rPr>
@@ -616,208 +692,51 @@
           <w:sz w:val="28"/>
           <w:szCs w:val="28"/>
         </w:rPr>
-        <w:t xml:space="preserve"> </w:t>
-      </w:r>
-      <w:r>
+        <w:t>21.1</w:t>
+      </w:r>
+    </w:p>
+    <w:p>
+      <w:pPr>
+        <w:spacing w:line="320" w:lineRule="exact"/>
+        <w:ind w:left="3414" w:hanging="1004"/>
         <w:rPr>
           <w:sz w:val="28"/>
           <w:szCs w:val="28"/>
-        </w:rPr>
-        <w:t>A</w:t>
-      </w:r>
-    </w:p>
-    <w:p>
-      <w:pPr>
-        <w:ind w:left="4134" w:right="2466"/>
-        <w:rPr>
-          <w:sz w:val="28"/>
-          <w:szCs w:val="28"/>
-        </w:rPr>
-      </w:pPr>
+          <w:lang w:val="vi-VN"/>
+        </w:rPr>
+      </w:pPr>
+      <w:bookmarkStart w:id="0" w:name="_GoBack"/>
+      <w:bookmarkEnd w:id="0"/>
       <w:r>
         <w:rPr>
           <w:spacing w:val="-1"/>
           <w:sz w:val="28"/>
           <w:szCs w:val="28"/>
         </w:rPr>
-        <w:t>L</w:t>
+        <w:t>Giáo viên hướng dẫn</w:t>
       </w:r>
       <w:r>
         <w:rPr>
           <w:sz w:val="28"/>
           <w:szCs w:val="28"/>
         </w:rPr>
-        <w:t>ớ</w:t>
-      </w:r>
-      <w:r>
-        <w:rPr>
-          <w:spacing w:val="1"/>
+        <w:t xml:space="preserve">:  </w:t>
+      </w:r>
+      <w:r>
+        <w:rPr>
           <w:sz w:val="28"/>
           <w:szCs w:val="28"/>
         </w:rPr>
-        <w:t>p</w:t>
-      </w:r>
-      <w:r>
-        <w:rPr>
-          <w:sz w:val="28"/>
-          <w:szCs w:val="28"/>
-        </w:rPr>
-        <w:t xml:space="preserve">:     </w:t>
-      </w:r>
-      <w:r>
-        <w:rPr>
-          <w:spacing w:val="69"/>
-          <w:sz w:val="28"/>
-          <w:szCs w:val="28"/>
-        </w:rPr>
-        <w:t xml:space="preserve"> </w:t>
-      </w:r>
-      <w:r>
-        <w:rPr>
-          <w:spacing w:val="69"/>
-          <w:sz w:val="28"/>
-          <w:szCs w:val="28"/>
-        </w:rPr>
-        <w:t xml:space="preserve">   </w:t>
-      </w:r>
-      <w:r>
-        <w:rPr>
-          <w:sz w:val="28"/>
-          <w:szCs w:val="28"/>
-        </w:rPr>
-        <w:t>4</w:t>
-      </w:r>
-      <w:r>
-        <w:rPr>
-          <w:spacing w:val="1"/>
-          <w:sz w:val="28"/>
-          <w:szCs w:val="28"/>
-        </w:rPr>
-        <w:t>4</w:t>
-      </w:r>
-      <w:r>
-        <w:rPr>
-          <w:spacing w:val="-4"/>
-          <w:sz w:val="28"/>
-          <w:szCs w:val="28"/>
-        </w:rPr>
-        <w:t>K</w:t>
-      </w:r>
-      <w:r>
-        <w:rPr>
-          <w:spacing w:val="1"/>
-          <w:sz w:val="28"/>
-          <w:szCs w:val="28"/>
-        </w:rPr>
-        <w:t>1</w:t>
-      </w:r>
-      <w:r>
-        <w:rPr>
-          <w:sz w:val="28"/>
-          <w:szCs w:val="28"/>
-        </w:rPr>
-        <w:t>4</w:t>
-      </w:r>
-    </w:p>
-    <w:p>
-      <w:pPr>
-        <w:spacing w:line="320" w:lineRule="exact"/>
-        <w:ind w:left="3414"/>
-        <w:rPr>
-          <w:sz w:val="28"/>
-          <w:szCs w:val="28"/>
-        </w:rPr>
-      </w:pPr>
+        <w:t xml:space="preserve">     </w:t>
+      </w:r>
       <w:r>
         <w:rPr>
           <w:spacing w:val="-1"/>
           <w:sz w:val="28"/>
           <w:szCs w:val="28"/>
-        </w:rPr>
-        <w:t>Giáo viên hướng dẫn</w:t>
-      </w:r>
-      <w:r>
-        <w:rPr>
-          <w:sz w:val="28"/>
-          <w:szCs w:val="28"/>
-        </w:rPr>
-        <w:t xml:space="preserve">:  </w:t>
-      </w:r>
-      <w:r>
-        <w:rPr>
-          <w:sz w:val="28"/>
-          <w:szCs w:val="28"/>
-        </w:rPr>
-        <w:t xml:space="preserve">     </w:t>
-      </w:r>
-      <w:r>
-        <w:rPr>
-          <w:spacing w:val="-1"/>
-          <w:sz w:val="28"/>
-          <w:szCs w:val="28"/>
-        </w:rPr>
-        <w:t>T</w:t>
-      </w:r>
-      <w:r>
-        <w:rPr>
-          <w:sz w:val="28"/>
-          <w:szCs w:val="28"/>
-        </w:rPr>
-        <w:t>S.</w:t>
-      </w:r>
-      <w:r>
-        <w:rPr>
-          <w:spacing w:val="1"/>
-          <w:sz w:val="28"/>
-          <w:szCs w:val="28"/>
-        </w:rPr>
-        <w:t xml:space="preserve"> </w:t>
-      </w:r>
-      <w:r>
-        <w:rPr>
-          <w:spacing w:val="-1"/>
-          <w:sz w:val="28"/>
-          <w:szCs w:val="28"/>
-        </w:rPr>
-        <w:t>N</w:t>
-      </w:r>
-      <w:r>
-        <w:rPr>
-          <w:spacing w:val="1"/>
-          <w:sz w:val="28"/>
-          <w:szCs w:val="28"/>
-        </w:rPr>
-        <w:t>gu</w:t>
-      </w:r>
-      <w:r>
-        <w:rPr>
-          <w:spacing w:val="-4"/>
-          <w:sz w:val="28"/>
-          <w:szCs w:val="28"/>
-        </w:rPr>
-        <w:t>y</w:t>
-      </w:r>
-      <w:r>
-        <w:rPr>
-          <w:sz w:val="28"/>
-          <w:szCs w:val="28"/>
-        </w:rPr>
-        <w:t>ễn</w:t>
-      </w:r>
-      <w:r>
-        <w:rPr>
-          <w:spacing w:val="1"/>
-          <w:sz w:val="28"/>
-          <w:szCs w:val="28"/>
-        </w:rPr>
-        <w:t xml:space="preserve"> </w:t>
-      </w:r>
-      <w:r>
-        <w:rPr>
-          <w:sz w:val="28"/>
-          <w:szCs w:val="28"/>
-        </w:rPr>
-        <w:t>B</w:t>
+          <w:lang w:val="vi-VN"/>
+        </w:rPr>
+        <w:t>Cao Thị Nhâm</w:t>
       </w:r>
     </w:p>
     <w:p>
@@ -863,6 +782,7 @@
           <w:i/>
           <w:w w:val="99"/>
           <w:szCs w:val="26"/>
+          <w:lang w:val="vi-VN"/>
         </w:rPr>
       </w:pPr>
       <w:r>
@@ -906,96 +826,22 @@
           <w:spacing w:val="1"/>
           <w:w w:val="99"/>
           <w:szCs w:val="26"/>
-        </w:rPr>
-        <w:t>&lt;</w:t>
-      </w:r>
-      <w:r>
+          <w:lang w:val="vi-VN"/>
+        </w:rPr>
+        <w:t>11/08/2020</w:t>
+      </w:r>
+    </w:p>
+    <w:p>
+      <w:pPr>
+        <w:jc w:val="center"/>
         <w:rPr>
           <w:b/>
           <w:i/>
           <w:w w:val="99"/>
           <w:szCs w:val="26"/>
         </w:rPr>
-        <w:t>Tháng</w:t>
-      </w:r>
-      <w:r>
-        <w:rPr>
-          <w:b/>
-          <w:i/>
-          <w:spacing w:val="1"/>
-          <w:w w:val="99"/>
-          <w:szCs w:val="26"/>
-        </w:rPr>
-        <w:t>&gt;</w:t>
-      </w:r>
-      <w:r>
-        <w:rPr>
-          <w:b/>
-          <w:i/>
-          <w:szCs w:val="26"/>
-        </w:rPr>
-        <w:t>/</w:t>
-      </w:r>
-      <w:r>
-        <w:rPr>
-          <w:b/>
-          <w:i/>
-          <w:spacing w:val="3"/>
-          <w:w w:val="99"/>
-          <w:szCs w:val="26"/>
-        </w:rPr>
-        <w:t>&lt;</w:t>
-      </w:r>
-      <w:r>
-        <w:rPr>
-          <w:b/>
-          <w:i/>
-          <w:w w:val="99"/>
-          <w:szCs w:val="26"/>
-        </w:rPr>
-        <w:t>Nă</w:t>
-      </w:r>
-      <w:r>
-        <w:rPr>
-          <w:b/>
-          <w:i/>
-          <w:spacing w:val="2"/>
-          <w:w w:val="99"/>
-          <w:szCs w:val="26"/>
-        </w:rPr>
-        <w:t>m</w:t>
-      </w:r>
-      <w:r>
-        <w:rPr>
-          <w:b/>
-          <w:i/>
-          <w:spacing w:val="1"/>
-          <w:w w:val="99"/>
-          <w:szCs w:val="26"/>
-        </w:rPr>
-        <w:t>&gt;</w:t>
-      </w:r>
-      <w:r>
-        <w:rPr>
-          <w:b/>
-          <w:i/>
-          <w:w w:val="99"/>
-          <w:szCs w:val="26"/>
-        </w:rPr>
-        <w:t>.</w:t>
-      </w:r>
-    </w:p>
-    <w:p>
-      <w:pPr>
-        <w:jc w:val="center"/>
-        <w:rPr>
-          <w:b/>
-          <w:i/>
-          <w:w w:val="99"/>
-          <w:szCs w:val="26"/>
-        </w:rPr>
         <w:sectPr>
-          <w:footerReference w:type="default" r:id="rId10"/>
+          <w:footerReference w:type="default" r:id="rId9"/>
           <w:pgSz w:w="12240" w:h="15840"/>
           <w:pgMar w:top="1411" w:right="1138" w:bottom="1411" w:left="1699" w:header="720" w:footer="720" w:gutter="0"/>
           <w:pgBorders>
@@ -1018,14 +864,14 @@
         </w:numPr>
         <w:ind w:left="360"/>
       </w:pPr>
-      <w:bookmarkStart w:id="0" w:name="_Toc47856512"/>
-      <w:bookmarkStart w:id="1" w:name="_Toc47856940"/>
+      <w:bookmarkStart w:id="1" w:name="_Toc47856512"/>
+      <w:bookmarkStart w:id="2" w:name="_Toc47856940"/>
       <w:r>
         <w:lastRenderedPageBreak/>
         <w:t>LỜI CAM ĐOAN</w:t>
       </w:r>
-      <w:bookmarkEnd w:id="0"/>
       <w:bookmarkEnd w:id="1"/>
+      <w:bookmarkEnd w:id="2"/>
     </w:p>
     <w:p>
       <w:pPr>
@@ -1042,14 +888,14 @@
       <w:r>
         <w:br w:type="page"/>
       </w:r>
-      <w:bookmarkStart w:id="2" w:name="_Toc47856513"/>
-      <w:bookmarkStart w:id="3" w:name="_Toc47856941"/>
+      <w:bookmarkStart w:id="3" w:name="_Toc47856513"/>
+      <w:bookmarkStart w:id="4" w:name="_Toc47856941"/>
       <w:r>
         <w:lastRenderedPageBreak/>
         <w:t>MỤC LỤC</w:t>
       </w:r>
-      <w:bookmarkEnd w:id="2"/>
       <w:bookmarkEnd w:id="3"/>
+      <w:bookmarkEnd w:id="4"/>
       <w:r>
         <w:fldChar w:fldCharType="begin"/>
       </w:r>
@@ -2976,14 +2822,14 @@
         </w:numPr>
         <w:ind w:left="360"/>
       </w:pPr>
-      <w:bookmarkStart w:id="4" w:name="_Toc47856514"/>
-      <w:bookmarkStart w:id="5" w:name="_Toc47856942"/>
+      <w:bookmarkStart w:id="5" w:name="_Toc47856514"/>
+      <w:bookmarkStart w:id="6" w:name="_Toc47856942"/>
       <w:r>
         <w:lastRenderedPageBreak/>
         <w:t>DANH MỤC TỪ VIẾT TẮT</w:t>
       </w:r>
-      <w:bookmarkEnd w:id="4"/>
       <w:bookmarkEnd w:id="5"/>
+      <w:bookmarkEnd w:id="6"/>
     </w:p>
     <w:tbl>
       <w:tblPr>
@@ -3160,14 +3006,14 @@
         </w:numPr>
         <w:ind w:left="360"/>
       </w:pPr>
-      <w:bookmarkStart w:id="6" w:name="_Toc47856515"/>
-      <w:bookmarkStart w:id="7" w:name="_Toc47856943"/>
+      <w:bookmarkStart w:id="7" w:name="_Toc47856515"/>
+      <w:bookmarkStart w:id="8" w:name="_Toc47856943"/>
       <w:r>
         <w:lastRenderedPageBreak/>
         <w:t>DANH MỤC BẢNG BIỂU</w:t>
       </w:r>
-      <w:bookmarkEnd w:id="6"/>
       <w:bookmarkEnd w:id="7"/>
+      <w:bookmarkEnd w:id="8"/>
     </w:p>
     <w:p>
       <w:pPr>
@@ -3292,14 +3138,14 @@
           <w:noProof/>
         </w:rPr>
       </w:pPr>
-      <w:bookmarkStart w:id="8" w:name="_Toc47856516"/>
-      <w:bookmarkStart w:id="9" w:name="_Toc47856944"/>
+      <w:bookmarkStart w:id="9" w:name="_Toc47856516"/>
+      <w:bookmarkStart w:id="10" w:name="_Toc47856944"/>
       <w:r>
         <w:lastRenderedPageBreak/>
         <w:t>DANH MỤC HÌNH VẼ</w:t>
       </w:r>
-      <w:bookmarkEnd w:id="8"/>
       <w:bookmarkEnd w:id="9"/>
+      <w:bookmarkEnd w:id="10"/>
       <w:r>
         <w:fldChar w:fldCharType="begin"/>
       </w:r>
@@ -3400,7 +3246,7 @@
         <w:spacing w:before="0" w:after="200" w:line="276" w:lineRule="auto"/>
         <w:jc w:val="left"/>
         <w:sectPr>
-          <w:footerReference w:type="default" r:id="rId11"/>
+          <w:footerReference w:type="default" r:id="rId10"/>
           <w:pgSz w:w="12240" w:h="15840"/>
           <w:pgMar w:top="1440" w:right="1440" w:bottom="1440" w:left="1440" w:header="720" w:footer="720" w:gutter="0"/>
           <w:pgNumType w:fmt="lowerRoman" w:start="1"/>
@@ -3416,14 +3262,14 @@
       <w:pPr>
         <w:pStyle w:val="Heading1"/>
       </w:pPr>
-      <w:bookmarkStart w:id="10" w:name="_Toc47856517"/>
-      <w:bookmarkStart w:id="11" w:name="_Toc47856945"/>
+      <w:bookmarkStart w:id="11" w:name="_Toc47856517"/>
+      <w:bookmarkStart w:id="12" w:name="_Toc47856945"/>
       <w:r>
         <w:lastRenderedPageBreak/>
         <w:t>MÔ TẢ BÀI TOÁN</w:t>
       </w:r>
-      <w:bookmarkEnd w:id="10"/>
       <w:bookmarkEnd w:id="11"/>
+      <w:bookmarkEnd w:id="12"/>
     </w:p>
     <w:p>
       <w:pPr>
@@ -4237,10 +4083,7 @@
         </w:tc>
       </w:tr>
     </w:tbl>
-    <w:p>
-      <w:bookmarkStart w:id="12" w:name="_GoBack"/>
-      <w:bookmarkEnd w:id="12"/>
-    </w:p>
+    <w:p/>
     <w:p>
       <w:r>
         <w:br w:type="page"/>
@@ -4296,7 +4139,7 @@
                     <pic:cNvPicPr/>
                   </pic:nvPicPr>
                   <pic:blipFill>
-                    <a:blip r:embed="rId12">
+                    <a:blip r:embed="rId11">
                       <a:extLst>
                         <a:ext uri="{28A0092B-C50C-407E-A947-70E740481C1C}">
                           <a14:useLocalDpi xmlns:a14="http://schemas.microsoft.com/office/drawing/2010/main" val="0"/>
@@ -4616,7 +4459,7 @@
 </file>
 
 <file path=word/endnotes.xml><?xml version="1.0" encoding="utf-8"?>
-<w:endnotes xmlns:wpc="http://schemas.microsoft.com/office/word/2010/wordprocessingCanvas" xmlns:mc="http://schemas.openxmlformats.org/markup-compatibility/2006" xmlns:o="urn:schemas-microsoft-com:office:office" xmlns:r="http://schemas.openxmlformats.org/officeDocument/2006/relationships" xmlns:m="http://schemas.openxmlformats.org/officeDocument/2006/math" xmlns:v="urn:schemas-microsoft-com:vml" xmlns:wp14="http://schemas.microsoft.com/office/word/2010/wordprocessingDrawing" xmlns:wp="http://schemas.openxmlformats.org/drawingml/2006/wordprocessingDrawing" xmlns:w10="urn:schemas-microsoft-com:office:word" xmlns:w="http://schemas.openxmlformats.org/wordprocessingml/2006/main" xmlns:w14="http://schemas.microsoft.com/office/word/2010/wordml" xmlns:wpg="http://schemas.microsoft.com/office/word/2010/wordprocessingGroup" xmlns:wpi="http://schemas.microsoft.com/office/word/2010/wordprocessingInk" xmlns:wne="http://schemas.microsoft.com/office/word/2006/wordml" xmlns:wps="http://schemas.microsoft.com/office/word/2010/wordprocessingShape" mc:Ignorable="w14 wp14">
+<w:endnotes xmlns:wpc="http://schemas.microsoft.com/office/word/2010/wordprocessingCanvas" xmlns:cx="http://schemas.microsoft.com/office/drawing/2014/chartex" xmlns:mc="http://schemas.openxmlformats.org/markup-compatibility/2006" xmlns:o="urn:schemas-microsoft-com:office:office" xmlns:r="http://schemas.openxmlformats.org/officeDocument/2006/relationships" xmlns:m="http://schemas.openxmlformats.org/officeDocument/2006/math" xmlns:v="urn:schemas-microsoft-com:vml" xmlns:wp14="http://schemas.microsoft.com/office/word/2010/wordprocessingDrawing" xmlns:wp="http://schemas.openxmlformats.org/drawingml/2006/wordprocessingDrawing" xmlns:w10="urn:schemas-microsoft-com:office:word" xmlns:w="http://schemas.openxmlformats.org/wordprocessingml/2006/main" xmlns:w14="http://schemas.microsoft.com/office/word/2010/wordml" xmlns:w15="http://schemas.microsoft.com/office/word/2012/wordml" xmlns:w16se="http://schemas.microsoft.com/office/word/2015/wordml/symex" xmlns:wpg="http://schemas.microsoft.com/office/word/2010/wordprocessingGroup" xmlns:wpi="http://schemas.microsoft.com/office/word/2010/wordprocessingInk" xmlns:wne="http://schemas.microsoft.com/office/word/2006/wordml" xmlns:wps="http://schemas.microsoft.com/office/word/2010/wordprocessingShape" mc:Ignorable="w14 w15 w16se wp14">
   <w:endnote w:type="separator" w:id="-1">
     <w:p>
       <w:pPr>
@@ -4641,7 +4484,7 @@
 </file>
 
 <file path=word/footer1.xml><?xml version="1.0" encoding="utf-8"?>
-<w:ftr xmlns:wpc="http://schemas.microsoft.com/office/word/2010/wordprocessingCanvas" xmlns:mc="http://schemas.openxmlformats.org/markup-compatibility/2006" xmlns:o="urn:schemas-microsoft-com:office:office" xmlns:r="http://schemas.openxmlformats.org/officeDocument/2006/relationships" xmlns:m="http://schemas.openxmlformats.org/officeDocument/2006/math" xmlns:v="urn:schemas-microsoft-com:vml" xmlns:wp14="http://schemas.microsoft.com/office/word/2010/wordprocessingDrawing" xmlns:wp="http://schemas.openxmlformats.org/drawingml/2006/wordprocessingDrawing" xmlns:w10="urn:schemas-microsoft-com:office:word" xmlns:w="http://schemas.openxmlformats.org/wordprocessingml/2006/main" xmlns:w14="http://schemas.microsoft.com/office/word/2010/wordml" xmlns:wpg="http://schemas.microsoft.com/office/word/2010/wordprocessingGroup" xmlns:wpi="http://schemas.microsoft.com/office/word/2010/wordprocessingInk" xmlns:wne="http://schemas.microsoft.com/office/word/2006/wordml" xmlns:wps="http://schemas.microsoft.com/office/word/2010/wordprocessingShape" mc:Ignorable="w14 wp14">
+<w:ftr xmlns:wpc="http://schemas.microsoft.com/office/word/2010/wordprocessingCanvas" xmlns:cx="http://schemas.microsoft.com/office/drawing/2014/chartex" xmlns:mc="http://schemas.openxmlformats.org/markup-compatibility/2006" xmlns:o="urn:schemas-microsoft-com:office:office" xmlns:r="http://schemas.openxmlformats.org/officeDocument/2006/relationships" xmlns:m="http://schemas.openxmlformats.org/officeDocument/2006/math" xmlns:v="urn:schemas-microsoft-com:vml" xmlns:wp14="http://schemas.microsoft.com/office/word/2010/wordprocessingDrawing" xmlns:wp="http://schemas.openxmlformats.org/drawingml/2006/wordprocessingDrawing" xmlns:w10="urn:schemas-microsoft-com:office:word" xmlns:w="http://schemas.openxmlformats.org/wordprocessingml/2006/main" xmlns:w14="http://schemas.microsoft.com/office/word/2010/wordml" xmlns:w15="http://schemas.microsoft.com/office/word/2012/wordml" xmlns:w16se="http://schemas.microsoft.com/office/word/2015/wordml/symex" xmlns:wpg="http://schemas.microsoft.com/office/word/2010/wordprocessingGroup" xmlns:wpi="http://schemas.microsoft.com/office/word/2010/wordprocessingInk" xmlns:wne="http://schemas.microsoft.com/office/word/2006/wordml" xmlns:wps="http://schemas.microsoft.com/office/word/2010/wordprocessingShape" mc:Ignorable="w14 w15 w16se wp14">
   <w:p>
     <w:pPr>
       <w:pStyle w:val="Footer"/>
@@ -4657,7 +4500,7 @@
 </file>
 
 <file path=word/footer2.xml><?xml version="1.0" encoding="utf-8"?>
-<w:ftr xmlns:wpc="http://schemas.microsoft.com/office/word/2010/wordprocessingCanvas" xmlns:mc="http://schemas.openxmlformats.org/markup-compatibility/2006" xmlns:o="urn:schemas-microsoft-com:office:office" xmlns:r="http://schemas.openxmlformats.org/officeDocument/2006/relationships" xmlns:m="http://schemas.openxmlformats.org/officeDocument/2006/math" xmlns:v="urn:schemas-microsoft-com:vml" xmlns:wp14="http://schemas.microsoft.com/office/word/2010/wordprocessingDrawing" xmlns:wp="http://schemas.openxmlformats.org/drawingml/2006/wordprocessingDrawing" xmlns:w10="urn:schemas-microsoft-com:office:word" xmlns:w="http://schemas.openxmlformats.org/wordprocessingml/2006/main" xmlns:w14="http://schemas.microsoft.com/office/word/2010/wordml" xmlns:wpg="http://schemas.microsoft.com/office/word/2010/wordprocessingGroup" xmlns:wpi="http://schemas.microsoft.com/office/word/2010/wordprocessingInk" xmlns:wne="http://schemas.microsoft.com/office/word/2006/wordml" xmlns:wps="http://schemas.microsoft.com/office/word/2010/wordprocessingShape" mc:Ignorable="w14 wp14">
+<w:ftr xmlns:wpc="http://schemas.microsoft.com/office/word/2010/wordprocessingCanvas" xmlns:cx="http://schemas.microsoft.com/office/drawing/2014/chartex" xmlns:mc="http://schemas.openxmlformats.org/markup-compatibility/2006" xmlns:o="urn:schemas-microsoft-com:office:office" xmlns:r="http://schemas.openxmlformats.org/officeDocument/2006/relationships" xmlns:m="http://schemas.openxmlformats.org/officeDocument/2006/math" xmlns:v="urn:schemas-microsoft-com:vml" xmlns:wp14="http://schemas.microsoft.com/office/word/2010/wordprocessingDrawing" xmlns:wp="http://schemas.openxmlformats.org/drawingml/2006/wordprocessingDrawing" xmlns:w10="urn:schemas-microsoft-com:office:word" xmlns:w="http://schemas.openxmlformats.org/wordprocessingml/2006/main" xmlns:w14="http://schemas.microsoft.com/office/word/2010/wordml" xmlns:w15="http://schemas.microsoft.com/office/word/2012/wordml" xmlns:w16se="http://schemas.microsoft.com/office/word/2015/wordml/symex" xmlns:wpg="http://schemas.microsoft.com/office/word/2010/wordprocessingGroup" xmlns:wpi="http://schemas.microsoft.com/office/word/2010/wordprocessingInk" xmlns:wne="http://schemas.microsoft.com/office/word/2006/wordml" xmlns:wps="http://schemas.microsoft.com/office/word/2010/wordprocessingShape" mc:Ignorable="w14 w15 w16se wp14">
   <w:sdt>
     <w:sdtPr>
       <w:id w:val="1824086890"/>
@@ -4690,7 +4533,7 @@
           <w:rPr>
             <w:noProof/>
           </w:rPr>
-          <w:t>7</w:t>
+          <w:t>i</w:t>
         </w:r>
         <w:r>
           <w:rPr>
@@ -4710,7 +4553,7 @@
 </file>
 
 <file path=word/footnotes.xml><?xml version="1.0" encoding="utf-8"?>
-<w:footnotes xmlns:wpc="http://schemas.microsoft.com/office/word/2010/wordprocessingCanvas" xmlns:mc="http://schemas.openxmlformats.org/markup-compatibility/2006" xmlns:o="urn:schemas-microsoft-com:office:office" xmlns:r="http://schemas.openxmlformats.org/officeDocument/2006/relationships" xmlns:m="http://schemas.openxmlformats.org/officeDocument/2006/math" xmlns:v="urn:schemas-microsoft-com:vml" xmlns:wp14="http://schemas.microsoft.com/office/word/2010/wordprocessingDrawing" xmlns:wp="http://schemas.openxmlformats.org/drawingml/2006/wordprocessingDrawing" xmlns:w10="urn:schemas-microsoft-com:office:word" xmlns:w="http://schemas.openxmlformats.org/wordprocessingml/2006/main" xmlns:w14="http://schemas.microsoft.com/office/word/2010/wordml" xmlns:wpg="http://schemas.microsoft.com/office/word/2010/wordprocessingGroup" xmlns:wpi="http://schemas.microsoft.com/office/word/2010/wordprocessingInk" xmlns:wne="http://schemas.microsoft.com/office/word/2006/wordml" xmlns:wps="http://schemas.microsoft.com/office/word/2010/wordprocessingShape" mc:Ignorable="w14 wp14">
+<w:footnotes xmlns:wpc="http://schemas.microsoft.com/office/word/2010/wordprocessingCanvas" xmlns:cx="http://schemas.microsoft.com/office/drawing/2014/chartex" xmlns:mc="http://schemas.openxmlformats.org/markup-compatibility/2006" xmlns:o="urn:schemas-microsoft-com:office:office" xmlns:r="http://schemas.openxmlformats.org/officeDocument/2006/relationships" xmlns:m="http://schemas.openxmlformats.org/officeDocument/2006/math" xmlns:v="urn:schemas-microsoft-com:vml" xmlns:wp14="http://schemas.microsoft.com/office/word/2010/wordprocessingDrawing" xmlns:wp="http://schemas.openxmlformats.org/drawingml/2006/wordprocessingDrawing" xmlns:w10="urn:schemas-microsoft-com:office:word" xmlns:w="http://schemas.openxmlformats.org/wordprocessingml/2006/main" xmlns:w14="http://schemas.microsoft.com/office/word/2010/wordml" xmlns:w15="http://schemas.microsoft.com/office/word/2012/wordml" xmlns:w16se="http://schemas.microsoft.com/office/word/2015/wordml/symex" xmlns:wpg="http://schemas.microsoft.com/office/word/2010/wordprocessingGroup" xmlns:wpi="http://schemas.microsoft.com/office/word/2010/wordprocessingInk" xmlns:wne="http://schemas.microsoft.com/office/word/2006/wordml" xmlns:wps="http://schemas.microsoft.com/office/word/2010/wordprocessingShape" mc:Ignorable="w14 w15 w16se wp14">
   <w:footnote w:type="separator" w:id="-1">
     <w:p>
       <w:pPr>
@@ -4735,8 +4578,8 @@
 </file>
 
 <file path=word/numbering.xml><?xml version="1.0" encoding="utf-8"?>
-<w:numbering xmlns:wpc="http://schemas.microsoft.com/office/word/2010/wordprocessingCanvas" xmlns:mc="http://schemas.openxmlformats.org/markup-compatibility/2006" xmlns:o="urn:schemas-microsoft-com:office:office" xmlns:r="http://schemas.openxmlformats.org/officeDocument/2006/relationships" xmlns:m="http://schemas.openxmlformats.org/officeDocument/2006/math" xmlns:v="urn:schemas-microsoft-com:vml" xmlns:wp14="http://schemas.microsoft.com/office/word/2010/wordprocessingDrawing" xmlns:wp="http://schemas.openxmlformats.org/drawingml/2006/wordprocessingDrawing" xmlns:w10="urn:schemas-microsoft-com:office:word" xmlns:w="http://schemas.openxmlformats.org/wordprocessingml/2006/main" xmlns:w14="http://schemas.microsoft.com/office/word/2010/wordml" xmlns:wpg="http://schemas.microsoft.com/office/word/2010/wordprocessingGroup" xmlns:wpi="http://schemas.microsoft.com/office/word/2010/wordprocessingInk" xmlns:wne="http://schemas.microsoft.com/office/word/2006/wordml" xmlns:wps="http://schemas.microsoft.com/office/word/2010/wordprocessingShape" mc:Ignorable="w14 wp14">
-  <w:abstractNum w:abstractNumId="0">
+<w:numbering xmlns:wpc="http://schemas.microsoft.com/office/word/2010/wordprocessingCanvas" xmlns:cx="http://schemas.microsoft.com/office/drawing/2014/chartex" xmlns:mc="http://schemas.openxmlformats.org/markup-compatibility/2006" xmlns:o="urn:schemas-microsoft-com:office:office" xmlns:r="http://schemas.openxmlformats.org/officeDocument/2006/relationships" xmlns:m="http://schemas.openxmlformats.org/officeDocument/2006/math" xmlns:v="urn:schemas-microsoft-com:vml" xmlns:wp14="http://schemas.microsoft.com/office/word/2010/wordprocessingDrawing" xmlns:wp="http://schemas.openxmlformats.org/drawingml/2006/wordprocessingDrawing" xmlns:w10="urn:schemas-microsoft-com:office:word" xmlns:w="http://schemas.openxmlformats.org/wordprocessingml/2006/main" xmlns:w14="http://schemas.microsoft.com/office/word/2010/wordml" xmlns:w15="http://schemas.microsoft.com/office/word/2012/wordml" xmlns:w16se="http://schemas.microsoft.com/office/word/2015/wordml/symex" xmlns:wpg="http://schemas.microsoft.com/office/word/2010/wordprocessingGroup" xmlns:wpi="http://schemas.microsoft.com/office/word/2010/wordprocessingInk" xmlns:wne="http://schemas.microsoft.com/office/word/2006/wordml" xmlns:wps="http://schemas.microsoft.com/office/word/2010/wordprocessingShape" mc:Ignorable="w14 w15 w16se wp14">
+  <w:abstractNum w:abstractNumId="0" w15:restartNumberingAfterBreak="0">
     <w:nsid w:val="494F304A"/>
     <w:multiLevelType w:val="multilevel"/>
     <w:tmpl w:val="C6D0C124"/>
@@ -4834,7 +4677,7 @@
       </w:pPr>
     </w:lvl>
   </w:abstractNum>
-  <w:abstractNum w:abstractNumId="1">
+  <w:abstractNum w:abstractNumId="1" w15:restartNumberingAfterBreak="0">
     <w:nsid w:val="6F8C1366"/>
     <w:multiLevelType w:val="hybridMultilevel"/>
     <w:tmpl w:val="CBDE906A"/>
@@ -4957,7 +4800,7 @@
 </file>
 
 <file path=word/styles.xml><?xml version="1.0" encoding="utf-8"?>
-<w:styles xmlns:mc="http://schemas.openxmlformats.org/markup-compatibility/2006" xmlns:r="http://schemas.openxmlformats.org/officeDocument/2006/relationships" xmlns:w="http://schemas.openxmlformats.org/wordprocessingml/2006/main" xmlns:w14="http://schemas.microsoft.com/office/word/2010/wordml" mc:Ignorable="w14">
+<w:styles xmlns:mc="http://schemas.openxmlformats.org/markup-compatibility/2006" xmlns:r="http://schemas.openxmlformats.org/officeDocument/2006/relationships" xmlns:w="http://schemas.openxmlformats.org/wordprocessingml/2006/main" xmlns:w14="http://schemas.microsoft.com/office/word/2010/wordml" xmlns:w15="http://schemas.microsoft.com/office/word/2012/wordml" xmlns:w16se="http://schemas.microsoft.com/office/word/2015/wordml/symex" mc:Ignorable="w14 w15 w16se">
   <w:docDefaults>
     <w:rPrDefault>
       <w:rPr>
@@ -4973,144 +4816,378 @@
       </w:pPr>
     </w:pPrDefault>
   </w:docDefaults>
-  <w:latentStyles w:defLockedState="0" w:defUIPriority="99" w:defSemiHidden="1" w:defUnhideWhenUsed="1" w:defQFormat="0" w:count="267">
-    <w:lsdException w:name="Normal" w:semiHidden="0" w:uiPriority="0" w:unhideWhenUsed="0" w:qFormat="1"/>
-    <w:lsdException w:name="heading 1" w:semiHidden="0" w:uiPriority="9" w:unhideWhenUsed="0" w:qFormat="1"/>
-    <w:lsdException w:name="heading 2" w:uiPriority="9" w:qFormat="1"/>
-    <w:lsdException w:name="heading 3" w:uiPriority="9" w:qFormat="1"/>
-    <w:lsdException w:name="heading 4" w:uiPriority="9" w:qFormat="1"/>
-    <w:lsdException w:name="heading 5" w:uiPriority="9" w:qFormat="1"/>
-    <w:lsdException w:name="heading 6" w:uiPriority="9" w:qFormat="1"/>
-    <w:lsdException w:name="heading 7" w:uiPriority="9" w:qFormat="1"/>
-    <w:lsdException w:name="heading 8" w:uiPriority="9" w:qFormat="1"/>
-    <w:lsdException w:name="heading 9" w:uiPriority="9" w:qFormat="1"/>
-    <w:lsdException w:name="toc 1" w:uiPriority="39"/>
-    <w:lsdException w:name="toc 2" w:uiPriority="39"/>
-    <w:lsdException w:name="toc 3" w:uiPriority="39"/>
-    <w:lsdException w:name="toc 4" w:uiPriority="39"/>
-    <w:lsdException w:name="toc 5" w:uiPriority="39"/>
-    <w:lsdException w:name="toc 6" w:uiPriority="39"/>
-    <w:lsdException w:name="toc 7" w:uiPriority="39"/>
-    <w:lsdException w:name="toc 8" w:uiPriority="39"/>
-    <w:lsdException w:name="toc 9" w:uiPriority="39"/>
-    <w:lsdException w:name="caption" w:uiPriority="35" w:qFormat="1"/>
-    <w:lsdException w:name="Title" w:semiHidden="0" w:uiPriority="10" w:unhideWhenUsed="0" w:qFormat="1"/>
-    <w:lsdException w:name="Default Paragraph Font" w:uiPriority="1"/>
-    <w:lsdException w:name="Subtitle" w:semiHidden="0" w:uiPriority="11" w:unhideWhenUsed="0" w:qFormat="1"/>
-    <w:lsdException w:name="Strong" w:semiHidden="0" w:uiPriority="22" w:unhideWhenUsed="0" w:qFormat="1"/>
-    <w:lsdException w:name="Emphasis" w:semiHidden="0" w:uiPriority="20" w:unhideWhenUsed="0" w:qFormat="1"/>
-    <w:lsdException w:name="Table Grid" w:semiHidden="0" w:uiPriority="59" w:unhideWhenUsed="0"/>
-    <w:lsdException w:name="Placeholder Text" w:unhideWhenUsed="0"/>
-    <w:lsdException w:name="No Spacing" w:semiHidden="0" w:uiPriority="1" w:unhideWhenUsed="0" w:qFormat="1"/>
-    <w:lsdException w:name="Light Shading" w:semiHidden="0" w:uiPriority="60" w:unhideWhenUsed="0"/>
-    <w:lsdException w:name="Light List" w:semiHidden="0" w:uiPriority="61" w:unhideWhenUsed="0"/>
-    <w:lsdException w:name="Light Grid" w:semiHidden="0" w:uiPriority="62" w:unhideWhenUsed="0"/>
-    <w:lsdException w:name="Medium Shading 1" w:semiHidden="0" w:uiPriority="63" w:unhideWhenUsed="0"/>
-    <w:lsdException w:name="Medium Shading 2" w:semiHidden="0" w:uiPriority="64" w:unhideWhenUsed="0"/>
-    <w:lsdException w:name="Medium List 1" w:semiHidden="0" w:uiPriority="65" w:unhideWhenUsed="0"/>
-    <w:lsdException w:name="Medium List 2" w:semiHidden="0" w:uiPriority="66" w:unhideWhenUsed="0"/>
-    <w:lsdException w:name="Medium Grid 1" w:semiHidden="0" w:uiPriority="67" w:unhideWhenUsed="0"/>
-    <w:lsdException w:name="Medium Grid 2" w:semiHidden="0" w:uiPriority="68" w:unhideWhenUsed="0"/>
-    <w:lsdException w:name="Medium Grid 3" w:semiHidden="0" w:uiPriority="69" w:unhideWhenUsed="0"/>
-    <w:lsdException w:name="Dark List" w:semiHidden="0" w:uiPriority="70" w:unhideWhenUsed="0"/>
-    <w:lsdException w:name="Colorful Shading" w:semiHidden="0" w:uiPriority="71" w:unhideWhenUsed="0"/>
-    <w:lsdException w:name="Colorful List" w:semiHidden="0" w:uiPriority="72" w:unhideWhenUsed="0"/>
-    <w:lsdException w:name="Colorful Grid" w:semiHidden="0" w:uiPriority="73" w:unhideWhenUsed="0"/>
-    <w:lsdException w:name="Light Shading Accent 1" w:semiHidden="0" w:uiPriority="60" w:unhideWhenUsed="0"/>
-    <w:lsdException w:name="Light List Accent 1" w:semiHidden="0" w:uiPriority="61" w:unhideWhenUsed="0"/>
-    <w:lsdException w:name="Light Grid Accent 1" w:semiHidden="0" w:uiPriority="62" w:unhideWhenUsed="0"/>
-    <w:lsdException w:name="Medium Shading 1 Accent 1" w:semiHidden="0" w:uiPriority="63" w:unhideWhenUsed="0"/>
-    <w:lsdException w:name="Medium Shading 2 Accent 1" w:semiHidden="0" w:uiPriority="64" w:unhideWhenUsed="0"/>
-    <w:lsdException w:name="Medium List 1 Accent 1" w:semiHidden="0" w:uiPriority="65" w:unhideWhenUsed="0"/>
-    <w:lsdException w:name="Revision" w:unhideWhenUsed="0"/>
-    <w:lsdException w:name="List Paragraph" w:semiHidden="0" w:uiPriority="34" w:unhideWhenUsed="0" w:qFormat="1"/>
-    <w:lsdException w:name="Quote" w:semiHidden="0" w:uiPriority="29" w:unhideWhenUsed="0" w:qFormat="1"/>
-    <w:lsdException w:name="Intense Quote" w:semiHidden="0" w:uiPriority="30" w:unhideWhenUsed="0" w:qFormat="1"/>
-    <w:lsdException w:name="Medium List 2 Accent 1" w:semiHidden="0" w:uiPriority="66" w:unhideWhenUsed="0"/>
-    <w:lsdException w:name="Medium Grid 1 Accent 1" w:semiHidden="0" w:uiPriority="67" w:unhideWhenUsed="0"/>
-    <w:lsdException w:name="Medium Grid 2 Accent 1" w:semiHidden="0" w:uiPriority="68" w:unhideWhenUsed="0"/>
-    <w:lsdException w:name="Medium Grid 3 Accent 1" w:semiHidden="0" w:uiPriority="69" w:unhideWhenUsed="0"/>
-    <w:lsdException w:name="Dark List Accent 1" w:semiHidden="0" w:uiPriority="70" w:unhideWhenUsed="0"/>
-    <w:lsdException w:name="Colorful Shading Accent 1" w:semiHidden="0" w:uiPriority="71" w:unhideWhenUsed="0"/>
-    <w:lsdException w:name="Colorful List Accent 1" w:semiHidden="0" w:uiPriority="72" w:unhideWhenUsed="0"/>
-    <w:lsdException w:name="Colorful Grid Accent 1" w:semiHidden="0" w:uiPriority="73" w:unhideWhenUsed="0"/>
-    <w:lsdException w:name="Light Shading Accent 2" w:semiHidden="0" w:uiPriority="60" w:unhideWhenUsed="0"/>
-    <w:lsdException w:name="Light List Accent 2" w:semiHidden="0" w:uiPriority="61" w:unhideWhenUsed="0"/>
-    <w:lsdException w:name="Light Grid Accent 2" w:semiHidden="0" w:uiPriority="62" w:unhideWhenUsed="0"/>
-    <w:lsdException w:name="Medium Shading 1 Accent 2" w:semiHidden="0" w:uiPriority="63" w:unhideWhenUsed="0"/>
-    <w:lsdException w:name="Medium Shading 2 Accent 2" w:semiHidden="0" w:uiPriority="64" w:unhideWhenUsed="0"/>
-    <w:lsdException w:name="Medium List 1 Accent 2" w:semiHidden="0" w:uiPriority="65" w:unhideWhenUsed="0"/>
-    <w:lsdException w:name="Medium List 2 Accent 2" w:semiHidden="0" w:uiPriority="66" w:unhideWhenUsed="0"/>
-    <w:lsdException w:name="Medium Grid 1 Accent 2" w:semiHidden="0" w:uiPriority="67" w:unhideWhenUsed="0"/>
-    <w:lsdException w:name="Medium Grid 2 Accent 2" w:semiHidden="0" w:uiPriority="68" w:unhideWhenUsed="0"/>
-    <w:lsdException w:name="Medium Grid 3 Accent 2" w:semiHidden="0" w:uiPriority="69" w:unhideWhenUsed="0"/>
-    <w:lsdException w:name="Dark List Accent 2" w:semiHidden="0" w:uiPriority="70" w:unhideWhenUsed="0"/>
-    <w:lsdException w:name="Colorful Shading Accent 2" w:semiHidden="0" w:uiPriority="71" w:unhideWhenUsed="0"/>
-    <w:lsdException w:name="Colorful List Accent 2" w:semiHidden="0" w:uiPriority="72" w:unhideWhenUsed="0"/>
-    <w:lsdException w:name="Colorful Grid Accent 2" w:semiHidden="0" w:uiPriority="73" w:unhideWhenUsed="0"/>
-    <w:lsdException w:name="Light Shading Accent 3" w:semiHidden="0" w:uiPriority="60" w:unhideWhenUsed="0"/>
-    <w:lsdException w:name="Light List Accent 3" w:semiHidden="0" w:uiPriority="61" w:unhideWhenUsed="0"/>
-    <w:lsdException w:name="Light Grid Accent 3" w:semiHidden="0" w:uiPriority="62" w:unhideWhenUsed="0"/>
-    <w:lsdException w:name="Medium Shading 1 Accent 3" w:semiHidden="0" w:uiPriority="63" w:unhideWhenUsed="0"/>
-    <w:lsdException w:name="Medium Shading 2 Accent 3" w:semiHidden="0" w:uiPriority="64" w:unhideWhenUsed="0"/>
-    <w:lsdException w:name="Medium List 1 Accent 3" w:semiHidden="0" w:uiPriority="65" w:unhideWhenUsed="0"/>
-    <w:lsdException w:name="Medium List 2 Accent 3" w:semiHidden="0" w:uiPriority="66" w:unhideWhenUsed="0"/>
-    <w:lsdException w:name="Medium Grid 1 Accent 3" w:semiHidden="0" w:uiPriority="67" w:unhideWhenUsed="0"/>
-    <w:lsdException w:name="Medium Grid 2 Accent 3" w:semiHidden="0" w:uiPriority="68" w:unhideWhenUsed="0"/>
-    <w:lsdException w:name="Medium Grid 3 Accent 3" w:semiHidden="0" w:uiPriority="69" w:unhideWhenUsed="0"/>
-    <w:lsdException w:name="Dark List Accent 3" w:semiHidden="0" w:uiPriority="70" w:unhideWhenUsed="0"/>
-    <w:lsdException w:name="Colorful Shading Accent 3" w:semiHidden="0" w:uiPriority="71" w:unhideWhenUsed="0"/>
-    <w:lsdException w:name="Colorful List Accent 3" w:semiHidden="0" w:uiPriority="72" w:unhideWhenUsed="0"/>
-    <w:lsdException w:name="Colorful Grid Accent 3" w:semiHidden="0" w:uiPriority="73" w:unhideWhenUsed="0"/>
-    <w:lsdException w:name="Light Shading Accent 4" w:semiHidden="0" w:uiPriority="60" w:unhideWhenUsed="0"/>
-    <w:lsdException w:name="Light List Accent 4" w:semiHidden="0" w:uiPriority="61" w:unhideWhenUsed="0"/>
-    <w:lsdException w:name="Light Grid Accent 4" w:semiHidden="0" w:uiPriority="62" w:unhideWhenUsed="0"/>
-    <w:lsdException w:name="Medium Shading 1 Accent 4" w:semiHidden="0" w:uiPriority="63" w:unhideWhenUsed="0"/>
-    <w:lsdException w:name="Medium Shading 2 Accent 4" w:semiHidden="0" w:uiPriority="64" w:unhideWhenUsed="0"/>
-    <w:lsdException w:name="Medium List 1 Accent 4" w:semiHidden="0" w:uiPriority="65" w:unhideWhenUsed="0"/>
-    <w:lsdException w:name="Medium List 2 Accent 4" w:semiHidden="0" w:uiPriority="66" w:unhideWhenUsed="0"/>
-    <w:lsdException w:name="Medium Grid 1 Accent 4" w:semiHidden="0" w:uiPriority="67" w:unhideWhenUsed="0"/>
-    <w:lsdException w:name="Medium Grid 2 Accent 4" w:semiHidden="0" w:uiPriority="68" w:unhideWhenUsed="0"/>
-    <w:lsdException w:name="Medium Grid 3 Accent 4" w:semiHidden="0" w:uiPriority="69" w:unhideWhenUsed="0"/>
-    <w:lsdException w:name="Dark List Accent 4" w:semiHidden="0" w:uiPriority="70" w:unhideWhenUsed="0"/>
-    <w:lsdException w:name="Colorful Shading Accent 4" w:semiHidden="0" w:uiPriority="71" w:unhideWhenUsed="0"/>
-    <w:lsdException w:name="Colorful List Accent 4" w:semiHidden="0" w:uiPriority="72" w:unhideWhenUsed="0"/>
-    <w:lsdException w:name="Colorful Grid Accent 4" w:semiHidden="0" w:uiPriority="73" w:unhideWhenUsed="0"/>
-    <w:lsdException w:name="Light Shading Accent 5" w:semiHidden="0" w:uiPriority="60" w:unhideWhenUsed="0"/>
-    <w:lsdException w:name="Light List Accent 5" w:semiHidden="0" w:uiPriority="61" w:unhideWhenUsed="0"/>
-    <w:lsdException w:name="Light Grid Accent 5" w:semiHidden="0" w:uiPriority="62" w:unhideWhenUsed="0"/>
-    <w:lsdException w:name="Medium Shading 1 Accent 5" w:semiHidden="0" w:uiPriority="63" w:unhideWhenUsed="0"/>
-    <w:lsdException w:name="Medium Shading 2 Accent 5" w:semiHidden="0" w:uiPriority="64" w:unhideWhenUsed="0"/>
-    <w:lsdException w:name="Medium List 1 Accent 5" w:semiHidden="0" w:uiPriority="65" w:unhideWhenUsed="0"/>
-    <w:lsdException w:name="Medium List 2 Accent 5" w:semiHidden="0" w:uiPriority="66" w:unhideWhenUsed="0"/>
-    <w:lsdException w:name="Medium Grid 1 Accent 5" w:semiHidden="0" w:uiPriority="67" w:unhideWhenUsed="0"/>
-    <w:lsdException w:name="Medium Grid 2 Accent 5" w:semiHidden="0" w:uiPriority="68" w:unhideWhenUsed="0"/>
-    <w:lsdException w:name="Medium Grid 3 Accent 5" w:semiHidden="0" w:uiPriority="69" w:unhideWhenUsed="0"/>
-    <w:lsdException w:name="Dark List Accent 5" w:semiHidden="0" w:uiPriority="70" w:unhideWhenUsed="0"/>
-    <w:lsdException w:name="Colorful Shading Accent 5" w:semiHidden="0" w:uiPriority="71" w:unhideWhenUsed="0"/>
-    <w:lsdException w:name="Colorful List Accent 5" w:semiHidden="0" w:uiPriority="72" w:unhideWhenUsed="0"/>
-    <w:lsdException w:name="Colorful Grid Accent 5" w:semiHidden="0" w:uiPriority="73" w:unhideWhenUsed="0"/>
-    <w:lsdException w:name="Light Shading Accent 6" w:semiHidden="0" w:uiPriority="60" w:unhideWhenUsed="0"/>
-    <w:lsdException w:name="Light List Accent 6" w:semiHidden="0" w:uiPriority="61" w:unhideWhenUsed="0"/>
-    <w:lsdException w:name="Light Grid Accent 6" w:semiHidden="0" w:uiPriority="62" w:unhideWhenUsed="0"/>
-    <w:lsdException w:name="Medium Shading 1 Accent 6" w:semiHidden="0" w:uiPriority="63" w:unhideWhenUsed="0"/>
-    <w:lsdException w:name="Medium Shading 2 Accent 6" w:semiHidden="0" w:uiPriority="64" w:unhideWhenUsed="0"/>
-    <w:lsdException w:name="Medium List 1 Accent 6" w:semiHidden="0" w:uiPriority="65" w:unhideWhenUsed="0"/>
-    <w:lsdException w:name="Medium List 2 Accent 6" w:semiHidden="0" w:uiPriority="66" w:unhideWhenUsed="0"/>
-    <w:lsdException w:name="Medium Grid 1 Accent 6" w:semiHidden="0" w:uiPriority="67" w:unhideWhenUsed="0"/>
-    <w:lsdException w:name="Medium Grid 2 Accent 6" w:semiHidden="0" w:uiPriority="68" w:unhideWhenUsed="0"/>
-    <w:lsdException w:name="Medium Grid 3 Accent 6" w:semiHidden="0" w:uiPriority="69" w:unhideWhenUsed="0"/>
-    <w:lsdException w:name="Dark List Accent 6" w:semiHidden="0" w:uiPriority="70" w:unhideWhenUsed="0"/>
-    <w:lsdException w:name="Colorful Shading Accent 6" w:semiHidden="0" w:uiPriority="71" w:unhideWhenUsed="0"/>
-    <w:lsdException w:name="Colorful List Accent 6" w:semiHidden="0" w:uiPriority="72" w:unhideWhenUsed="0"/>
-    <w:lsdException w:name="Colorful Grid Accent 6" w:semiHidden="0" w:uiPriority="73" w:unhideWhenUsed="0"/>
-    <w:lsdException w:name="Subtle Emphasis" w:semiHidden="0" w:uiPriority="19" w:unhideWhenUsed="0" w:qFormat="1"/>
-    <w:lsdException w:name="Intense Emphasis" w:semiHidden="0" w:uiPriority="21" w:unhideWhenUsed="0" w:qFormat="1"/>
-    <w:lsdException w:name="Subtle Reference" w:semiHidden="0" w:uiPriority="31" w:unhideWhenUsed="0" w:qFormat="1"/>
-    <w:lsdException w:name="Intense Reference" w:semiHidden="0" w:uiPriority="32" w:unhideWhenUsed="0" w:qFormat="1"/>
-    <w:lsdException w:name="Book Title" w:semiHidden="0" w:uiPriority="33" w:unhideWhenUsed="0" w:qFormat="1"/>
-    <w:lsdException w:name="Bibliography" w:uiPriority="37"/>
-    <w:lsdException w:name="TOC Heading" w:uiPriority="39" w:qFormat="1"/>
+  <w:latentStyles w:defLockedState="0" w:defUIPriority="99" w:defSemiHidden="0" w:defUnhideWhenUsed="0" w:defQFormat="0" w:count="371">
+    <w:lsdException w:name="Normal" w:uiPriority="0" w:qFormat="1"/>
+    <w:lsdException w:name="heading 1" w:uiPriority="9" w:qFormat="1"/>
+    <w:lsdException w:name="heading 2" w:semiHidden="1" w:uiPriority="9" w:unhideWhenUsed="1" w:qFormat="1"/>
+    <w:lsdException w:name="heading 3" w:semiHidden="1" w:uiPriority="9" w:unhideWhenUsed="1" w:qFormat="1"/>
+    <w:lsdException w:name="heading 4" w:semiHidden="1" w:uiPriority="9" w:unhideWhenUsed="1" w:qFormat="1"/>
+    <w:lsdException w:name="heading 5" w:semiHidden="1" w:uiPriority="9" w:unhideWhenUsed="1" w:qFormat="1"/>
+    <w:lsdException w:name="heading 6" w:semiHidden="1" w:uiPriority="9" w:unhideWhenUsed="1" w:qFormat="1"/>
+    <w:lsdException w:name="heading 7" w:semiHidden="1" w:uiPriority="9" w:unhideWhenUsed="1" w:qFormat="1"/>
+    <w:lsdException w:name="heading 8" w:semiHidden="1" w:uiPriority="9" w:unhideWhenUsed="1" w:qFormat="1"/>
+    <w:lsdException w:name="heading 9" w:semiHidden="1" w:uiPriority="9" w:unhideWhenUsed="1" w:qFormat="1"/>
+    <w:lsdException w:name="index 1" w:semiHidden="1" w:unhideWhenUsed="1"/>
+    <w:lsdException w:name="index 2" w:semiHidden="1" w:unhideWhenUsed="1"/>
+    <w:lsdException w:name="index 3" w:semiHidden="1" w:unhideWhenUsed="1"/>
+    <w:lsdException w:name="index 4" w:semiHidden="1" w:unhideWhenUsed="1"/>
+    <w:lsdException w:name="index 5" w:semiHidden="1" w:unhideWhenUsed="1"/>
+    <w:lsdException w:name="index 6" w:semiHidden="1" w:unhideWhenUsed="1"/>
+    <w:lsdException w:name="index 7" w:semiHidden="1" w:unhideWhenUsed="1"/>
+    <w:lsdException w:name="index 8" w:semiHidden="1" w:unhideWhenUsed="1"/>
+    <w:lsdException w:name="index 9" w:semiHidden="1" w:unhideWhenUsed="1"/>
+    <w:lsdException w:name="toc 1" w:semiHidden="1" w:uiPriority="39" w:unhideWhenUsed="1"/>
+    <w:lsdException w:name="toc 2" w:semiHidden="1" w:uiPriority="39" w:unhideWhenUsed="1"/>
+    <w:lsdException w:name="toc 3" w:semiHidden="1" w:uiPriority="39" w:unhideWhenUsed="1"/>
+    <w:lsdException w:name="toc 4" w:semiHidden="1" w:uiPriority="39" w:unhideWhenUsed="1"/>
+    <w:lsdException w:name="toc 5" w:semiHidden="1" w:uiPriority="39" w:unhideWhenUsed="1"/>
+    <w:lsdException w:name="toc 6" w:semiHidden="1" w:uiPriority="39" w:unhideWhenUsed="1"/>
+    <w:lsdException w:name="toc 7" w:semiHidden="1" w:uiPriority="39" w:unhideWhenUsed="1"/>
+    <w:lsdException w:name="toc 8" w:semiHidden="1" w:uiPriority="39" w:unhideWhenUsed="1"/>
+    <w:lsdException w:name="toc 9" w:semiHidden="1" w:uiPriority="39" w:unhideWhenUsed="1"/>
+    <w:lsdException w:name="Normal Indent" w:semiHidden="1" w:unhideWhenUsed="1"/>
+    <w:lsdException w:name="footnote text" w:semiHidden="1" w:unhideWhenUsed="1"/>
+    <w:lsdException w:name="annotation text" w:semiHidden="1" w:unhideWhenUsed="1"/>
+    <w:lsdException w:name="header" w:semiHidden="1" w:unhideWhenUsed="1"/>
+    <w:lsdException w:name="footer" w:semiHidden="1" w:unhideWhenUsed="1"/>
+    <w:lsdException w:name="index heading" w:semiHidden="1" w:unhideWhenUsed="1"/>
+    <w:lsdException w:name="caption" w:semiHidden="1" w:uiPriority="35" w:unhideWhenUsed="1" w:qFormat="1"/>
+    <w:lsdException w:name="table of figures" w:semiHidden="1" w:unhideWhenUsed="1"/>
+    <w:lsdException w:name="envelope address" w:semiHidden="1" w:unhideWhenUsed="1"/>
+    <w:lsdException w:name="envelope return" w:semiHidden="1" w:unhideWhenUsed="1"/>
+    <w:lsdException w:name="footnote reference" w:semiHidden="1" w:unhideWhenUsed="1"/>
+    <w:lsdException w:name="annotation reference" w:semiHidden="1" w:unhideWhenUsed="1"/>
+    <w:lsdException w:name="line number" w:semiHidden="1" w:unhideWhenUsed="1"/>
+    <w:lsdException w:name="page number" w:semiHidden="1" w:unhideWhenUsed="1"/>
+    <w:lsdException w:name="endnote reference" w:semiHidden="1" w:unhideWhenUsed="1"/>
+    <w:lsdException w:name="endnote text" w:semiHidden="1" w:unhideWhenUsed="1"/>
+    <w:lsdException w:name="table of authorities" w:semiHidden="1" w:unhideWhenUsed="1"/>
+    <w:lsdException w:name="macro" w:semiHidden="1" w:unhideWhenUsed="1"/>
+    <w:lsdException w:name="toa heading" w:semiHidden="1" w:unhideWhenUsed="1"/>
+    <w:lsdException w:name="List" w:semiHidden="1" w:unhideWhenUsed="1"/>
+    <w:lsdException w:name="List Bullet" w:semiHidden="1" w:unhideWhenUsed="1"/>
+    <w:lsdException w:name="List Number" w:semiHidden="1" w:unhideWhenUsed="1"/>
+    <w:lsdException w:name="List 2" w:semiHidden="1" w:unhideWhenUsed="1"/>
+    <w:lsdException w:name="List 3" w:semiHidden="1" w:unhideWhenUsed="1"/>
+    <w:lsdException w:name="List 4" w:semiHidden="1" w:unhideWhenUsed="1"/>
+    <w:lsdException w:name="List 5" w:semiHidden="1" w:unhideWhenUsed="1"/>
+    <w:lsdException w:name="List Bullet 2" w:semiHidden="1" w:unhideWhenUsed="1"/>
+    <w:lsdException w:name="List Bullet 3" w:semiHidden="1" w:unhideWhenUsed="1"/>
+    <w:lsdException w:name="List Bullet 4" w:semiHidden="1" w:unhideWhenUsed="1"/>
+    <w:lsdException w:name="List Bullet 5" w:semiHidden="1" w:unhideWhenUsed="1"/>
+    <w:lsdException w:name="List Number 2" w:semiHidden="1" w:unhideWhenUsed="1"/>
+    <w:lsdException w:name="List Number 3" w:semiHidden="1" w:unhideWhenUsed="1"/>
+    <w:lsdException w:name="List Number 4" w:semiHidden="1" w:unhideWhenUsed="1"/>
+    <w:lsdException w:name="List Number 5" w:semiHidden="1" w:unhideWhenUsed="1"/>
+    <w:lsdException w:name="Title" w:uiPriority="10" w:qFormat="1"/>
+    <w:lsdException w:name="Closing" w:semiHidden="1" w:unhideWhenUsed="1"/>
+    <w:lsdException w:name="Signature" w:semiHidden="1" w:unhideWhenUsed="1"/>
+    <w:lsdException w:name="Default Paragraph Font" w:semiHidden="1" w:uiPriority="1" w:unhideWhenUsed="1"/>
+    <w:lsdException w:name="Body Text" w:semiHidden="1" w:unhideWhenUsed="1"/>
+    <w:lsdException w:name="Body Text Indent" w:semiHidden="1" w:unhideWhenUsed="1"/>
+    <w:lsdException w:name="List Continue" w:semiHidden="1" w:unhideWhenUsed="1"/>
+    <w:lsdException w:name="List Continue 2" w:semiHidden="1" w:unhideWhenUsed="1"/>
+    <w:lsdException w:name="List Continue 3" w:semiHidden="1" w:unhideWhenUsed="1"/>
+    <w:lsdException w:name="List Continue 4" w:semiHidden="1" w:unhideWhenUsed="1"/>
+    <w:lsdException w:name="List Continue 5" w:semiHidden="1" w:unhideWhenUsed="1"/>
+    <w:lsdException w:name="Message Header" w:semiHidden="1" w:unhideWhenUsed="1"/>
+    <w:lsdException w:name="Subtitle" w:uiPriority="11" w:qFormat="1"/>
+    <w:lsdException w:name="Salutation" w:semiHidden="1" w:unhideWhenUsed="1"/>
+    <w:lsdException w:name="Date" w:semiHidden="1" w:unhideWhenUsed="1"/>
+    <w:lsdException w:name="Body Text First Indent" w:semiHidden="1" w:unhideWhenUsed="1"/>
+    <w:lsdException w:name="Body Text First Indent 2" w:semiHidden="1" w:unhideWhenUsed="1"/>
+    <w:lsdException w:name="Note Heading" w:semiHidden="1" w:unhideWhenUsed="1"/>
+    <w:lsdException w:name="Body Text 2" w:semiHidden="1" w:unhideWhenUsed="1"/>
+    <w:lsdException w:name="Body Text 3" w:semiHidden="1" w:unhideWhenUsed="1"/>
+    <w:lsdException w:name="Body Text Indent 2" w:semiHidden="1" w:unhideWhenUsed="1"/>
+    <w:lsdException w:name="Body Text Indent 3" w:semiHidden="1" w:unhideWhenUsed="1"/>
+    <w:lsdException w:name="Block Text" w:semiHidden="1" w:unhideWhenUsed="1"/>
+    <w:lsdException w:name="Hyperlink" w:semiHidden="1" w:unhideWhenUsed="1"/>
+    <w:lsdException w:name="FollowedHyperlink" w:semiHidden="1" w:unhideWhenUsed="1"/>
+    <w:lsdException w:name="Strong" w:uiPriority="22" w:qFormat="1"/>
+    <w:lsdException w:name="Emphasis" w:uiPriority="20" w:qFormat="1"/>
+    <w:lsdException w:name="Document Map" w:semiHidden="1" w:unhideWhenUsed="1"/>
+    <w:lsdException w:name="Plain Text" w:semiHidden="1" w:unhideWhenUsed="1"/>
+    <w:lsdException w:name="E-mail Signature" w:semiHidden="1" w:unhideWhenUsed="1"/>
+    <w:lsdException w:name="HTML Top of Form" w:semiHidden="1" w:unhideWhenUsed="1"/>
+    <w:lsdException w:name="HTML Bottom of Form" w:semiHidden="1" w:unhideWhenUsed="1"/>
+    <w:lsdException w:name="Normal (Web)" w:semiHidden="1" w:unhideWhenUsed="1"/>
+    <w:lsdException w:name="HTML Acronym" w:semiHidden="1" w:unhideWhenUsed="1"/>
+    <w:lsdException w:name="HTML Address" w:semiHidden="1" w:unhideWhenUsed="1"/>
+    <w:lsdException w:name="HTML Cite" w:semiHidden="1" w:unhideWhenUsed="1"/>
+    <w:lsdException w:name="HTML Code" w:semiHidden="1" w:unhideWhenUsed="1"/>
+    <w:lsdException w:name="HTML Definition" w:semiHidden="1" w:unhideWhenUsed="1"/>
+    <w:lsdException w:name="HTML Keyboard" w:semiHidden="1" w:unhideWhenUsed="1"/>
+    <w:lsdException w:name="HTML Preformatted" w:semiHidden="1" w:unhideWhenUsed="1"/>
+    <w:lsdException w:name="HTML Sample" w:semiHidden="1" w:unhideWhenUsed="1"/>
+    <w:lsdException w:name="HTML Typewriter" w:semiHidden="1" w:unhideWhenUsed="1"/>
+    <w:lsdException w:name="HTML Variable" w:semiHidden="1" w:unhideWhenUsed="1"/>
+    <w:lsdException w:name="Normal Table" w:semiHidden="1" w:unhideWhenUsed="1"/>
+    <w:lsdException w:name="annotation subject" w:semiHidden="1" w:unhideWhenUsed="1"/>
+    <w:lsdException w:name="No List" w:semiHidden="1" w:unhideWhenUsed="1"/>
+    <w:lsdException w:name="Outline List 1" w:semiHidden="1" w:unhideWhenUsed="1"/>
+    <w:lsdException w:name="Outline List 2" w:semiHidden="1" w:unhideWhenUsed="1"/>
+    <w:lsdException w:name="Outline List 3" w:semiHidden="1" w:unhideWhenUsed="1"/>
+    <w:lsdException w:name="Table Simple 1" w:semiHidden="1" w:unhideWhenUsed="1"/>
+    <w:lsdException w:name="Table Simple 2" w:semiHidden="1" w:unhideWhenUsed="1"/>
+    <w:lsdException w:name="Table Simple 3" w:semiHidden="1" w:unhideWhenUsed="1"/>
+    <w:lsdException w:name="Table Classic 1" w:semiHidden="1" w:unhideWhenUsed="1"/>
+    <w:lsdException w:name="Table Classic 2" w:semiHidden="1" w:unhideWhenUsed="1"/>
+    <w:lsdException w:name="Table Classic 3" w:semiHidden="1" w:unhideWhenUsed="1"/>
+    <w:lsdException w:name="Table Classic 4" w:semiHidden="1" w:unhideWhenUsed="1"/>
+    <w:lsdException w:name="Table Colorful 1" w:semiHidden="1" w:unhideWhenUsed="1"/>
+    <w:lsdException w:name="Table Colorful 2" w:semiHidden="1" w:unhideWhenUsed="1"/>
+    <w:lsdException w:name="Table Colorful 3" w:semiHidden="1" w:unhideWhenUsed="1"/>
+    <w:lsdException w:name="Table Columns 1" w:semiHidden="1" w:unhideWhenUsed="1"/>
+    <w:lsdException w:name="Table Columns 2" w:semiHidden="1" w:unhideWhenUsed="1"/>
+    <w:lsdException w:name="Table Columns 3" w:semiHidden="1" w:unhideWhenUsed="1"/>
+    <w:lsdException w:name="Table Columns 4" w:semiHidden="1" w:unhideWhenUsed="1"/>
+    <w:lsdException w:name="Table Columns 5" w:semiHidden="1" w:unhideWhenUsed="1"/>
+    <w:lsdException w:name="Table Grid 1" w:semiHidden="1" w:unhideWhenUsed="1"/>
+    <w:lsdException w:name="Table Grid 2" w:semiHidden="1" w:unhideWhenUsed="1"/>
+    <w:lsdException w:name="Table Grid 3" w:semiHidden="1" w:unhideWhenUsed="1"/>
+    <w:lsdException w:name="Table Grid 4" w:semiHidden="1" w:unhideWhenUsed="1"/>
+    <w:lsdException w:name="Table Grid 5" w:semiHidden="1" w:unhideWhenUsed="1"/>
+    <w:lsdException w:name="Table Grid 6" w:semiHidden="1" w:unhideWhenUsed="1"/>
+    <w:lsdException w:name="Table Grid 7" w:semiHidden="1" w:unhideWhenUsed="1"/>
+    <w:lsdException w:name="Table Grid 8" w:semiHidden="1" w:unhideWhenUsed="1"/>
+    <w:lsdException w:name="Table List 1" w:semiHidden="1" w:unhideWhenUsed="1"/>
+    <w:lsdException w:name="Table List 2" w:semiHidden="1" w:unhideWhenUsed="1"/>
+    <w:lsdException w:name="Table List 3" w:semiHidden="1" w:unhideWhenUsed="1"/>
+    <w:lsdException w:name="Table List 4" w:semiHidden="1" w:unhideWhenUsed="1"/>
+    <w:lsdException w:name="Table List 5" w:semiHidden="1" w:unhideWhenUsed="1"/>
+    <w:lsdException w:name="Table List 6" w:semiHidden="1" w:unhideWhenUsed="1"/>
+    <w:lsdException w:name="Table List 7" w:semiHidden="1" w:unhideWhenUsed="1"/>
+    <w:lsdException w:name="Table List 8" w:semiHidden="1" w:unhideWhenUsed="1"/>
+    <w:lsdException w:name="Table 3D effects 1" w:semiHidden="1" w:unhideWhenUsed="1"/>
+    <w:lsdException w:name="Table 3D effects 2" w:semiHidden="1" w:unhideWhenUsed="1"/>
+    <w:lsdException w:name="Table 3D effects 3" w:semiHidden="1" w:unhideWhenUsed="1"/>
+    <w:lsdException w:name="Table Contemporary" w:semiHidden="1" w:unhideWhenUsed="1"/>
+    <w:lsdException w:name="Table Elegant" w:semiHidden="1" w:unhideWhenUsed="1"/>
+    <w:lsdException w:name="Table Professional" w:semiHidden="1" w:unhideWhenUsed="1"/>
+    <w:lsdException w:name="Table Subtle 1" w:semiHidden="1" w:unhideWhenUsed="1"/>
+    <w:lsdException w:name="Table Subtle 2" w:semiHidden="1" w:unhideWhenUsed="1"/>
+    <w:lsdException w:name="Table Web 1" w:semiHidden="1" w:unhideWhenUsed="1"/>
+    <w:lsdException w:name="Table Web 2" w:semiHidden="1" w:unhideWhenUsed="1"/>
+    <w:lsdException w:name="Table Web 3" w:semiHidden="1" w:unhideWhenUsed="1"/>
+    <w:lsdException w:name="Balloon Text" w:semiHidden="1" w:unhideWhenUsed="1"/>
+    <w:lsdException w:name="Table Grid" w:uiPriority="59"/>
+    <w:lsdException w:name="Table Theme" w:semiHidden="1" w:unhideWhenUsed="1"/>
+    <w:lsdException w:name="Placeholder Text" w:semiHidden="1"/>
+    <w:lsdException w:name="No Spacing" w:uiPriority="1" w:qFormat="1"/>
+    <w:lsdException w:name="Light Shading" w:uiPriority="60"/>
+    <w:lsdException w:name="Light List" w:uiPriority="61"/>
+    <w:lsdException w:name="Light Grid" w:uiPriority="62"/>
+    <w:lsdException w:name="Medium Shading 1" w:uiPriority="63"/>
+    <w:lsdException w:name="Medium Shading 2" w:uiPriority="64"/>
+    <w:lsdException w:name="Medium List 1" w:uiPriority="65"/>
+    <w:lsdException w:name="Medium List 2" w:uiPriority="66"/>
+    <w:lsdException w:name="Medium Grid 1" w:uiPriority="67"/>
+    <w:lsdException w:name="Medium Grid 2" w:uiPriority="68"/>
+    <w:lsdException w:name="Medium Grid 3" w:uiPriority="69"/>
+    <w:lsdException w:name="Dark List" w:uiPriority="70"/>
+    <w:lsdException w:name="Colorful Shading" w:uiPriority="71"/>
+    <w:lsdException w:name="Colorful List" w:uiPriority="72"/>
+    <w:lsdException w:name="Colorful Grid" w:uiPriority="73"/>
+    <w:lsdException w:name="Light Shading Accent 1" w:uiPriority="60"/>
+    <w:lsdException w:name="Light List Accent 1" w:uiPriority="61"/>
+    <w:lsdException w:name="Light Grid Accent 1" w:uiPriority="62"/>
+    <w:lsdException w:name="Medium Shading 1 Accent 1" w:uiPriority="63"/>
+    <w:lsdException w:name="Medium Shading 2 Accent 1" w:uiPriority="64"/>
+    <w:lsdException w:name="Medium List 1 Accent 1" w:uiPriority="65"/>
+    <w:lsdException w:name="Revision" w:semiHidden="1"/>
+    <w:lsdException w:name="List Paragraph" w:uiPriority="34" w:qFormat="1"/>
+    <w:lsdException w:name="Quote" w:uiPriority="29" w:qFormat="1"/>
+    <w:lsdException w:name="Intense Quote" w:uiPriority="30" w:qFormat="1"/>
+    <w:lsdException w:name="Medium List 2 Accent 1" w:uiPriority="66"/>
+    <w:lsdException w:name="Medium Grid 1 Accent 1" w:uiPriority="67"/>
+    <w:lsdException w:name="Medium Grid 2 Accent 1" w:uiPriority="68"/>
+    <w:lsdException w:name="Medium Grid 3 Accent 1" w:uiPriority="69"/>
+    <w:lsdException w:name="Dark List Accent 1" w:uiPriority="70"/>
+    <w:lsdException w:name="Colorful Shading Accent 1" w:uiPriority="71"/>
+    <w:lsdException w:name="Colorful List Accent 1" w:uiPriority="72"/>
+    <w:lsdException w:name="Colorful Grid Accent 1" w:uiPriority="73"/>
+    <w:lsdException w:name="Light Shading Accent 2" w:uiPriority="60"/>
+    <w:lsdException w:name="Light List Accent 2" w:uiPriority="61"/>
+    <w:lsdException w:name="Light Grid Accent 2" w:uiPriority="62"/>
+    <w:lsdException w:name="Medium Shading 1 Accent 2" w:uiPriority="63"/>
+    <w:lsdException w:name="Medium Shading 2 Accent 2" w:uiPriority="64"/>
+    <w:lsdException w:name="Medium List 1 Accent 2" w:uiPriority="65"/>
+    <w:lsdException w:name="Medium List 2 Accent 2" w:uiPriority="66"/>
+    <w:lsdException w:name="Medium Grid 1 Accent 2" w:uiPriority="67"/>
+    <w:lsdException w:name="Medium Grid 2 Accent 2" w:uiPriority="68"/>
+    <w:lsdException w:name="Medium Grid 3 Accent 2" w:uiPriority="69"/>
+    <w:lsdException w:name="Dark List Accent 2" w:uiPriority="70"/>
+    <w:lsdException w:name="Colorful Shading Accent 2" w:uiPriority="71"/>
+    <w:lsdException w:name="Colorful List Accent 2" w:uiPriority="72"/>
+    <w:lsdException w:name="Colorful Grid Accent 2" w:uiPriority="73"/>
+    <w:lsdException w:name="Light Shading Accent 3" w:uiPriority="60"/>
+    <w:lsdException w:name="Light List Accent 3" w:uiPriority="61"/>
+    <w:lsdException w:name="Light Grid Accent 3" w:uiPriority="62"/>
+    <w:lsdException w:name="Medium Shading 1 Accent 3" w:uiPriority="63"/>
+    <w:lsdException w:name="Medium Shading 2 Accent 3" w:uiPriority="64"/>
+    <w:lsdException w:name="Medium List 1 Accent 3" w:uiPriority="65"/>
+    <w:lsdException w:name="Medium List 2 Accent 3" w:uiPriority="66"/>
+    <w:lsdException w:name="Medium Grid 1 Accent 3" w:uiPriority="67"/>
+    <w:lsdException w:name="Medium Grid 2 Accent 3" w:uiPriority="68"/>
+    <w:lsdException w:name="Medium Grid 3 Accent 3" w:uiPriority="69"/>
+    <w:lsdException w:name="Dark List Accent 3" w:uiPriority="70"/>
+    <w:lsdException w:name="Colorful Shading Accent 3" w:uiPriority="71"/>
+    <w:lsdException w:name="Colorful List Accent 3" w:uiPriority="72"/>
+    <w:lsdException w:name="Colorful Grid Accent 3" w:uiPriority="73"/>
+    <w:lsdException w:name="Light Shading Accent 4" w:uiPriority="60"/>
+    <w:lsdException w:name="Light List Accent 4" w:uiPriority="61"/>
+    <w:lsdException w:name="Light Grid Accent 4" w:uiPriority="62"/>
+    <w:lsdException w:name="Medium Shading 1 Accent 4" w:uiPriority="63"/>
+    <w:lsdException w:name="Medium Shading 2 Accent 4" w:uiPriority="64"/>
+    <w:lsdException w:name="Medium List 1 Accent 4" w:uiPriority="65"/>
+    <w:lsdException w:name="Medium List 2 Accent 4" w:uiPriority="66"/>
+    <w:lsdException w:name="Medium Grid 1 Accent 4" w:uiPriority="67"/>
+    <w:lsdException w:name="Medium Grid 2 Accent 4" w:uiPriority="68"/>
+    <w:lsdException w:name="Medium Grid 3 Accent 4" w:uiPriority="69"/>
+    <w:lsdException w:name="Dark List Accent 4" w:uiPriority="70"/>
+    <w:lsdException w:name="Colorful Shading Accent 4" w:uiPriority="71"/>
+    <w:lsdException w:name="Colorful List Accent 4" w:uiPriority="72"/>
+    <w:lsdException w:name="Colorful Grid Accent 4" w:uiPriority="73"/>
+    <w:lsdException w:name="Light Shading Accent 5" w:uiPriority="60"/>
+    <w:lsdException w:name="Light List Accent 5" w:uiPriority="61"/>
+    <w:lsdException w:name="Light Grid Accent 5" w:uiPriority="62"/>
+    <w:lsdException w:name="Medium Shading 1 Accent 5" w:uiPriority="63"/>
+    <w:lsdException w:name="Medium Shading 2 Accent 5" w:uiPriority="64"/>
+    <w:lsdException w:name="Medium List 1 Accent 5" w:uiPriority="65"/>
+    <w:lsdException w:name="Medium List 2 Accent 5" w:uiPriority="66"/>
+    <w:lsdException w:name="Medium Grid 1 Accent 5" w:uiPriority="67"/>
+    <w:lsdException w:name="Medium Grid 2 Accent 5" w:uiPriority="68"/>
+    <w:lsdException w:name="Medium Grid 3 Accent 5" w:uiPriority="69"/>
+    <w:lsdException w:name="Dark List Accent 5" w:uiPriority="70"/>
+    <w:lsdException w:name="Colorful Shading Accent 5" w:uiPriority="71"/>
+    <w:lsdException w:name="Colorful List Accent 5" w:uiPriority="72"/>
+    <w:lsdException w:name="Colorful Grid Accent 5" w:uiPriority="73"/>
+    <w:lsdException w:name="Light Shading Accent 6" w:uiPriority="60"/>
+    <w:lsdException w:name="Light List Accent 6" w:uiPriority="61"/>
+    <w:lsdException w:name="Light Grid Accent 6" w:uiPriority="62"/>
+    <w:lsdException w:name="Medium Shading 1 Accent 6" w:uiPriority="63"/>
+    <w:lsdException w:name="Medium Shading 2 Accent 6" w:uiPriority="64"/>
+    <w:lsdException w:name="Medium List 1 Accent 6" w:uiPriority="65"/>
+    <w:lsdException w:name="Medium List 2 Accent 6" w:uiPriority="66"/>
+    <w:lsdException w:name="Medium Grid 1 Accent 6" w:uiPriority="67"/>
+    <w:lsdException w:name="Medium Grid 2 Accent 6" w:uiPriority="68"/>
+    <w:lsdException w:name="Medium Grid 3 Accent 6" w:uiPriority="69"/>
+    <w:lsdException w:name="Dark List Accent 6" w:uiPriority="70"/>
+    <w:lsdException w:name="Colorful Shading Accent 6" w:uiPriority="71"/>
+    <w:lsdException w:name="Colorful List Accent 6" w:uiPriority="72"/>
+    <w:lsdException w:name="Colorful Grid Accent 6" w:uiPriority="73"/>
+    <w:lsdException w:name="Subtle Emphasis" w:uiPriority="19" w:qFormat="1"/>
+    <w:lsdException w:name="Intense Emphasis" w:uiPriority="21" w:qFormat="1"/>
+    <w:lsdException w:name="Subtle Reference" w:uiPriority="31" w:qFormat="1"/>
+    <w:lsdException w:name="Intense Reference" w:uiPriority="32" w:qFormat="1"/>
+    <w:lsdException w:name="Book Title" w:uiPriority="33" w:qFormat="1"/>
+    <w:lsdException w:name="Bibliography" w:semiHidden="1" w:uiPriority="37" w:unhideWhenUsed="1"/>
+    <w:lsdException w:name="TOC Heading" w:semiHidden="1" w:uiPriority="39" w:unhideWhenUsed="1" w:qFormat="1"/>
+    <w:lsdException w:name="Plain Table 1" w:uiPriority="41"/>
+    <w:lsdException w:name="Plain Table 2" w:uiPriority="42"/>
+    <w:lsdException w:name="Plain Table 3" w:uiPriority="43"/>
+    <w:lsdException w:name="Plain Table 4" w:uiPriority="44"/>
+    <w:lsdException w:name="Plain Table 5" w:uiPriority="45"/>
+    <w:lsdException w:name="Grid Table Light" w:uiPriority="40"/>
+    <w:lsdException w:name="Grid Table 1 Light" w:uiPriority="46"/>
+    <w:lsdException w:name="Grid Table 2" w:uiPriority="47"/>
+    <w:lsdException w:name="Grid Table 3" w:uiPriority="48"/>
+    <w:lsdException w:name="Grid Table 4" w:uiPriority="49"/>
+    <w:lsdException w:name="Grid Table 5 Dark" w:uiPriority="50"/>
+    <w:lsdException w:name="Grid Table 6 Colorful" w:uiPriority="51"/>
+    <w:lsdException w:name="Grid Table 7 Colorful" w:uiPriority="52"/>
+    <w:lsdException w:name="Grid Table 1 Light Accent 1" w:uiPriority="46"/>
+    <w:lsdException w:name="Grid Table 2 Accent 1" w:uiPriority="47"/>
+    <w:lsdException w:name="Grid Table 3 Accent 1" w:uiPriority="48"/>
+    <w:lsdException w:name="Grid Table 4 Accent 1" w:uiPriority="49"/>
+    <w:lsdException w:name="Grid Table 5 Dark Accent 1" w:uiPriority="50"/>
+    <w:lsdException w:name="Grid Table 6 Colorful Accent 1" w:uiPriority="51"/>
+    <w:lsdException w:name="Grid Table 7 Colorful Accent 1" w:uiPriority="52"/>
+    <w:lsdException w:name="Grid Table 1 Light Accent 2" w:uiPriority="46"/>
+    <w:lsdException w:name="Grid Table 2 Accent 2" w:uiPriority="47"/>
+    <w:lsdException w:name="Grid Table 3 Accent 2" w:uiPriority="48"/>
+    <w:lsdException w:name="Grid Table 4 Accent 2" w:uiPriority="49"/>
+    <w:lsdException w:name="Grid Table 5 Dark Accent 2" w:uiPriority="50"/>
+    <w:lsdException w:name="Grid Table 6 Colorful Accent 2" w:uiPriority="51"/>
+    <w:lsdException w:name="Grid Table 7 Colorful Accent 2" w:uiPriority="52"/>
+    <w:lsdException w:name="Grid Table 1 Light Accent 3" w:uiPriority="46"/>
+    <w:lsdException w:name="Grid Table 2 Accent 3" w:uiPriority="47"/>
+    <w:lsdException w:name="Grid Table 3 Accent 3" w:uiPriority="48"/>
+    <w:lsdException w:name="Grid Table 4 Accent 3" w:uiPriority="49"/>
+    <w:lsdException w:name="Grid Table 5 Dark Accent 3" w:uiPriority="50"/>
+    <w:lsdException w:name="Grid Table 6 Colorful Accent 3" w:uiPriority="51"/>
+    <w:lsdException w:name="Grid Table 7 Colorful Accent 3" w:uiPriority="52"/>
+    <w:lsdException w:name="Grid Table 1 Light Accent 4" w:uiPriority="46"/>
+    <w:lsdException w:name="Grid Table 2 Accent 4" w:uiPriority="47"/>
+    <w:lsdException w:name="Grid Table 3 Accent 4" w:uiPriority="48"/>
+    <w:lsdException w:name="Grid Table 4 Accent 4" w:uiPriority="49"/>
+    <w:lsdException w:name="Grid Table 5 Dark Accent 4" w:uiPriority="50"/>
+    <w:lsdException w:name="Grid Table 6 Colorful Accent 4" w:uiPriority="51"/>
+    <w:lsdException w:name="Grid Table 7 Colorful Accent 4" w:uiPriority="52"/>
+    <w:lsdException w:name="Grid Table 1 Light Accent 5" w:uiPriority="46"/>
+    <w:lsdException w:name="Grid Table 2 Accent 5" w:uiPriority="47"/>
+    <w:lsdException w:name="Grid Table 3 Accent 5" w:uiPriority="48"/>
+    <w:lsdException w:name="Grid Table 4 Accent 5" w:uiPriority="49"/>
+    <w:lsdException w:name="Grid Table 5 Dark Accent 5" w:uiPriority="50"/>
+    <w:lsdException w:name="Grid Table 6 Colorful Accent 5" w:uiPriority="51"/>
+    <w:lsdException w:name="Grid Table 7 Colorful Accent 5" w:uiPriority="52"/>
+    <w:lsdException w:name="Grid Table 1 Light Accent 6" w:uiPriority="46"/>
+    <w:lsdException w:name="Grid Table 2 Accent 6" w:uiPriority="47"/>
+    <w:lsdException w:name="Grid Table 3 Accent 6" w:uiPriority="48"/>
+    <w:lsdException w:name="Grid Table 4 Accent 6" w:uiPriority="49"/>
+    <w:lsdException w:name="Grid Table 5 Dark Accent 6" w:uiPriority="50"/>
+    <w:lsdException w:name="Grid Table 6 Colorful Accent 6" w:uiPriority="51"/>
+    <w:lsdException w:name="Grid Table 7 Colorful Accent 6" w:uiPriority="52"/>
+    <w:lsdException w:name="List Table 1 Light" w:uiPriority="46"/>
+    <w:lsdException w:name="List Table 2" w:uiPriority="47"/>
+    <w:lsdException w:name="List Table 3" w:uiPriority="48"/>
+    <w:lsdException w:name="List Table 4" w:uiPriority="49"/>
+    <w:lsdException w:name="List Table 5 Dark" w:uiPriority="50"/>
+    <w:lsdException w:name="List Table 6 Colorful" w:uiPriority="51"/>
+    <w:lsdException w:name="List Table 7 Colorful" w:uiPriority="52"/>
+    <w:lsdException w:name="List Table 1 Light Accent 1" w:uiPriority="46"/>
+    <w:lsdException w:name="List Table 2 Accent 1" w:uiPriority="47"/>
+    <w:lsdException w:name="List Table 3 Accent 1" w:uiPriority="48"/>
+    <w:lsdException w:name="List Table 4 Accent 1" w:uiPriority="49"/>
+    <w:lsdException w:name="List Table 5 Dark Accent 1" w:uiPriority="50"/>
+    <w:lsdException w:name="List Table 6 Colorful Accent 1" w:uiPriority="51"/>
+    <w:lsdException w:name="List Table 7 Colorful Accent 1" w:uiPriority="52"/>
+    <w:lsdException w:name="List Table 1 Light Accent 2" w:uiPriority="46"/>
+    <w:lsdException w:name="List Table 2 Accent 2" w:uiPriority="47"/>
+    <w:lsdException w:name="List Table 3 Accent 2" w:uiPriority="48"/>
+    <w:lsdException w:name="List Table 4 Accent 2" w:uiPriority="49"/>
+    <w:lsdException w:name="List Table 5 Dark Accent 2" w:uiPriority="50"/>
+    <w:lsdException w:name="List Table 6 Colorful Accent 2" w:uiPriority="51"/>
+    <w:lsdException w:name="List Table 7 Colorful Accent 2" w:uiPriority="52"/>
+    <w:lsdException w:name="List Table 1 Light Accent 3" w:uiPriority="46"/>
+    <w:lsdException w:name="List Table 2 Accent 3" w:uiPriority="47"/>
+    <w:lsdException w:name="List Table 3 Accent 3" w:uiPriority="48"/>
+    <w:lsdException w:name="List Table 4 Accent 3" w:uiPriority="49"/>
+    <w:lsdException w:name="List Table 5 Dark Accent 3" w:uiPriority="50"/>
+    <w:lsdException w:name="List Table 6 Colorful Accent 3" w:uiPriority="51"/>
+    <w:lsdException w:name="List Table 7 Colorful Accent 3" w:uiPriority="52"/>
+    <w:lsdException w:name="List Table 1 Light Accent 4" w:uiPriority="46"/>
+    <w:lsdException w:name="List Table 2 Accent 4" w:uiPriority="47"/>
+    <w:lsdException w:name="List Table 3 Accent 4" w:uiPriority="48"/>
+    <w:lsdException w:name="List Table 4 Accent 4" w:uiPriority="49"/>
+    <w:lsdException w:name="List Table 5 Dark Accent 4" w:uiPriority="50"/>
+    <w:lsdException w:name="List Table 6 Colorful Accent 4" w:uiPriority="51"/>
+    <w:lsdException w:name="List Table 7 Colorful Accent 4" w:uiPriority="52"/>
+    <w:lsdException w:name="List Table 1 Light Accent 5" w:uiPriority="46"/>
+    <w:lsdException w:name="List Table 2 Accent 5" w:uiPriority="47"/>
+    <w:lsdException w:name="List Table 3 Accent 5" w:uiPriority="48"/>
+    <w:lsdException w:name="List Table 4 Accent 5" w:uiPriority="49"/>
+    <w:lsdException w:name="List Table 5 Dark Accent 5" w:uiPriority="50"/>
+    <w:lsdException w:name="List Table 6 Colorful Accent 5" w:uiPriority="51"/>
+    <w:lsdException w:name="List Table 7 Colorful Accent 5" w:uiPriority="52"/>
+    <w:lsdException w:name="List Table 1 Light Accent 6" w:uiPriority="46"/>
+    <w:lsdException w:name="List Table 2 Accent 6" w:uiPriority="47"/>
+    <w:lsdException w:name="List Table 3 Accent 6" w:uiPriority="48"/>
+    <w:lsdException w:name="List Table 4 Accent 6" w:uiPriority="49"/>
+    <w:lsdException w:name="List Table 5 Dark Accent 6" w:uiPriority="50"/>
+    <w:lsdException w:name="List Table 6 Colorful Accent 6" w:uiPriority="51"/>
+    <w:lsdException w:name="List Table 7 Colorful Accent 6" w:uiPriority="52"/>
   </w:latentStyles>
   <w:style w:type="paragraph" w:default="1" w:styleId="Normal">
     <w:name w:val="Normal"/>
@@ -5637,7 +5714,6 @@
       <w:spacing w:after="0" w:line="240" w:lineRule="auto"/>
     </w:pPr>
     <w:tblPr>
-      <w:tblInd w:w="0" w:type="dxa"/>
       <w:tblBorders>
         <w:top w:val="single" w:sz="4" w:space="0" w:color="auto"/>
         <w:left w:val="single" w:sz="4" w:space="0" w:color="auto"/>
@@ -5646,823 +5722,6 @@
         <w:insideH w:val="single" w:sz="4" w:space="0" w:color="auto"/>
         <w:insideV w:val="single" w:sz="4" w:space="0" w:color="auto"/>
       </w:tblBorders>
-      <w:tblCellMar>
-        <w:top w:w="0" w:type="dxa"/>
-        <w:left w:w="108" w:type="dxa"/>
-        <w:bottom w:w="0" w:type="dxa"/>
-        <w:right w:w="108" w:type="dxa"/>
-      </w:tblCellMar>
-    </w:tblPr>
-  </w:style>
-  <w:style w:type="paragraph" w:styleId="Caption">
-    <w:name w:val="caption"/>
-    <w:basedOn w:val="Normal"/>
-    <w:next w:val="Normal"/>
-    <w:uiPriority w:val="35"/>
-    <w:unhideWhenUsed/>
-    <w:qFormat/>
-    <w:rsid w:val="001C66D9"/>
-    <w:pPr>
-      <w:spacing w:before="0" w:after="200" w:line="240" w:lineRule="auto"/>
-    </w:pPr>
-    <w:rPr>
-      <w:b/>
-      <w:bCs/>
-      <w:color w:val="4F81BD" w:themeColor="accent1"/>
-      <w:sz w:val="18"/>
-      <w:szCs w:val="18"/>
-    </w:rPr>
-  </w:style>
-  <w:style w:type="paragraph" w:styleId="TableofFigures">
-    <w:name w:val="table of figures"/>
-    <w:basedOn w:val="Normal"/>
-    <w:next w:val="Normal"/>
-    <w:uiPriority w:val="99"/>
-    <w:unhideWhenUsed/>
-    <w:rsid w:val="00B02425"/>
-  </w:style>
-  <w:style w:type="paragraph" w:styleId="Header">
-    <w:name w:val="header"/>
-    <w:basedOn w:val="Normal"/>
-    <w:link w:val="HeaderChar"/>
-    <w:uiPriority w:val="99"/>
-    <w:unhideWhenUsed/>
-    <w:rsid w:val="00BB0876"/>
-    <w:pPr>
-      <w:tabs>
-        <w:tab w:val="center" w:pos="4680"/>
-        <w:tab w:val="right" w:pos="9360"/>
-      </w:tabs>
-      <w:spacing w:before="0" w:line="240" w:lineRule="auto"/>
-    </w:pPr>
-  </w:style>
-  <w:style w:type="character" w:customStyle="1" w:styleId="HeaderChar">
-    <w:name w:val="Header Char"/>
-    <w:basedOn w:val="DefaultParagraphFont"/>
-    <w:link w:val="Header"/>
-    <w:uiPriority w:val="99"/>
-    <w:rsid w:val="00BB0876"/>
-    <w:rPr>
-      <w:rFonts w:ascii="Times New Roman" w:eastAsia="Times New Roman" w:hAnsi="Times New Roman" w:cs="Times New Roman"/>
-      <w:sz w:val="26"/>
-      <w:szCs w:val="20"/>
-    </w:rPr>
-  </w:style>
-  <w:style w:type="paragraph" w:styleId="Footer">
-    <w:name w:val="footer"/>
-    <w:basedOn w:val="Normal"/>
-    <w:link w:val="FooterChar"/>
-    <w:uiPriority w:val="99"/>
-    <w:unhideWhenUsed/>
-    <w:rsid w:val="00BB0876"/>
-    <w:pPr>
-      <w:tabs>
-        <w:tab w:val="center" w:pos="4680"/>
-        <w:tab w:val="right" w:pos="9360"/>
-      </w:tabs>
-      <w:spacing w:before="0" w:line="240" w:lineRule="auto"/>
-    </w:pPr>
-  </w:style>
-  <w:style w:type="character" w:customStyle="1" w:styleId="FooterChar">
-    <w:name w:val="Footer Char"/>
-    <w:basedOn w:val="DefaultParagraphFont"/>
-    <w:link w:val="Footer"/>
-    <w:uiPriority w:val="99"/>
-    <w:rsid w:val="00BB0876"/>
-    <w:rPr>
-      <w:rFonts w:ascii="Times New Roman" w:eastAsia="Times New Roman" w:hAnsi="Times New Roman" w:cs="Times New Roman"/>
-      <w:sz w:val="26"/>
-      <w:szCs w:val="20"/>
-    </w:rPr>
-  </w:style>
-  <w:style w:type="paragraph" w:styleId="TOC3">
-    <w:name w:val="toc 3"/>
-    <w:basedOn w:val="Normal"/>
-    <w:next w:val="Normal"/>
-    <w:autoRedefine/>
-    <w:uiPriority w:val="39"/>
-    <w:unhideWhenUsed/>
-    <w:rsid w:val="00BB0876"/>
-    <w:pPr>
-      <w:spacing w:after="100"/>
-      <w:ind w:left="520"/>
-    </w:pPr>
-  </w:style>
-  <w:style w:type="paragraph" w:styleId="ListParagraph">
-    <w:name w:val="List Paragraph"/>
-    <w:basedOn w:val="Normal"/>
-    <w:uiPriority w:val="34"/>
-    <w:qFormat/>
-    <w:rsid w:val="009E10F8"/>
-    <w:pPr>
-      <w:spacing w:before="0" w:after="200" w:line="276" w:lineRule="auto"/>
-      <w:ind w:left="720"/>
-      <w:contextualSpacing/>
-    </w:pPr>
-    <w:rPr>
-      <w:rFonts w:eastAsiaTheme="minorHAnsi" w:cstheme="minorBidi"/>
-      <w:szCs w:val="22"/>
-    </w:rPr>
-  </w:style>
-</w:styles>
-</file>
-
-<file path=word/stylesWithEffects.xml><?xml version="1.0" encoding="utf-8"?>
-<w:styles xmlns:wpc="http://schemas.microsoft.com/office/word/2010/wordprocessingCanvas" xmlns:mc="http://schemas.openxmlformats.org/markup-compatibility/2006" xmlns:o="urn:schemas-microsoft-com:office:office" xmlns:r="http://schemas.openxmlformats.org/officeDocument/2006/relationships" xmlns:m="http://schemas.openxmlformats.org/officeDocument/2006/math" xmlns:v="urn:schemas-microsoft-com:vml" xmlns:wp14="http://schemas.microsoft.com/office/word/2010/wordprocessingDrawing" xmlns:wp="http://schemas.openxmlformats.org/drawingml/2006/wordprocessingDrawing" xmlns:w10="urn:schemas-microsoft-com:office:word" xmlns:w="http://schemas.openxmlformats.org/wordprocessingml/2006/main" xmlns:w14="http://schemas.microsoft.com/office/word/2010/wordml" xmlns:wpg="http://schemas.microsoft.com/office/word/2010/wordprocessingGroup" xmlns:wpi="http://schemas.microsoft.com/office/word/2010/wordprocessingInk" xmlns:wne="http://schemas.microsoft.com/office/word/2006/wordml" xmlns:wps="http://schemas.microsoft.com/office/word/2010/wordprocessingShape" mc:Ignorable="w14 wp14">
-  <w:docDefaults>
-    <w:rPrDefault>
-      <w:rPr>
-        <w:rFonts w:asciiTheme="minorHAnsi" w:eastAsiaTheme="minorHAnsi" w:hAnsiTheme="minorHAnsi" w:cstheme="minorBidi"/>
-        <w:sz w:val="22"/>
-        <w:szCs w:val="22"/>
-        <w:lang w:val="en-US" w:eastAsia="en-US" w:bidi="ar-SA"/>
-      </w:rPr>
-    </w:rPrDefault>
-    <w:pPrDefault>
-      <w:pPr>
-        <w:spacing w:after="200" w:line="276" w:lineRule="auto"/>
-      </w:pPr>
-    </w:pPrDefault>
-  </w:docDefaults>
-  <w:latentStyles w:defLockedState="0" w:defUIPriority="99" w:defSemiHidden="1" w:defUnhideWhenUsed="1" w:defQFormat="0" w:count="267">
-    <w:lsdException w:name="Normal" w:semiHidden="0" w:uiPriority="0" w:unhideWhenUsed="0" w:qFormat="1"/>
-    <w:lsdException w:name="heading 1" w:semiHidden="0" w:uiPriority="9" w:unhideWhenUsed="0" w:qFormat="1"/>
-    <w:lsdException w:name="heading 2" w:uiPriority="9" w:qFormat="1"/>
-    <w:lsdException w:name="heading 3" w:uiPriority="9" w:qFormat="1"/>
-    <w:lsdException w:name="heading 4" w:uiPriority="9" w:qFormat="1"/>
-    <w:lsdException w:name="heading 5" w:uiPriority="9" w:qFormat="1"/>
-    <w:lsdException w:name="heading 6" w:uiPriority="9" w:qFormat="1"/>
-    <w:lsdException w:name="heading 7" w:uiPriority="9" w:qFormat="1"/>
-    <w:lsdException w:name="heading 8" w:uiPriority="9" w:qFormat="1"/>
-    <w:lsdException w:name="heading 9" w:uiPriority="9" w:qFormat="1"/>
-    <w:lsdException w:name="toc 1" w:uiPriority="39"/>
-    <w:lsdException w:name="toc 2" w:uiPriority="39"/>
-    <w:lsdException w:name="toc 3" w:uiPriority="39"/>
-    <w:lsdException w:name="toc 4" w:uiPriority="39"/>
-    <w:lsdException w:name="toc 5" w:uiPriority="39"/>
-    <w:lsdException w:name="toc 6" w:uiPriority="39"/>
-    <w:lsdException w:name="toc 7" w:uiPriority="39"/>
-    <w:lsdException w:name="toc 8" w:uiPriority="39"/>
-    <w:lsdException w:name="toc 9" w:uiPriority="39"/>
-    <w:lsdException w:name="caption" w:uiPriority="35" w:qFormat="1"/>
-    <w:lsdException w:name="Title" w:semiHidden="0" w:uiPriority="10" w:unhideWhenUsed="0" w:qFormat="1"/>
-    <w:lsdException w:name="Default Paragraph Font" w:uiPriority="1"/>
-    <w:lsdException w:name="Subtitle" w:semiHidden="0" w:uiPriority="11" w:unhideWhenUsed="0" w:qFormat="1"/>
-    <w:lsdException w:name="Strong" w:semiHidden="0" w:uiPriority="22" w:unhideWhenUsed="0" w:qFormat="1"/>
-    <w:lsdException w:name="Emphasis" w:semiHidden="0" w:uiPriority="20" w:unhideWhenUsed="0" w:qFormat="1"/>
-    <w:lsdException w:name="Table Grid" w:semiHidden="0" w:uiPriority="59" w:unhideWhenUsed="0"/>
-    <w:lsdException w:name="Placeholder Text" w:unhideWhenUsed="0"/>
-    <w:lsdException w:name="No Spacing" w:semiHidden="0" w:uiPriority="1" w:unhideWhenUsed="0" w:qFormat="1"/>
-    <w:lsdException w:name="Light Shading" w:semiHidden="0" w:uiPriority="60" w:unhideWhenUsed="0"/>
-    <w:lsdException w:name="Light List" w:semiHidden="0" w:uiPriority="61" w:unhideWhenUsed="0"/>
-    <w:lsdException w:name="Light Grid" w:semiHidden="0" w:uiPriority="62" w:unhideWhenUsed="0"/>
-    <w:lsdException w:name="Medium Shading 1" w:semiHidden="0" w:uiPriority="63" w:unhideWhenUsed="0"/>
-    <w:lsdException w:name="Medium Shading 2" w:semiHidden="0" w:uiPriority="64" w:unhideWhenUsed="0"/>
-    <w:lsdException w:name="Medium List 1" w:semiHidden="0" w:uiPriority="65" w:unhideWhenUsed="0"/>
-    <w:lsdException w:name="Medium List 2" w:semiHidden="0" w:uiPriority="66" w:unhideWhenUsed="0"/>
-    <w:lsdException w:name="Medium Grid 1" w:semiHidden="0" w:uiPriority="67" w:unhideWhenUsed="0"/>
-    <w:lsdException w:name="Medium Grid 2" w:semiHidden="0" w:uiPriority="68" w:unhideWhenUsed="0"/>
-    <w:lsdException w:name="Medium Grid 3" w:semiHidden="0" w:uiPriority="69" w:unhideWhenUsed="0"/>
-    <w:lsdException w:name="Dark List" w:semiHidden="0" w:uiPriority="70" w:unhideWhenUsed="0"/>
-    <w:lsdException w:name="Colorful Shading" w:semiHidden="0" w:uiPriority="71" w:unhideWhenUsed="0"/>
-    <w:lsdException w:name="Colorful List" w:semiHidden="0" w:uiPriority="72" w:unhideWhenUsed="0"/>
-    <w:lsdException w:name="Colorful Grid" w:semiHidden="0" w:uiPriority="73" w:unhideWhenUsed="0"/>
-    <w:lsdException w:name="Light Shading Accent 1" w:semiHidden="0" w:uiPriority="60" w:unhideWhenUsed="0"/>
-    <w:lsdException w:name="Light List Accent 1" w:semiHidden="0" w:uiPriority="61" w:unhideWhenUsed="0"/>
-    <w:lsdException w:name="Light Grid Accent 1" w:semiHidden="0" w:uiPriority="62" w:unhideWhenUsed="0"/>
-    <w:lsdException w:name="Medium Shading 1 Accent 1" w:semiHidden="0" w:uiPriority="63" w:unhideWhenUsed="0"/>
-    <w:lsdException w:name="Medium Shading 2 Accent 1" w:semiHidden="0" w:uiPriority="64" w:unhideWhenUsed="0"/>
-    <w:lsdException w:name="Medium List 1 Accent 1" w:semiHidden="0" w:uiPriority="65" w:unhideWhenUsed="0"/>
-    <w:lsdException w:name="Revision" w:unhideWhenUsed="0"/>
-    <w:lsdException w:name="List Paragraph" w:semiHidden="0" w:uiPriority="34" w:unhideWhenUsed="0" w:qFormat="1"/>
-    <w:lsdException w:name="Quote" w:semiHidden="0" w:uiPriority="29" w:unhideWhenUsed="0" w:qFormat="1"/>
-    <w:lsdException w:name="Intense Quote" w:semiHidden="0" w:uiPriority="30" w:unhideWhenUsed="0" w:qFormat="1"/>
-    <w:lsdException w:name="Medium List 2 Accent 1" w:semiHidden="0" w:uiPriority="66" w:unhideWhenUsed="0"/>
-    <w:lsdException w:name="Medium Grid 1 Accent 1" w:semiHidden="0" w:uiPriority="67" w:unhideWhenUsed="0"/>
-    <w:lsdException w:name="Medium Grid 2 Accent 1" w:semiHidden="0" w:uiPriority="68" w:unhideWhenUsed="0"/>
-    <w:lsdException w:name="Medium Grid 3 Accent 1" w:semiHidden="0" w:uiPriority="69" w:unhideWhenUsed="0"/>
-    <w:lsdException w:name="Dark List Accent 1" w:semiHidden="0" w:uiPriority="70" w:unhideWhenUsed="0"/>
-    <w:lsdException w:name="Colorful Shading Accent 1" w:semiHidden="0" w:uiPriority="71" w:unhideWhenUsed="0"/>
-    <w:lsdException w:name="Colorful List Accent 1" w:semiHidden="0" w:uiPriority="72" w:unhideWhenUsed="0"/>
-    <w:lsdException w:name="Colorful Grid Accent 1" w:semiHidden="0" w:uiPriority="73" w:unhideWhenUsed="0"/>
-    <w:lsdException w:name="Light Shading Accent 2" w:semiHidden="0" w:uiPriority="60" w:unhideWhenUsed="0"/>
-    <w:lsdException w:name="Light List Accent 2" w:semiHidden="0" w:uiPriority="61" w:unhideWhenUsed="0"/>
-    <w:lsdException w:name="Light Grid Accent 2" w:semiHidden="0" w:uiPriority="62" w:unhideWhenUsed="0"/>
-    <w:lsdException w:name="Medium Shading 1 Accent 2" w:semiHidden="0" w:uiPriority="63" w:unhideWhenUsed="0"/>
-    <w:lsdException w:name="Medium Shading 2 Accent 2" w:semiHidden="0" w:uiPriority="64" w:unhideWhenUsed="0"/>
-    <w:lsdException w:name="Medium List 1 Accent 2" w:semiHidden="0" w:uiPriority="65" w:unhideWhenUsed="0"/>
-    <w:lsdException w:name="Medium List 2 Accent 2" w:semiHidden="0" w:uiPriority="66" w:unhideWhenUsed="0"/>
-    <w:lsdException w:name="Medium Grid 1 Accent 2" w:semiHidden="0" w:uiPriority="67" w:unhideWhenUsed="0"/>
-    <w:lsdException w:name="Medium Grid 2 Accent 2" w:semiHidden="0" w:uiPriority="68" w:unhideWhenUsed="0"/>
-    <w:lsdException w:name="Medium Grid 3 Accent 2" w:semiHidden="0" w:uiPriority="69" w:unhideWhenUsed="0"/>
-    <w:lsdException w:name="Dark List Accent 2" w:semiHidden="0" w:uiPriority="70" w:unhideWhenUsed="0"/>
-    <w:lsdException w:name="Colorful Shading Accent 2" w:semiHidden="0" w:uiPriority="71" w:unhideWhenUsed="0"/>
-    <w:lsdException w:name="Colorful List Accent 2" w:semiHidden="0" w:uiPriority="72" w:unhideWhenUsed="0"/>
-    <w:lsdException w:name="Colorful Grid Accent 2" w:semiHidden="0" w:uiPriority="73" w:unhideWhenUsed="0"/>
-    <w:lsdException w:name="Light Shading Accent 3" w:semiHidden="0" w:uiPriority="60" w:unhideWhenUsed="0"/>
-    <w:lsdException w:name="Light List Accent 3" w:semiHidden="0" w:uiPriority="61" w:unhideWhenUsed="0"/>
-    <w:lsdException w:name="Light Grid Accent 3" w:semiHidden="0" w:uiPriority="62" w:unhideWhenUsed="0"/>
-    <w:lsdException w:name="Medium Shading 1 Accent 3" w:semiHidden="0" w:uiPriority="63" w:unhideWhenUsed="0"/>
-    <w:lsdException w:name="Medium Shading 2 Accent 3" w:semiHidden="0" w:uiPriority="64" w:unhideWhenUsed="0"/>
-    <w:lsdException w:name="Medium List 1 Accent 3" w:semiHidden="0" w:uiPriority="65" w:unhideWhenUsed="0"/>
-    <w:lsdException w:name="Medium List 2 Accent 3" w:semiHidden="0" w:uiPriority="66" w:unhideWhenUsed="0"/>
-    <w:lsdException w:name="Medium Grid 1 Accent 3" w:semiHidden="0" w:uiPriority="67" w:unhideWhenUsed="0"/>
-    <w:lsdException w:name="Medium Grid 2 Accent 3" w:semiHidden="0" w:uiPriority="68" w:unhideWhenUsed="0"/>
-    <w:lsdException w:name="Medium Grid 3 Accent 3" w:semiHidden="0" w:uiPriority="69" w:unhideWhenUsed="0"/>
-    <w:lsdException w:name="Dark List Accent 3" w:semiHidden="0" w:uiPriority="70" w:unhideWhenUsed="0"/>
-    <w:lsdException w:name="Colorful Shading Accent 3" w:semiHidden="0" w:uiPriority="71" w:unhideWhenUsed="0"/>
-    <w:lsdException w:name="Colorful List Accent 3" w:semiHidden="0" w:uiPriority="72" w:unhideWhenUsed="0"/>
-    <w:lsdException w:name="Colorful Grid Accent 3" w:semiHidden="0" w:uiPriority="73" w:unhideWhenUsed="0"/>
-    <w:lsdException w:name="Light Shading Accent 4" w:semiHidden="0" w:uiPriority="60" w:unhideWhenUsed="0"/>
-    <w:lsdException w:name="Light List Accent 4" w:semiHidden="0" w:uiPriority="61" w:unhideWhenUsed="0"/>
-    <w:lsdException w:name="Light Grid Accent 4" w:semiHidden="0" w:uiPriority="62" w:unhideWhenUsed="0"/>
-    <w:lsdException w:name="Medium Shading 1 Accent 4" w:semiHidden="0" w:uiPriority="63" w:unhideWhenUsed="0"/>
-    <w:lsdException w:name="Medium Shading 2 Accent 4" w:semiHidden="0" w:uiPriority="64" w:unhideWhenUsed="0"/>
-    <w:lsdException w:name="Medium List 1 Accent 4" w:semiHidden="0" w:uiPriority="65" w:unhideWhenUsed="0"/>
-    <w:lsdException w:name="Medium List 2 Accent 4" w:semiHidden="0" w:uiPriority="66" w:unhideWhenUsed="0"/>
-    <w:lsdException w:name="Medium Grid 1 Accent 4" w:semiHidden="0" w:uiPriority="67" w:unhideWhenUsed="0"/>
-    <w:lsdException w:name="Medium Grid 2 Accent 4" w:semiHidden="0" w:uiPriority="68" w:unhideWhenUsed="0"/>
-    <w:lsdException w:name="Medium Grid 3 Accent 4" w:semiHidden="0" w:uiPriority="69" w:unhideWhenUsed="0"/>
-    <w:lsdException w:name="Dark List Accent 4" w:semiHidden="0" w:uiPriority="70" w:unhideWhenUsed="0"/>
-    <w:lsdException w:name="Colorful Shading Accent 4" w:semiHidden="0" w:uiPriority="71" w:unhideWhenUsed="0"/>
-    <w:lsdException w:name="Colorful List Accent 4" w:semiHidden="0" w:uiPriority="72" w:unhideWhenUsed="0"/>
-    <w:lsdException w:name="Colorful Grid Accent 4" w:semiHidden="0" w:uiPriority="73" w:unhideWhenUsed="0"/>
-    <w:lsdException w:name="Light Shading Accent 5" w:semiHidden="0" w:uiPriority="60" w:unhideWhenUsed="0"/>
-    <w:lsdException w:name="Light List Accent 5" w:semiHidden="0" w:uiPriority="61" w:unhideWhenUsed="0"/>
-    <w:lsdException w:name="Light Grid Accent 5" w:semiHidden="0" w:uiPriority="62" w:unhideWhenUsed="0"/>
-    <w:lsdException w:name="Medium Shading 1 Accent 5" w:semiHidden="0" w:uiPriority="63" w:unhideWhenUsed="0"/>
-    <w:lsdException w:name="Medium Shading 2 Accent 5" w:semiHidden="0" w:uiPriority="64" w:unhideWhenUsed="0"/>
-    <w:lsdException w:name="Medium List 1 Accent 5" w:semiHidden="0" w:uiPriority="65" w:unhideWhenUsed="0"/>
-    <w:lsdException w:name="Medium List 2 Accent 5" w:semiHidden="0" w:uiPriority="66" w:unhideWhenUsed="0"/>
-    <w:lsdException w:name="Medium Grid 1 Accent 5" w:semiHidden="0" w:uiPriority="67" w:unhideWhenUsed="0"/>
-    <w:lsdException w:name="Medium Grid 2 Accent 5" w:semiHidden="0" w:uiPriority="68" w:unhideWhenUsed="0"/>
-    <w:lsdException w:name="Medium Grid 3 Accent 5" w:semiHidden="0" w:uiPriority="69" w:unhideWhenUsed="0"/>
-    <w:lsdException w:name="Dark List Accent 5" w:semiHidden="0" w:uiPriority="70" w:unhideWhenUsed="0"/>
-    <w:lsdException w:name="Colorful Shading Accent 5" w:semiHidden="0" w:uiPriority="71" w:unhideWhenUsed="0"/>
-    <w:lsdException w:name="Colorful List Accent 5" w:semiHidden="0" w:uiPriority="72" w:unhideWhenUsed="0"/>
-    <w:lsdException w:name="Colorful Grid Accent 5" w:semiHidden="0" w:uiPriority="73" w:unhideWhenUsed="0"/>
-    <w:lsdException w:name="Light Shading Accent 6" w:semiHidden="0" w:uiPriority="60" w:unhideWhenUsed="0"/>
-    <w:lsdException w:name="Light List Accent 6" w:semiHidden="0" w:uiPriority="61" w:unhideWhenUsed="0"/>
-    <w:lsdException w:name="Light Grid Accent 6" w:semiHidden="0" w:uiPriority="62" w:unhideWhenUsed="0"/>
-    <w:lsdException w:name="Medium Shading 1 Accent 6" w:semiHidden="0" w:uiPriority="63" w:unhideWhenUsed="0"/>
-    <w:lsdException w:name="Medium Shading 2 Accent 6" w:semiHidden="0" w:uiPriority="64" w:unhideWhenUsed="0"/>
-    <w:lsdException w:name="Medium List 1 Accent 6" w:semiHidden="0" w:uiPriority="65" w:unhideWhenUsed="0"/>
-    <w:lsdException w:name="Medium List 2 Accent 6" w:semiHidden="0" w:uiPriority="66" w:unhideWhenUsed="0"/>
-    <w:lsdException w:name="Medium Grid 1 Accent 6" w:semiHidden="0" w:uiPriority="67" w:unhideWhenUsed="0"/>
-    <w:lsdException w:name="Medium Grid 2 Accent 6" w:semiHidden="0" w:uiPriority="68" w:unhideWhenUsed="0"/>
-    <w:lsdException w:name="Medium Grid 3 Accent 6" w:semiHidden="0" w:uiPriority="69" w:unhideWhenUsed="0"/>
-    <w:lsdException w:name="Dark List Accent 6" w:semiHidden="0" w:uiPriority="70" w:unhideWhenUsed="0"/>
-    <w:lsdException w:name="Colorful Shading Accent 6" w:semiHidden="0" w:uiPriority="71" w:unhideWhenUsed="0"/>
-    <w:lsdException w:name="Colorful List Accent 6" w:semiHidden="0" w:uiPriority="72" w:unhideWhenUsed="0"/>
-    <w:lsdException w:name="Colorful Grid Accent 6" w:semiHidden="0" w:uiPriority="73" w:unhideWhenUsed="0"/>
-    <w:lsdException w:name="Subtle Emphasis" w:semiHidden="0" w:uiPriority="19" w:unhideWhenUsed="0" w:qFormat="1"/>
-    <w:lsdException w:name="Intense Emphasis" w:semiHidden="0" w:uiPriority="21" w:unhideWhenUsed="0" w:qFormat="1"/>
-    <w:lsdException w:name="Subtle Reference" w:semiHidden="0" w:uiPriority="31" w:unhideWhenUsed="0" w:qFormat="1"/>
-    <w:lsdException w:name="Intense Reference" w:semiHidden="0" w:uiPriority="32" w:unhideWhenUsed="0" w:qFormat="1"/>
-    <w:lsdException w:name="Book Title" w:semiHidden="0" w:uiPriority="33" w:unhideWhenUsed="0" w:qFormat="1"/>
-    <w:lsdException w:name="Bibliography" w:uiPriority="37"/>
-    <w:lsdException w:name="TOC Heading" w:uiPriority="39" w:qFormat="1"/>
-  </w:latentStyles>
-  <w:style w:type="paragraph" w:default="1" w:styleId="Normal">
-    <w:name w:val="Normal"/>
-    <w:qFormat/>
-    <w:rsid w:val="004836BF"/>
-    <w:pPr>
-      <w:spacing w:before="120" w:after="0" w:line="360" w:lineRule="auto"/>
-      <w:jc w:val="both"/>
-    </w:pPr>
-    <w:rPr>
-      <w:rFonts w:ascii="Times New Roman" w:eastAsia="Times New Roman" w:hAnsi="Times New Roman" w:cs="Times New Roman"/>
-      <w:sz w:val="26"/>
-      <w:szCs w:val="20"/>
-    </w:rPr>
-  </w:style>
-  <w:style w:type="paragraph" w:styleId="Heading1">
-    <w:name w:val="heading 1"/>
-    <w:basedOn w:val="Normal"/>
-    <w:next w:val="Normal"/>
-    <w:link w:val="Heading1Char"/>
-    <w:uiPriority w:val="9"/>
-    <w:qFormat/>
-    <w:rsid w:val="00953F45"/>
-    <w:pPr>
-      <w:keepNext/>
-      <w:keepLines/>
-      <w:numPr>
-        <w:numId w:val="1"/>
-      </w:numPr>
-      <w:spacing w:before="480"/>
-      <w:jc w:val="center"/>
-      <w:outlineLvl w:val="0"/>
-    </w:pPr>
-    <w:rPr>
-      <w:rFonts w:eastAsiaTheme="majorEastAsia" w:cstheme="majorBidi"/>
-      <w:b/>
-      <w:bCs/>
-      <w:caps/>
-      <w:color w:val="000000" w:themeColor="text1"/>
-      <w:sz w:val="28"/>
-      <w:szCs w:val="28"/>
-    </w:rPr>
-  </w:style>
-  <w:style w:type="paragraph" w:styleId="Heading2">
-    <w:name w:val="heading 2"/>
-    <w:basedOn w:val="Normal"/>
-    <w:next w:val="Normal"/>
-    <w:link w:val="Heading2Char"/>
-    <w:uiPriority w:val="9"/>
-    <w:unhideWhenUsed/>
-    <w:qFormat/>
-    <w:rsid w:val="00953F45"/>
-    <w:pPr>
-      <w:keepNext/>
-      <w:keepLines/>
-      <w:numPr>
-        <w:ilvl w:val="1"/>
-        <w:numId w:val="1"/>
-      </w:numPr>
-      <w:spacing w:before="200"/>
-      <w:outlineLvl w:val="1"/>
-    </w:pPr>
-    <w:rPr>
-      <w:rFonts w:eastAsiaTheme="majorEastAsia" w:cstheme="majorBidi"/>
-      <w:b/>
-      <w:bCs/>
-      <w:color w:val="000000" w:themeColor="text1"/>
-      <w:szCs w:val="26"/>
-    </w:rPr>
-  </w:style>
-  <w:style w:type="paragraph" w:styleId="Heading3">
-    <w:name w:val="heading 3"/>
-    <w:basedOn w:val="Normal"/>
-    <w:next w:val="Normal"/>
-    <w:link w:val="Heading3Char"/>
-    <w:uiPriority w:val="9"/>
-    <w:unhideWhenUsed/>
-    <w:qFormat/>
-    <w:rsid w:val="001C66D9"/>
-    <w:pPr>
-      <w:keepNext/>
-      <w:keepLines/>
-      <w:numPr>
-        <w:ilvl w:val="2"/>
-        <w:numId w:val="1"/>
-      </w:numPr>
-      <w:spacing w:before="200"/>
-      <w:outlineLvl w:val="2"/>
-    </w:pPr>
-    <w:rPr>
-      <w:rFonts w:eastAsiaTheme="majorEastAsia" w:cstheme="majorBidi"/>
-      <w:b/>
-      <w:bCs/>
-      <w:i/>
-      <w:color w:val="000000" w:themeColor="text1"/>
-    </w:rPr>
-  </w:style>
-  <w:style w:type="paragraph" w:styleId="Heading4">
-    <w:name w:val="heading 4"/>
-    <w:basedOn w:val="Normal"/>
-    <w:next w:val="Normal"/>
-    <w:link w:val="Heading4Char"/>
-    <w:uiPriority w:val="9"/>
-    <w:semiHidden/>
-    <w:unhideWhenUsed/>
-    <w:qFormat/>
-    <w:rsid w:val="00953F45"/>
-    <w:pPr>
-      <w:keepNext/>
-      <w:keepLines/>
-      <w:numPr>
-        <w:ilvl w:val="3"/>
-        <w:numId w:val="1"/>
-      </w:numPr>
-      <w:spacing w:before="200"/>
-      <w:outlineLvl w:val="3"/>
-    </w:pPr>
-    <w:rPr>
-      <w:rFonts w:asciiTheme="majorHAnsi" w:eastAsiaTheme="majorEastAsia" w:hAnsiTheme="majorHAnsi" w:cstheme="majorBidi"/>
-      <w:b/>
-      <w:bCs/>
-      <w:i/>
-      <w:iCs/>
-      <w:color w:val="4F81BD" w:themeColor="accent1"/>
-    </w:rPr>
-  </w:style>
-  <w:style w:type="paragraph" w:styleId="Heading5">
-    <w:name w:val="heading 5"/>
-    <w:basedOn w:val="Normal"/>
-    <w:next w:val="Normal"/>
-    <w:link w:val="Heading5Char"/>
-    <w:uiPriority w:val="9"/>
-    <w:semiHidden/>
-    <w:unhideWhenUsed/>
-    <w:qFormat/>
-    <w:rsid w:val="00953F45"/>
-    <w:pPr>
-      <w:keepNext/>
-      <w:keepLines/>
-      <w:numPr>
-        <w:ilvl w:val="4"/>
-        <w:numId w:val="1"/>
-      </w:numPr>
-      <w:spacing w:before="200"/>
-      <w:outlineLvl w:val="4"/>
-    </w:pPr>
-    <w:rPr>
-      <w:rFonts w:asciiTheme="majorHAnsi" w:eastAsiaTheme="majorEastAsia" w:hAnsiTheme="majorHAnsi" w:cstheme="majorBidi"/>
-      <w:color w:val="243F60" w:themeColor="accent1" w:themeShade="7F"/>
-    </w:rPr>
-  </w:style>
-  <w:style w:type="paragraph" w:styleId="Heading6">
-    <w:name w:val="heading 6"/>
-    <w:basedOn w:val="Normal"/>
-    <w:next w:val="Normal"/>
-    <w:link w:val="Heading6Char"/>
-    <w:uiPriority w:val="9"/>
-    <w:semiHidden/>
-    <w:unhideWhenUsed/>
-    <w:qFormat/>
-    <w:rsid w:val="00953F45"/>
-    <w:pPr>
-      <w:keepNext/>
-      <w:keepLines/>
-      <w:numPr>
-        <w:ilvl w:val="5"/>
-        <w:numId w:val="1"/>
-      </w:numPr>
-      <w:spacing w:before="200"/>
-      <w:outlineLvl w:val="5"/>
-    </w:pPr>
-    <w:rPr>
-      <w:rFonts w:asciiTheme="majorHAnsi" w:eastAsiaTheme="majorEastAsia" w:hAnsiTheme="majorHAnsi" w:cstheme="majorBidi"/>
-      <w:i/>
-      <w:iCs/>
-      <w:color w:val="243F60" w:themeColor="accent1" w:themeShade="7F"/>
-    </w:rPr>
-  </w:style>
-  <w:style w:type="paragraph" w:styleId="Heading7">
-    <w:name w:val="heading 7"/>
-    <w:basedOn w:val="Normal"/>
-    <w:next w:val="Normal"/>
-    <w:link w:val="Heading7Char"/>
-    <w:uiPriority w:val="9"/>
-    <w:semiHidden/>
-    <w:unhideWhenUsed/>
-    <w:qFormat/>
-    <w:rsid w:val="00953F45"/>
-    <w:pPr>
-      <w:keepNext/>
-      <w:keepLines/>
-      <w:numPr>
-        <w:ilvl w:val="6"/>
-        <w:numId w:val="1"/>
-      </w:numPr>
-      <w:spacing w:before="200"/>
-      <w:outlineLvl w:val="6"/>
-    </w:pPr>
-    <w:rPr>
-      <w:rFonts w:asciiTheme="majorHAnsi" w:eastAsiaTheme="majorEastAsia" w:hAnsiTheme="majorHAnsi" w:cstheme="majorBidi"/>
-      <w:i/>
-      <w:iCs/>
-      <w:color w:val="404040" w:themeColor="text1" w:themeTint="BF"/>
-    </w:rPr>
-  </w:style>
-  <w:style w:type="paragraph" w:styleId="Heading8">
-    <w:name w:val="heading 8"/>
-    <w:basedOn w:val="Normal"/>
-    <w:next w:val="Normal"/>
-    <w:link w:val="Heading8Char"/>
-    <w:uiPriority w:val="9"/>
-    <w:semiHidden/>
-    <w:unhideWhenUsed/>
-    <w:qFormat/>
-    <w:rsid w:val="00953F45"/>
-    <w:pPr>
-      <w:keepNext/>
-      <w:keepLines/>
-      <w:numPr>
-        <w:ilvl w:val="7"/>
-        <w:numId w:val="1"/>
-      </w:numPr>
-      <w:spacing w:before="200"/>
-      <w:outlineLvl w:val="7"/>
-    </w:pPr>
-    <w:rPr>
-      <w:rFonts w:asciiTheme="majorHAnsi" w:eastAsiaTheme="majorEastAsia" w:hAnsiTheme="majorHAnsi" w:cstheme="majorBidi"/>
-      <w:color w:val="404040" w:themeColor="text1" w:themeTint="BF"/>
-      <w:sz w:val="20"/>
-    </w:rPr>
-  </w:style>
-  <w:style w:type="paragraph" w:styleId="Heading9">
-    <w:name w:val="heading 9"/>
-    <w:basedOn w:val="Normal"/>
-    <w:next w:val="Normal"/>
-    <w:link w:val="Heading9Char"/>
-    <w:uiPriority w:val="9"/>
-    <w:semiHidden/>
-    <w:unhideWhenUsed/>
-    <w:qFormat/>
-    <w:rsid w:val="00953F45"/>
-    <w:pPr>
-      <w:keepNext/>
-      <w:keepLines/>
-      <w:numPr>
-        <w:ilvl w:val="8"/>
-        <w:numId w:val="1"/>
-      </w:numPr>
-      <w:spacing w:before="200"/>
-      <w:outlineLvl w:val="8"/>
-    </w:pPr>
-    <w:rPr>
-      <w:rFonts w:asciiTheme="majorHAnsi" w:eastAsiaTheme="majorEastAsia" w:hAnsiTheme="majorHAnsi" w:cstheme="majorBidi"/>
-      <w:i/>
-      <w:iCs/>
-      <w:color w:val="404040" w:themeColor="text1" w:themeTint="BF"/>
-      <w:sz w:val="20"/>
-    </w:rPr>
-  </w:style>
-  <w:style w:type="character" w:default="1" w:styleId="DefaultParagraphFont">
-    <w:name w:val="Default Paragraph Font"/>
-    <w:uiPriority w:val="1"/>
-    <w:semiHidden/>
-    <w:unhideWhenUsed/>
-  </w:style>
-  <w:style w:type="table" w:default="1" w:styleId="TableNormal">
-    <w:name w:val="Normal Table"/>
-    <w:uiPriority w:val="99"/>
-    <w:semiHidden/>
-    <w:unhideWhenUsed/>
-    <w:tblPr>
-      <w:tblInd w:w="0" w:type="dxa"/>
-      <w:tblCellMar>
-        <w:top w:w="0" w:type="dxa"/>
-        <w:left w:w="108" w:type="dxa"/>
-        <w:bottom w:w="0" w:type="dxa"/>
-        <w:right w:w="108" w:type="dxa"/>
-      </w:tblCellMar>
-    </w:tblPr>
-  </w:style>
-  <w:style w:type="numbering" w:default="1" w:styleId="NoList">
-    <w:name w:val="No List"/>
-    <w:uiPriority w:val="99"/>
-    <w:semiHidden/>
-    <w:unhideWhenUsed/>
-  </w:style>
-  <w:style w:type="paragraph" w:styleId="BalloonText">
-    <w:name w:val="Balloon Text"/>
-    <w:basedOn w:val="Normal"/>
-    <w:link w:val="BalloonTextChar"/>
-    <w:uiPriority w:val="99"/>
-    <w:semiHidden/>
-    <w:unhideWhenUsed/>
-    <w:rsid w:val="00953F45"/>
-    <w:pPr>
-      <w:spacing w:before="0" w:line="240" w:lineRule="auto"/>
-    </w:pPr>
-    <w:rPr>
-      <w:rFonts w:ascii="Tahoma" w:hAnsi="Tahoma" w:cs="Tahoma"/>
-      <w:sz w:val="16"/>
-      <w:szCs w:val="16"/>
-    </w:rPr>
-  </w:style>
-  <w:style w:type="character" w:customStyle="1" w:styleId="BalloonTextChar">
-    <w:name w:val="Balloon Text Char"/>
-    <w:basedOn w:val="DefaultParagraphFont"/>
-    <w:link w:val="BalloonText"/>
-    <w:uiPriority w:val="99"/>
-    <w:semiHidden/>
-    <w:rsid w:val="00953F45"/>
-    <w:rPr>
-      <w:rFonts w:ascii="Tahoma" w:eastAsia="Times New Roman" w:hAnsi="Tahoma" w:cs="Tahoma"/>
-      <w:sz w:val="16"/>
-      <w:szCs w:val="16"/>
-    </w:rPr>
-  </w:style>
-  <w:style w:type="character" w:customStyle="1" w:styleId="Heading1Char">
-    <w:name w:val="Heading 1 Char"/>
-    <w:basedOn w:val="DefaultParagraphFont"/>
-    <w:link w:val="Heading1"/>
-    <w:uiPriority w:val="9"/>
-    <w:rsid w:val="00953F45"/>
-    <w:rPr>
-      <w:rFonts w:ascii="Times New Roman" w:eastAsiaTheme="majorEastAsia" w:hAnsi="Times New Roman" w:cstheme="majorBidi"/>
-      <w:b/>
-      <w:bCs/>
-      <w:caps/>
-      <w:color w:val="000000" w:themeColor="text1"/>
-      <w:sz w:val="28"/>
-      <w:szCs w:val="28"/>
-    </w:rPr>
-  </w:style>
-  <w:style w:type="character" w:customStyle="1" w:styleId="Heading2Char">
-    <w:name w:val="Heading 2 Char"/>
-    <w:basedOn w:val="DefaultParagraphFont"/>
-    <w:link w:val="Heading2"/>
-    <w:uiPriority w:val="9"/>
-    <w:rsid w:val="00953F45"/>
-    <w:rPr>
-      <w:rFonts w:ascii="Times New Roman" w:eastAsiaTheme="majorEastAsia" w:hAnsi="Times New Roman" w:cstheme="majorBidi"/>
-      <w:b/>
-      <w:bCs/>
-      <w:color w:val="000000" w:themeColor="text1"/>
-      <w:sz w:val="26"/>
-      <w:szCs w:val="26"/>
-    </w:rPr>
-  </w:style>
-  <w:style w:type="character" w:customStyle="1" w:styleId="Heading3Char">
-    <w:name w:val="Heading 3 Char"/>
-    <w:basedOn w:val="DefaultParagraphFont"/>
-    <w:link w:val="Heading3"/>
-    <w:uiPriority w:val="9"/>
-    <w:rsid w:val="001C66D9"/>
-    <w:rPr>
-      <w:rFonts w:ascii="Times New Roman" w:eastAsiaTheme="majorEastAsia" w:hAnsi="Times New Roman" w:cstheme="majorBidi"/>
-      <w:b/>
-      <w:bCs/>
-      <w:i/>
-      <w:color w:val="000000" w:themeColor="text1"/>
-      <w:sz w:val="26"/>
-      <w:szCs w:val="20"/>
-    </w:rPr>
-  </w:style>
-  <w:style w:type="character" w:customStyle="1" w:styleId="Heading4Char">
-    <w:name w:val="Heading 4 Char"/>
-    <w:basedOn w:val="DefaultParagraphFont"/>
-    <w:link w:val="Heading4"/>
-    <w:uiPriority w:val="9"/>
-    <w:semiHidden/>
-    <w:rsid w:val="00953F45"/>
-    <w:rPr>
-      <w:rFonts w:asciiTheme="majorHAnsi" w:eastAsiaTheme="majorEastAsia" w:hAnsiTheme="majorHAnsi" w:cstheme="majorBidi"/>
-      <w:b/>
-      <w:bCs/>
-      <w:i/>
-      <w:iCs/>
-      <w:color w:val="4F81BD" w:themeColor="accent1"/>
-      <w:sz w:val="26"/>
-      <w:szCs w:val="20"/>
-    </w:rPr>
-  </w:style>
-  <w:style w:type="character" w:customStyle="1" w:styleId="Heading5Char">
-    <w:name w:val="Heading 5 Char"/>
-    <w:basedOn w:val="DefaultParagraphFont"/>
-    <w:link w:val="Heading5"/>
-    <w:uiPriority w:val="9"/>
-    <w:semiHidden/>
-    <w:rsid w:val="00953F45"/>
-    <w:rPr>
-      <w:rFonts w:asciiTheme="majorHAnsi" w:eastAsiaTheme="majorEastAsia" w:hAnsiTheme="majorHAnsi" w:cstheme="majorBidi"/>
-      <w:color w:val="243F60" w:themeColor="accent1" w:themeShade="7F"/>
-      <w:sz w:val="26"/>
-      <w:szCs w:val="20"/>
-    </w:rPr>
-  </w:style>
-  <w:style w:type="character" w:customStyle="1" w:styleId="Heading6Char">
-    <w:name w:val="Heading 6 Char"/>
-    <w:basedOn w:val="DefaultParagraphFont"/>
-    <w:link w:val="Heading6"/>
-    <w:uiPriority w:val="9"/>
-    <w:semiHidden/>
-    <w:rsid w:val="00953F45"/>
-    <w:rPr>
-      <w:rFonts w:asciiTheme="majorHAnsi" w:eastAsiaTheme="majorEastAsia" w:hAnsiTheme="majorHAnsi" w:cstheme="majorBidi"/>
-      <w:i/>
-      <w:iCs/>
-      <w:color w:val="243F60" w:themeColor="accent1" w:themeShade="7F"/>
-      <w:sz w:val="26"/>
-      <w:szCs w:val="20"/>
-    </w:rPr>
-  </w:style>
-  <w:style w:type="character" w:customStyle="1" w:styleId="Heading7Char">
-    <w:name w:val="Heading 7 Char"/>
-    <w:basedOn w:val="DefaultParagraphFont"/>
-    <w:link w:val="Heading7"/>
-    <w:uiPriority w:val="9"/>
-    <w:semiHidden/>
-    <w:rsid w:val="00953F45"/>
-    <w:rPr>
-      <w:rFonts w:asciiTheme="majorHAnsi" w:eastAsiaTheme="majorEastAsia" w:hAnsiTheme="majorHAnsi" w:cstheme="majorBidi"/>
-      <w:i/>
-      <w:iCs/>
-      <w:color w:val="404040" w:themeColor="text1" w:themeTint="BF"/>
-      <w:sz w:val="26"/>
-      <w:szCs w:val="20"/>
-    </w:rPr>
-  </w:style>
-  <w:style w:type="character" w:customStyle="1" w:styleId="Heading8Char">
-    <w:name w:val="Heading 8 Char"/>
-    <w:basedOn w:val="DefaultParagraphFont"/>
-    <w:link w:val="Heading8"/>
-    <w:uiPriority w:val="9"/>
-    <w:semiHidden/>
-    <w:rsid w:val="00953F45"/>
-    <w:rPr>
-      <w:rFonts w:asciiTheme="majorHAnsi" w:eastAsiaTheme="majorEastAsia" w:hAnsiTheme="majorHAnsi" w:cstheme="majorBidi"/>
-      <w:color w:val="404040" w:themeColor="text1" w:themeTint="BF"/>
-      <w:sz w:val="20"/>
-      <w:szCs w:val="20"/>
-    </w:rPr>
-  </w:style>
-  <w:style w:type="character" w:customStyle="1" w:styleId="Heading9Char">
-    <w:name w:val="Heading 9 Char"/>
-    <w:basedOn w:val="DefaultParagraphFont"/>
-    <w:link w:val="Heading9"/>
-    <w:uiPriority w:val="9"/>
-    <w:semiHidden/>
-    <w:rsid w:val="00953F45"/>
-    <w:rPr>
-      <w:rFonts w:asciiTheme="majorHAnsi" w:eastAsiaTheme="majorEastAsia" w:hAnsiTheme="majorHAnsi" w:cstheme="majorBidi"/>
-      <w:i/>
-      <w:iCs/>
-      <w:color w:val="404040" w:themeColor="text1" w:themeTint="BF"/>
-      <w:sz w:val="20"/>
-      <w:szCs w:val="20"/>
-    </w:rPr>
-  </w:style>
-  <w:style w:type="paragraph" w:styleId="TOCHeading">
-    <w:name w:val="TOC Heading"/>
-    <w:basedOn w:val="Heading1"/>
-    <w:next w:val="Normal"/>
-    <w:uiPriority w:val="39"/>
-    <w:semiHidden/>
-    <w:unhideWhenUsed/>
-    <w:qFormat/>
-    <w:rsid w:val="001C66D9"/>
-    <w:pPr>
-      <w:numPr>
-        <w:numId w:val="0"/>
-      </w:numPr>
-      <w:spacing w:line="276" w:lineRule="auto"/>
-      <w:jc w:val="left"/>
-      <w:outlineLvl w:val="9"/>
-    </w:pPr>
-    <w:rPr>
-      <w:rFonts w:asciiTheme="majorHAnsi" w:hAnsiTheme="majorHAnsi"/>
-      <w:caps w:val="0"/>
-      <w:color w:val="365F91" w:themeColor="accent1" w:themeShade="BF"/>
-      <w:lang w:eastAsia="ja-JP"/>
-    </w:rPr>
-  </w:style>
-  <w:style w:type="paragraph" w:styleId="TOC1">
-    <w:name w:val="toc 1"/>
-    <w:basedOn w:val="Normal"/>
-    <w:next w:val="Normal"/>
-    <w:autoRedefine/>
-    <w:uiPriority w:val="39"/>
-    <w:unhideWhenUsed/>
-    <w:rsid w:val="001C66D9"/>
-    <w:pPr>
-      <w:spacing w:after="100"/>
-    </w:pPr>
-  </w:style>
-  <w:style w:type="paragraph" w:styleId="TOC2">
-    <w:name w:val="toc 2"/>
-    <w:basedOn w:val="Normal"/>
-    <w:next w:val="Normal"/>
-    <w:autoRedefine/>
-    <w:uiPriority w:val="39"/>
-    <w:unhideWhenUsed/>
-    <w:rsid w:val="001C66D9"/>
-    <w:pPr>
-      <w:spacing w:after="100"/>
-      <w:ind w:left="260"/>
-    </w:pPr>
-  </w:style>
-  <w:style w:type="character" w:styleId="Hyperlink">
-    <w:name w:val="Hyperlink"/>
-    <w:basedOn w:val="DefaultParagraphFont"/>
-    <w:uiPriority w:val="99"/>
-    <w:unhideWhenUsed/>
-    <w:rsid w:val="001C66D9"/>
-    <w:rPr>
-      <w:color w:val="0000FF" w:themeColor="hyperlink"/>
-      <w:u w:val="single"/>
-    </w:rPr>
-  </w:style>
-  <w:style w:type="table" w:styleId="TableGrid">
-    <w:name w:val="Table Grid"/>
-    <w:basedOn w:val="TableNormal"/>
-    <w:uiPriority w:val="59"/>
-    <w:rsid w:val="001C66D9"/>
-    <w:pPr>
-      <w:spacing w:after="0" w:line="240" w:lineRule="auto"/>
-    </w:pPr>
-    <w:tblPr>
-      <w:tblInd w:w="0" w:type="dxa"/>
-      <w:tblBorders>
-        <w:top w:val="single" w:sz="4" w:space="0" w:color="auto"/>
-        <w:left w:val="single" w:sz="4" w:space="0" w:color="auto"/>
-        <w:bottom w:val="single" w:sz="4" w:space="0" w:color="auto"/>
-        <w:right w:val="single" w:sz="4" w:space="0" w:color="auto"/>
-        <w:insideH w:val="single" w:sz="4" w:space="0" w:color="auto"/>
-        <w:insideV w:val="single" w:sz="4" w:space="0" w:color="auto"/>
-      </w:tblBorders>
-      <w:tblCellMar>
-        <w:top w:w="0" w:type="dxa"/>
-        <w:left w:w="108" w:type="dxa"/>
-        <w:bottom w:w="0" w:type="dxa"/>
-        <w:right w:w="108" w:type="dxa"/>
-      </w:tblCellMar>
     </w:tblPr>
   </w:style>
   <w:style w:type="paragraph" w:styleId="Caption">
@@ -6868,7 +6127,7 @@
 </file>
 
 <file path=customXml/itemProps1.xml><?xml version="1.0" encoding="utf-8"?>
-<ds:datastoreItem xmlns:ds="http://schemas.openxmlformats.org/officeDocument/2006/customXml" ds:itemID="{227269FE-265E-40D2-ACD1-B299E7197FA3}">
+<ds:datastoreItem xmlns:ds="http://schemas.openxmlformats.org/officeDocument/2006/customXml" ds:itemID="{1AD6E502-FA14-4C0F-AD91-763A6C936856}">
   <ds:schemaRefs>
     <ds:schemaRef ds:uri="http://schemas.openxmlformats.org/officeDocument/2006/bibliography"/>
   </ds:schemaRefs>

</xml_diff>

<commit_message>
Đoan Hạnh update mẫu báo cáo + SQL Script
</commit_message>
<xml_diff>
--- a/04/MauBaoCao_BaiTapDuAn.docx
+++ b/04/MauBaoCao_BaiTapDuAn.docx
@@ -870,8 +870,6 @@
         </w:rPr>
         <w:t>11/08/2020</w:t>
       </w:r>
-      <w:bookmarkStart w:id="0" w:name="_GoBack"/>
-      <w:bookmarkEnd w:id="0"/>
     </w:p>
     <w:p>
       <w:pPr>
@@ -906,14 +904,14 @@
         </w:numPr>
         <w:ind w:left="360"/>
       </w:pPr>
-      <w:bookmarkStart w:id="1" w:name="_Toc47856512"/>
-      <w:bookmarkStart w:id="2" w:name="_Toc47856940"/>
+      <w:bookmarkStart w:id="0" w:name="_Toc47856512"/>
+      <w:bookmarkStart w:id="1" w:name="_Toc47856940"/>
       <w:r>
         <w:lastRenderedPageBreak/>
         <w:t>LỜI CAM ĐOAN</w:t>
       </w:r>
+      <w:bookmarkEnd w:id="0"/>
       <w:bookmarkEnd w:id="1"/>
-      <w:bookmarkEnd w:id="2"/>
     </w:p>
     <w:p>
       <w:pPr>
@@ -930,14 +928,14 @@
       <w:r>
         <w:br w:type="page"/>
       </w:r>
-      <w:bookmarkStart w:id="3" w:name="_Toc47856513"/>
-      <w:bookmarkStart w:id="4" w:name="_Toc47856941"/>
+      <w:bookmarkStart w:id="2" w:name="_Toc47856513"/>
+      <w:bookmarkStart w:id="3" w:name="_Toc47856941"/>
       <w:r>
         <w:lastRenderedPageBreak/>
         <w:t>MỤC LỤC</w:t>
       </w:r>
+      <w:bookmarkEnd w:id="2"/>
       <w:bookmarkEnd w:id="3"/>
-      <w:bookmarkEnd w:id="4"/>
       <w:r>
         <w:fldChar w:fldCharType="begin"/>
       </w:r>
@@ -2864,14 +2862,14 @@
         </w:numPr>
         <w:ind w:left="360"/>
       </w:pPr>
-      <w:bookmarkStart w:id="5" w:name="_Toc47856514"/>
-      <w:bookmarkStart w:id="6" w:name="_Toc47856942"/>
+      <w:bookmarkStart w:id="4" w:name="_Toc47856514"/>
+      <w:bookmarkStart w:id="5" w:name="_Toc47856942"/>
       <w:r>
         <w:lastRenderedPageBreak/>
         <w:t>DANH MỤC TỪ VIẾT TẮT</w:t>
       </w:r>
+      <w:bookmarkEnd w:id="4"/>
       <w:bookmarkEnd w:id="5"/>
-      <w:bookmarkEnd w:id="6"/>
     </w:p>
     <w:tbl>
       <w:tblPr>
@@ -3048,14 +3046,14 @@
         </w:numPr>
         <w:ind w:left="360"/>
       </w:pPr>
-      <w:bookmarkStart w:id="7" w:name="_Toc47856515"/>
-      <w:bookmarkStart w:id="8" w:name="_Toc47856943"/>
+      <w:bookmarkStart w:id="6" w:name="_Toc47856515"/>
+      <w:bookmarkStart w:id="7" w:name="_Toc47856943"/>
       <w:r>
         <w:lastRenderedPageBreak/>
         <w:t>DANH MỤC BẢNG BIỂU</w:t>
       </w:r>
+      <w:bookmarkEnd w:id="6"/>
       <w:bookmarkEnd w:id="7"/>
-      <w:bookmarkEnd w:id="8"/>
     </w:p>
     <w:p>
       <w:pPr>
@@ -3180,14 +3178,14 @@
           <w:noProof/>
         </w:rPr>
       </w:pPr>
-      <w:bookmarkStart w:id="9" w:name="_Toc47856516"/>
-      <w:bookmarkStart w:id="10" w:name="_Toc47856944"/>
+      <w:bookmarkStart w:id="8" w:name="_Toc47856516"/>
+      <w:bookmarkStart w:id="9" w:name="_Toc47856944"/>
       <w:r>
         <w:lastRenderedPageBreak/>
         <w:t>DANH MỤC HÌNH VẼ</w:t>
       </w:r>
+      <w:bookmarkEnd w:id="8"/>
       <w:bookmarkEnd w:id="9"/>
-      <w:bookmarkEnd w:id="10"/>
       <w:r>
         <w:fldChar w:fldCharType="begin"/>
       </w:r>
@@ -3304,14 +3302,14 @@
       <w:pPr>
         <w:pStyle w:val="Heading1"/>
       </w:pPr>
-      <w:bookmarkStart w:id="11" w:name="_Toc47856517"/>
-      <w:bookmarkStart w:id="12" w:name="_Toc47856945"/>
+      <w:bookmarkStart w:id="10" w:name="_Toc47856517"/>
+      <w:bookmarkStart w:id="11" w:name="_Toc47856945"/>
       <w:r>
         <w:lastRenderedPageBreak/>
         <w:t>MÔ TẢ BÀI TOÁN</w:t>
       </w:r>
+      <w:bookmarkEnd w:id="10"/>
       <w:bookmarkEnd w:id="11"/>
-      <w:bookmarkEnd w:id="12"/>
     </w:p>
     <w:p>
       <w:pPr>
@@ -4127,10 +4125,110 @@
     </w:tbl>
     <w:p/>
     <w:p>
+      <w:pPr>
+        <w:rPr>
+          <w:noProof/>
+        </w:rPr>
+      </w:pPr>
+    </w:p>
+    <w:p>
+      <w:pPr>
+        <w:keepNext/>
+        <w:ind w:hanging="142"/>
+      </w:pPr>
+      <w:r>
+        <w:rPr>
+          <w:noProof/>
+        </w:rPr>
+        <w:drawing>
+          <wp:inline distT="0" distB="0" distL="0" distR="0" wp14:anchorId="51B37B8A" wp14:editId="6D974EA6">
+            <wp:extent cx="6072500" cy="3375660"/>
+            <wp:effectExtent l="0" t="0" r="5080" b="0"/>
+            <wp:docPr id="5" name="Picture 5"/>
+            <wp:cNvGraphicFramePr>
+              <a:graphicFrameLocks xmlns:a="http://schemas.openxmlformats.org/drawingml/2006/main" noChangeAspect="1"/>
+            </wp:cNvGraphicFramePr>
+            <a:graphic xmlns:a="http://schemas.openxmlformats.org/drawingml/2006/main">
+              <a:graphicData uri="http://schemas.openxmlformats.org/drawingml/2006/picture">
+                <pic:pic xmlns:pic="http://schemas.openxmlformats.org/drawingml/2006/picture">
+                  <pic:nvPicPr>
+                    <pic:cNvPr id="1" name=""/>
+                    <pic:cNvPicPr/>
+                  </pic:nvPicPr>
+                  <pic:blipFill rotWithShape="1">
+                    <a:blip r:embed="rId11"/>
+                    <a:srcRect l="14035" t="10888" b="6994"/>
+                    <a:stretch/>
+                  </pic:blipFill>
+                  <pic:spPr bwMode="auto">
+                    <a:xfrm>
+                      <a:off x="0" y="0"/>
+                      <a:ext cx="6115386" cy="3399500"/>
+                    </a:xfrm>
+                    <a:prstGeom prst="rect">
+                      <a:avLst/>
+                    </a:prstGeom>
+                    <a:ln>
+                      <a:noFill/>
+                    </a:ln>
+                    <a:extLst>
+                      <a:ext uri="{53640926-AAD7-44D8-BBD7-CCE9431645EC}">
+                        <a14:shadowObscured xmlns:a14="http://schemas.microsoft.com/office/drawing/2010/main"/>
+                      </a:ext>
+                    </a:extLst>
+                  </pic:spPr>
+                </pic:pic>
+              </a:graphicData>
+            </a:graphic>
+          </wp:inline>
+        </w:drawing>
+      </w:r>
+    </w:p>
+    <w:p>
+      <w:pPr>
+        <w:pStyle w:val="Caption"/>
+        <w:jc w:val="center"/>
+      </w:pPr>
+      <w:r>
+        <w:t xml:space="preserve">Hình </w:t>
+      </w:r>
+      <w:fldSimple w:instr=" STYLEREF 1 \s ">
+        <w:r>
+          <w:rPr>
+            <w:noProof/>
+          </w:rPr>
+          <w:t>1</w:t>
+        </w:r>
+      </w:fldSimple>
+      <w:r>
+        <w:t>.</w:t>
+      </w:r>
+      <w:fldSimple w:instr=" SEQ Hình \* ARABIC \s 1 ">
+        <w:r>
+          <w:rPr>
+            <w:noProof/>
+          </w:rPr>
+          <w:t>1</w:t>
+        </w:r>
+      </w:fldSimple>
+      <w:r>
+        <w:rPr>
+          <w:lang w:val="vi-VN"/>
+        </w:rPr>
+        <w:t xml:space="preserve"> Bảng dữ liệu Quản lý Cộng tác viên</w:t>
+      </w:r>
+      <w:bookmarkStart w:id="12" w:name="_GoBack"/>
+      <w:bookmarkEnd w:id="12"/>
+    </w:p>
+    <w:p>
+      <w:pPr>
+        <w:ind w:hanging="142"/>
+      </w:pPr>
       <w:r>
         <w:br w:type="page"/>
       </w:r>
     </w:p>
+    <w:p/>
     <w:p>
       <w:pPr>
         <w:pStyle w:val="Heading1"/>
@@ -4138,7 +4236,6 @@
       <w:bookmarkStart w:id="13" w:name="_Toc47856523"/>
       <w:bookmarkStart w:id="14" w:name="_Toc47856951"/>
       <w:r>
-        <w:lastRenderedPageBreak/>
         <w:t>THỰC THI CƠ SỞ DỮ LIỆU</w:t>
       </w:r>
       <w:bookmarkEnd w:id="13"/>
@@ -4166,7 +4263,7 @@
           <w:noProof/>
         </w:rPr>
         <w:drawing>
-          <wp:inline distT="0" distB="0" distL="0" distR="0" wp14:anchorId="64F8AD1A" wp14:editId="3315A77F">
+          <wp:inline distT="0" distB="0" distL="0" distR="0" wp14:anchorId="14CD1254" wp14:editId="1A44D9EA">
             <wp:extent cx="3310173" cy="2000250"/>
             <wp:effectExtent l="0" t="0" r="5080" b="0"/>
             <wp:docPr id="1" name="Picture 1"/>
@@ -4181,7 +4278,7 @@
                     <pic:cNvPicPr/>
                   </pic:nvPicPr>
                   <pic:blipFill>
-                    <a:blip r:embed="rId11">
+                    <a:blip r:embed="rId12">
                       <a:extLst>
                         <a:ext uri="{28A0092B-C50C-407E-A947-70E740481C1C}">
                           <a14:useLocalDpi xmlns:a14="http://schemas.microsoft.com/office/drawing/2010/main" val="0"/>
@@ -4217,51 +4314,25 @@
       <w:r>
         <w:t xml:space="preserve">Hình </w:t>
       </w:r>
-      <w:r>
-        <w:fldChar w:fldCharType="begin"/>
-      </w:r>
-      <w:r>
-        <w:instrText xml:space="preserve"> STYLEREF 1 \s </w:instrText>
-      </w:r>
-      <w:r>
-        <w:fldChar w:fldCharType="separate"/>
-      </w:r>
-      <w:r>
-        <w:rPr>
-          <w:noProof/>
-        </w:rPr>
-        <w:t>2</w:t>
-      </w:r>
-      <w:r>
-        <w:rPr>
-          <w:noProof/>
-        </w:rPr>
-        <w:fldChar w:fldCharType="end"/>
-      </w:r>
-      <w:r>
-        <w:noBreakHyphen/>
-      </w:r>
-      <w:r>
-        <w:fldChar w:fldCharType="begin"/>
-      </w:r>
-      <w:r>
-        <w:instrText xml:space="preserve"> SEQ Hình \* ARABIC \s 1 </w:instrText>
-      </w:r>
-      <w:r>
-        <w:fldChar w:fldCharType="separate"/>
-      </w:r>
-      <w:r>
-        <w:rPr>
-          <w:noProof/>
-        </w:rPr>
-        <w:t>1</w:t>
-      </w:r>
-      <w:r>
-        <w:rPr>
-          <w:noProof/>
-        </w:rPr>
-        <w:fldChar w:fldCharType="end"/>
-      </w:r>
+      <w:fldSimple w:instr=" STYLEREF 1 \s ">
+        <w:r>
+          <w:rPr>
+            <w:noProof/>
+          </w:rPr>
+          <w:t>2</w:t>
+        </w:r>
+      </w:fldSimple>
+      <w:r>
+        <w:t>.</w:t>
+      </w:r>
+      <w:fldSimple w:instr=" SEQ Hình \* ARABIC \s 1 ">
+        <w:r>
+          <w:rPr>
+            <w:noProof/>
+          </w:rPr>
+          <w:t>1</w:t>
+        </w:r>
+      </w:fldSimple>
       <w:r>
         <w:t xml:space="preserve"> Ví dụ về caption cho hình ảnh</w:t>
       </w:r>
@@ -4575,7 +4646,7 @@
           <w:rPr>
             <w:noProof/>
           </w:rPr>
-          <w:t>i</w:t>
+          <w:t>2</w:t>
         </w:r>
         <w:r>
           <w:rPr>
@@ -6169,7 +6240,7 @@
 </file>
 
 <file path=customXml/itemProps1.xml><?xml version="1.0" encoding="utf-8"?>
-<ds:datastoreItem xmlns:ds="http://schemas.openxmlformats.org/officeDocument/2006/customXml" ds:itemID="{C5DC4E0B-FFFC-4633-8119-8D13BBC9AA08}">
+<ds:datastoreItem xmlns:ds="http://schemas.openxmlformats.org/officeDocument/2006/customXml" ds:itemID="{E56EE0F8-89CA-4E02-B5DA-126DF8CCE2D1}">
   <ds:schemaRefs>
     <ds:schemaRef ds:uri="http://schemas.openxmlformats.org/officeDocument/2006/bibliography"/>
   </ds:schemaRefs>

</xml_diff>

<commit_message>
Đoan Hạnh update mẫu báo cáo
</commit_message>
<xml_diff>
--- a/04/MauBaoCao_BaiTapDuAn.docx
+++ b/04/MauBaoCao_BaiTapDuAn.docx
@@ -292,15 +292,6 @@
     </w:p>
     <w:p>
       <w:pPr>
-        <w:spacing w:before="5" w:line="100" w:lineRule="exact"/>
-        <w:rPr>
-          <w:sz w:val="10"/>
-          <w:szCs w:val="10"/>
-        </w:rPr>
-      </w:pPr>
-    </w:p>
-    <w:p>
-      <w:pPr>
         <w:spacing w:line="200" w:lineRule="exact"/>
       </w:pPr>
     </w:p>
@@ -319,8 +310,8 @@
         </w:rPr>
         <w:drawing>
           <wp:inline distT="0" distB="0" distL="0" distR="0" wp14:anchorId="3AF9AC10" wp14:editId="174AB835">
-            <wp:extent cx="718820" cy="718820"/>
-            <wp:effectExtent l="0" t="0" r="5080" b="5080"/>
+            <wp:extent cx="1173480" cy="1173480"/>
+            <wp:effectExtent l="0" t="0" r="7620" b="7620"/>
             <wp:docPr id="2" name="Picture 1"/>
             <wp:cNvGraphicFramePr>
               <a:graphicFrameLocks xmlns:a="http://schemas.openxmlformats.org/drawingml/2006/main" noChangeAspect="1"/>
@@ -350,7 +341,7 @@
                   <pic:spPr bwMode="auto">
                     <a:xfrm>
                       <a:off x="0" y="0"/>
-                      <a:ext cx="718820" cy="718820"/>
+                      <a:ext cx="1173480" cy="1173480"/>
                     </a:xfrm>
                     <a:prstGeom prst="rect">
                       <a:avLst/>
@@ -379,11 +370,6 @@
     </w:p>
     <w:p>
       <w:pPr>
-        <w:spacing w:line="200" w:lineRule="exact"/>
-      </w:pPr>
-    </w:p>
-    <w:p>
-      <w:pPr>
         <w:spacing w:before="2" w:line="280" w:lineRule="exact"/>
         <w:rPr>
           <w:sz w:val="28"/>
@@ -548,7 +534,8 @@
     </w:p>
     <w:p>
       <w:pPr>
-        <w:ind w:left="4134" w:right="2466" w:hanging="2007"/>
+        <w:spacing w:line="312" w:lineRule="auto"/>
+        <w:ind w:left="4134" w:right="614" w:hanging="2007"/>
         <w:rPr>
           <w:spacing w:val="-1"/>
           <w:sz w:val="28"/>
@@ -557,25 +544,55 @@
       </w:pPr>
       <w:r>
         <w:rPr>
+          <w:b/>
           <w:spacing w:val="-1"/>
           <w:sz w:val="28"/>
           <w:szCs w:val="28"/>
+          <w:u w:val="single"/>
         </w:rPr>
         <w:t>Sinh viên</w:t>
       </w:r>
       <w:r>
         <w:rPr>
-          <w:sz w:val="28"/>
-          <w:szCs w:val="28"/>
-        </w:rPr>
-        <w:t xml:space="preserve">:   </w:t>
-      </w:r>
-      <w:r>
-        <w:rPr>
+          <w:b/>
           <w:spacing w:val="-1"/>
           <w:sz w:val="28"/>
           <w:szCs w:val="28"/>
         </w:rPr>
+        <w:tab/>
+      </w:r>
+      <w:r>
+        <w:rPr>
+          <w:b/>
+          <w:spacing w:val="-1"/>
+          <w:sz w:val="28"/>
+          <w:szCs w:val="28"/>
+          <w:lang w:val="vi-VN"/>
+        </w:rPr>
+        <w:t xml:space="preserve">      </w:t>
+      </w:r>
+      <w:r>
+        <w:rPr>
+          <w:b/>
+          <w:sz w:val="28"/>
+          <w:szCs w:val="28"/>
+        </w:rPr>
+        <w:t>:</w:t>
+      </w:r>
+      <w:r>
+        <w:rPr>
+          <w:spacing w:val="-1"/>
+          <w:sz w:val="28"/>
+          <w:szCs w:val="28"/>
+        </w:rPr>
+        <w:t xml:space="preserve">  </w:t>
+      </w:r>
+      <w:r>
+        <w:rPr>
+          <w:spacing w:val="-1"/>
+          <w:sz w:val="28"/>
+          <w:szCs w:val="28"/>
+        </w:rPr>
         <w:t xml:space="preserve">Lê Huỳnh Uyên </w:t>
       </w:r>
       <w:r>
@@ -598,15 +615,21 @@
     </w:p>
     <w:p>
       <w:pPr>
-        <w:tabs>
-          <w:tab w:val="center" w:pos="5535"/>
-        </w:tabs>
-        <w:ind w:left="4134" w:right="1039" w:hanging="732"/>
-        <w:rPr>
-          <w:sz w:val="28"/>
-          <w:szCs w:val="28"/>
-        </w:rPr>
-      </w:pPr>
+        <w:spacing w:line="312" w:lineRule="auto"/>
+        <w:ind w:left="2127" w:right="47" w:firstLine="2268"/>
+        <w:rPr>
+          <w:sz w:val="28"/>
+          <w:szCs w:val="28"/>
+        </w:rPr>
+      </w:pPr>
+      <w:r>
+        <w:rPr>
+          <w:sz w:val="28"/>
+          <w:szCs w:val="28"/>
+          <w:lang w:val="vi-VN"/>
+        </w:rPr>
+        <w:t xml:space="preserve">      </w:t>
+      </w:r>
       <w:r>
         <w:rPr>
           <w:sz w:val="28"/>
@@ -619,7 +642,24 @@
           <w:sz w:val="28"/>
           <w:szCs w:val="28"/>
         </w:rPr>
-        <w:t xml:space="preserve">Hạnh        </w:t>
+        <w:t xml:space="preserve">Hạnh </w:t>
+      </w:r>
+    </w:p>
+    <w:p>
+      <w:pPr>
+        <w:spacing w:line="312" w:lineRule="auto"/>
+        <w:ind w:left="2127" w:right="1890" w:hanging="709"/>
+        <w:rPr>
+          <w:sz w:val="28"/>
+          <w:szCs w:val="28"/>
+        </w:rPr>
+      </w:pPr>
+      <w:r>
+        <w:rPr>
+          <w:sz w:val="28"/>
+          <w:szCs w:val="28"/>
+        </w:rPr>
+        <w:t xml:space="preserve">       </w:t>
       </w:r>
       <w:r>
         <w:rPr>
@@ -628,48 +668,120 @@
         </w:rPr>
         <w:tab/>
       </w:r>
-    </w:p>
-    <w:p>
-      <w:pPr>
-        <w:ind w:left="4134" w:right="2466" w:hanging="2007"/>
-        <w:rPr>
-          <w:sz w:val="28"/>
-          <w:szCs w:val="28"/>
-        </w:rPr>
-      </w:pPr>
-      <w:r>
-        <w:rPr>
+      <w:r>
+        <w:rPr>
+          <w:b/>
           <w:spacing w:val="-1"/>
           <w:sz w:val="28"/>
           <w:szCs w:val="28"/>
+          <w:u w:val="single"/>
         </w:rPr>
         <w:t>L</w:t>
       </w:r>
       <w:r>
         <w:rPr>
-          <w:sz w:val="28"/>
-          <w:szCs w:val="28"/>
+          <w:b/>
+          <w:sz w:val="28"/>
+          <w:szCs w:val="28"/>
+          <w:u w:val="single"/>
         </w:rPr>
         <w:t>ớ</w:t>
       </w:r>
       <w:r>
         <w:rPr>
+          <w:b/>
           <w:spacing w:val="1"/>
           <w:sz w:val="28"/>
           <w:szCs w:val="28"/>
+          <w:u w:val="single"/>
         </w:rPr>
         <w:t>p</w:t>
       </w:r>
       <w:r>
         <w:rPr>
-          <w:sz w:val="28"/>
-          <w:szCs w:val="28"/>
-        </w:rPr>
-        <w:t xml:space="preserve">:     </w:t>
-      </w:r>
-      <w:r>
-        <w:rPr>
-          <w:spacing w:val="69"/>
+          <w:b/>
+          <w:spacing w:val="1"/>
+          <w:sz w:val="28"/>
+          <w:szCs w:val="28"/>
+        </w:rPr>
+        <w:tab/>
+      </w:r>
+      <w:r>
+        <w:rPr>
+          <w:b/>
+          <w:spacing w:val="1"/>
+          <w:sz w:val="28"/>
+          <w:szCs w:val="28"/>
+        </w:rPr>
+        <w:tab/>
+      </w:r>
+      <w:r>
+        <w:rPr>
+          <w:b/>
+          <w:spacing w:val="1"/>
+          <w:sz w:val="28"/>
+          <w:szCs w:val="28"/>
+          <w:lang w:val="vi-VN"/>
+        </w:rPr>
+        <w:t xml:space="preserve">      </w:t>
+      </w:r>
+      <w:r>
+        <w:rPr>
+          <w:b/>
+          <w:spacing w:val="1"/>
+          <w:sz w:val="28"/>
+          <w:szCs w:val="28"/>
+        </w:rPr>
+        <w:t xml:space="preserve">        </w:t>
+      </w:r>
+      <w:r>
+        <w:rPr>
+          <w:b/>
+          <w:sz w:val="28"/>
+          <w:szCs w:val="28"/>
+        </w:rPr>
+        <w:t>:</w:t>
+      </w:r>
+      <w:r>
+        <w:rPr>
+          <w:sz w:val="28"/>
+          <w:szCs w:val="28"/>
+        </w:rPr>
+        <w:t xml:space="preserve">   </w:t>
+      </w:r>
+      <w:r>
+        <w:rPr>
+          <w:sz w:val="28"/>
+          <w:szCs w:val="28"/>
+        </w:rPr>
+        <w:t>4</w:t>
+      </w:r>
+      <w:r>
+        <w:rPr>
+          <w:spacing w:val="1"/>
+          <w:sz w:val="28"/>
+          <w:szCs w:val="28"/>
+        </w:rPr>
+        <w:t>4</w:t>
+      </w:r>
+      <w:r>
+        <w:rPr>
+          <w:spacing w:val="-4"/>
+          <w:sz w:val="28"/>
+          <w:szCs w:val="28"/>
+        </w:rPr>
+        <w:t>K</w:t>
+      </w:r>
+      <w:r>
+        <w:rPr>
+          <w:spacing w:val="1"/>
+          <w:sz w:val="28"/>
+          <w:szCs w:val="28"/>
+        </w:rPr>
+        <w:t>21.1</w:t>
+      </w:r>
+      <w:r>
+        <w:rPr>
           <w:sz w:val="28"/>
           <w:szCs w:val="28"/>
         </w:rPr>
@@ -677,97 +789,63 @@
       </w:r>
       <w:r>
         <w:rPr>
-          <w:spacing w:val="69"/>
-          <w:sz w:val="28"/>
-          <w:szCs w:val="28"/>
-        </w:rPr>
-        <w:t xml:space="preserve">   </w:t>
-      </w:r>
-      <w:r>
-        <w:rPr>
-          <w:sz w:val="28"/>
-          <w:szCs w:val="28"/>
-        </w:rPr>
-        <w:t>4</w:t>
-      </w:r>
-      <w:r>
-        <w:rPr>
-          <w:spacing w:val="1"/>
-          <w:sz w:val="28"/>
-          <w:szCs w:val="28"/>
-        </w:rPr>
-        <w:t>4</w:t>
-      </w:r>
-      <w:r>
-        <w:rPr>
-          <w:spacing w:val="-4"/>
-          <w:sz w:val="28"/>
-          <w:szCs w:val="28"/>
-        </w:rPr>
-        <w:t>K</w:t>
-      </w:r>
-      <w:r>
-        <w:rPr>
-          <w:spacing w:val="1"/>
-          <w:sz w:val="28"/>
-          <w:szCs w:val="28"/>
-        </w:rPr>
-        <w:t>21.1</w:t>
-      </w:r>
+          <w:sz w:val="28"/>
+          <w:szCs w:val="28"/>
+          <w:lang w:val="vi-VN"/>
+        </w:rPr>
+        <w:t>_ N</w:t>
+      </w:r>
+      <w:r>
+        <w:rPr>
+          <w:sz w:val="28"/>
+          <w:szCs w:val="28"/>
+        </w:rPr>
+        <w:t>hóm 4</w:t>
+      </w:r>
+    </w:p>
+    <w:p>
+      <w:pPr>
+        <w:spacing w:line="312" w:lineRule="auto"/>
+        <w:ind w:left="3414" w:hanging="1287"/>
+        <w:rPr>
+          <w:sz w:val="28"/>
+          <w:szCs w:val="28"/>
+          <w:lang w:val="vi-VN"/>
+        </w:rPr>
+      </w:pPr>
+      <w:r>
+        <w:rPr>
+          <w:b/>
+          <w:spacing w:val="-1"/>
+          <w:sz w:val="28"/>
+          <w:szCs w:val="28"/>
+          <w:u w:val="single"/>
+        </w:rPr>
+        <w:t>Giáo viên hướng dẫn</w:t>
+      </w:r>
+      <w:r>
+        <w:rPr>
+          <w:b/>
+          <w:sz w:val="28"/>
+          <w:szCs w:val="28"/>
+        </w:rPr>
+        <w:t>:</w:t>
+      </w:r>
+      <w:r>
+        <w:rPr>
+          <w:sz w:val="28"/>
+          <w:szCs w:val="28"/>
+        </w:rPr>
+        <w:t xml:space="preserve">  </w:t>
+      </w:r>
+      <w:bookmarkStart w:id="0" w:name="_GoBack"/>
+      <w:bookmarkEnd w:id="0"/>
       <w:r>
         <w:rPr>
           <w:sz w:val="28"/>
           <w:szCs w:val="28"/>
         </w:rPr>
         <w:t xml:space="preserve"> </w:t>
-      </w:r>
-      <w:r>
-        <w:rPr>
-          <w:sz w:val="28"/>
-          <w:szCs w:val="28"/>
-          <w:lang w:val="vi-VN"/>
-        </w:rPr>
-        <w:t>_ N</w:t>
-      </w:r>
-      <w:r>
-        <w:rPr>
-          <w:sz w:val="28"/>
-          <w:szCs w:val="28"/>
-        </w:rPr>
-        <w:t>hóm 4</w:t>
-      </w:r>
-    </w:p>
-    <w:p>
-      <w:pPr>
-        <w:spacing w:line="320" w:lineRule="exact"/>
-        <w:ind w:left="3414" w:hanging="1287"/>
-        <w:rPr>
-          <w:sz w:val="28"/>
-          <w:szCs w:val="28"/>
-          <w:lang w:val="vi-VN"/>
-        </w:rPr>
-      </w:pPr>
-      <w:r>
-        <w:rPr>
-          <w:spacing w:val="-1"/>
-          <w:sz w:val="28"/>
-          <w:szCs w:val="28"/>
-        </w:rPr>
-        <w:t>Giáo viên hướng dẫn</w:t>
-      </w:r>
-      <w:r>
-        <w:rPr>
-          <w:sz w:val="28"/>
-          <w:szCs w:val="28"/>
-        </w:rPr>
-        <w:t xml:space="preserve">:  </w:t>
-      </w:r>
-      <w:r>
-        <w:rPr>
-          <w:sz w:val="28"/>
-          <w:szCs w:val="28"/>
-        </w:rPr>
-        <w:t xml:space="preserve">     </w:t>
       </w:r>
       <w:r>
         <w:rPr>
@@ -904,14 +982,14 @@
         </w:numPr>
         <w:ind w:left="360"/>
       </w:pPr>
-      <w:bookmarkStart w:id="0" w:name="_Toc47856512"/>
-      <w:bookmarkStart w:id="1" w:name="_Toc47856940"/>
+      <w:bookmarkStart w:id="1" w:name="_Toc47856512"/>
+      <w:bookmarkStart w:id="2" w:name="_Toc47856940"/>
       <w:r>
         <w:lastRenderedPageBreak/>
         <w:t>LỜI CAM ĐOAN</w:t>
       </w:r>
-      <w:bookmarkEnd w:id="0"/>
       <w:bookmarkEnd w:id="1"/>
+      <w:bookmarkEnd w:id="2"/>
     </w:p>
     <w:p>
       <w:pPr>
@@ -928,14 +1006,14 @@
       <w:r>
         <w:br w:type="page"/>
       </w:r>
-      <w:bookmarkStart w:id="2" w:name="_Toc47856513"/>
-      <w:bookmarkStart w:id="3" w:name="_Toc47856941"/>
+      <w:bookmarkStart w:id="3" w:name="_Toc47856513"/>
+      <w:bookmarkStart w:id="4" w:name="_Toc47856941"/>
       <w:r>
         <w:lastRenderedPageBreak/>
         <w:t>MỤC LỤC</w:t>
       </w:r>
-      <w:bookmarkEnd w:id="2"/>
       <w:bookmarkEnd w:id="3"/>
+      <w:bookmarkEnd w:id="4"/>
       <w:r>
         <w:fldChar w:fldCharType="begin"/>
       </w:r>
@@ -2862,14 +2940,14 @@
         </w:numPr>
         <w:ind w:left="360"/>
       </w:pPr>
-      <w:bookmarkStart w:id="4" w:name="_Toc47856514"/>
-      <w:bookmarkStart w:id="5" w:name="_Toc47856942"/>
+      <w:bookmarkStart w:id="5" w:name="_Toc47856514"/>
+      <w:bookmarkStart w:id="6" w:name="_Toc47856942"/>
       <w:r>
         <w:lastRenderedPageBreak/>
         <w:t>DANH MỤC TỪ VIẾT TẮT</w:t>
       </w:r>
-      <w:bookmarkEnd w:id="4"/>
       <w:bookmarkEnd w:id="5"/>
+      <w:bookmarkEnd w:id="6"/>
     </w:p>
     <w:tbl>
       <w:tblPr>
@@ -3046,14 +3124,14 @@
         </w:numPr>
         <w:ind w:left="360"/>
       </w:pPr>
-      <w:bookmarkStart w:id="6" w:name="_Toc47856515"/>
-      <w:bookmarkStart w:id="7" w:name="_Toc47856943"/>
+      <w:bookmarkStart w:id="7" w:name="_Toc47856515"/>
+      <w:bookmarkStart w:id="8" w:name="_Toc47856943"/>
       <w:r>
         <w:lastRenderedPageBreak/>
         <w:t>DANH MỤC BẢNG BIỂU</w:t>
       </w:r>
-      <w:bookmarkEnd w:id="6"/>
       <w:bookmarkEnd w:id="7"/>
+      <w:bookmarkEnd w:id="8"/>
     </w:p>
     <w:p>
       <w:pPr>
@@ -3178,14 +3256,14 @@
           <w:noProof/>
         </w:rPr>
       </w:pPr>
-      <w:bookmarkStart w:id="8" w:name="_Toc47856516"/>
-      <w:bookmarkStart w:id="9" w:name="_Toc47856944"/>
+      <w:bookmarkStart w:id="9" w:name="_Toc47856516"/>
+      <w:bookmarkStart w:id="10" w:name="_Toc47856944"/>
       <w:r>
         <w:lastRenderedPageBreak/>
         <w:t>DANH MỤC HÌNH VẼ</w:t>
       </w:r>
-      <w:bookmarkEnd w:id="8"/>
       <w:bookmarkEnd w:id="9"/>
+      <w:bookmarkEnd w:id="10"/>
       <w:r>
         <w:fldChar w:fldCharType="begin"/>
       </w:r>
@@ -3302,14 +3380,14 @@
       <w:pPr>
         <w:pStyle w:val="Heading1"/>
       </w:pPr>
-      <w:bookmarkStart w:id="10" w:name="_Toc47856517"/>
-      <w:bookmarkStart w:id="11" w:name="_Toc47856945"/>
+      <w:bookmarkStart w:id="11" w:name="_Toc47856517"/>
+      <w:bookmarkStart w:id="12" w:name="_Toc47856945"/>
       <w:r>
         <w:lastRenderedPageBreak/>
         <w:t>MÔ TẢ BÀI TOÁN</w:t>
       </w:r>
-      <w:bookmarkEnd w:id="10"/>
       <w:bookmarkEnd w:id="11"/>
+      <w:bookmarkEnd w:id="12"/>
     </w:p>
     <w:p>
       <w:pPr>
@@ -4192,33 +4270,57 @@
       <w:r>
         <w:t xml:space="preserve">Hình </w:t>
       </w:r>
-      <w:fldSimple w:instr=" STYLEREF 1 \s ">
-        <w:r>
-          <w:rPr>
-            <w:noProof/>
-          </w:rPr>
-          <w:t>1</w:t>
-        </w:r>
-      </w:fldSimple>
+      <w:r>
+        <w:fldChar w:fldCharType="begin"/>
+      </w:r>
+      <w:r>
+        <w:instrText xml:space="preserve"> STYLEREF 1 \s </w:instrText>
+      </w:r>
+      <w:r>
+        <w:fldChar w:fldCharType="separate"/>
+      </w:r>
+      <w:r>
+        <w:rPr>
+          <w:noProof/>
+        </w:rPr>
+        <w:t>1</w:t>
+      </w:r>
+      <w:r>
+        <w:rPr>
+          <w:noProof/>
+        </w:rPr>
+        <w:fldChar w:fldCharType="end"/>
+      </w:r>
       <w:r>
         <w:t>.</w:t>
       </w:r>
-      <w:fldSimple w:instr=" SEQ Hình \* ARABIC \s 1 ">
-        <w:r>
-          <w:rPr>
-            <w:noProof/>
-          </w:rPr>
-          <w:t>1</w:t>
-        </w:r>
-      </w:fldSimple>
+      <w:r>
+        <w:fldChar w:fldCharType="begin"/>
+      </w:r>
+      <w:r>
+        <w:instrText xml:space="preserve"> SEQ Hình \* ARABIC \s 1 </w:instrText>
+      </w:r>
+      <w:r>
+        <w:fldChar w:fldCharType="separate"/>
+      </w:r>
+      <w:r>
+        <w:rPr>
+          <w:noProof/>
+        </w:rPr>
+        <w:t>1</w:t>
+      </w:r>
+      <w:r>
+        <w:rPr>
+          <w:noProof/>
+        </w:rPr>
+        <w:fldChar w:fldCharType="end"/>
+      </w:r>
       <w:r>
         <w:rPr>
           <w:lang w:val="vi-VN"/>
         </w:rPr>
         <w:t xml:space="preserve"> Bảng dữ liệu Quản lý Cộng tác viên</w:t>
       </w:r>
-      <w:bookmarkStart w:id="12" w:name="_GoBack"/>
-      <w:bookmarkEnd w:id="12"/>
     </w:p>
     <w:p>
       <w:pPr>
@@ -4314,25 +4416,51 @@
       <w:r>
         <w:t xml:space="preserve">Hình </w:t>
       </w:r>
-      <w:fldSimple w:instr=" STYLEREF 1 \s ">
-        <w:r>
-          <w:rPr>
-            <w:noProof/>
-          </w:rPr>
-          <w:t>2</w:t>
-        </w:r>
-      </w:fldSimple>
+      <w:r>
+        <w:fldChar w:fldCharType="begin"/>
+      </w:r>
+      <w:r>
+        <w:instrText xml:space="preserve"> STYLEREF 1 \s </w:instrText>
+      </w:r>
+      <w:r>
+        <w:fldChar w:fldCharType="separate"/>
+      </w:r>
+      <w:r>
+        <w:rPr>
+          <w:noProof/>
+        </w:rPr>
+        <w:t>2</w:t>
+      </w:r>
+      <w:r>
+        <w:rPr>
+          <w:noProof/>
+        </w:rPr>
+        <w:fldChar w:fldCharType="end"/>
+      </w:r>
       <w:r>
         <w:t>.</w:t>
       </w:r>
-      <w:fldSimple w:instr=" SEQ Hình \* ARABIC \s 1 ">
-        <w:r>
-          <w:rPr>
-            <w:noProof/>
-          </w:rPr>
-          <w:t>1</w:t>
-        </w:r>
-      </w:fldSimple>
+      <w:r>
+        <w:fldChar w:fldCharType="begin"/>
+      </w:r>
+      <w:r>
+        <w:instrText xml:space="preserve"> SEQ Hình \* ARABIC \s 1 </w:instrText>
+      </w:r>
+      <w:r>
+        <w:fldChar w:fldCharType="separate"/>
+      </w:r>
+      <w:r>
+        <w:rPr>
+          <w:noProof/>
+        </w:rPr>
+        <w:t>1</w:t>
+      </w:r>
+      <w:r>
+        <w:rPr>
+          <w:noProof/>
+        </w:rPr>
+        <w:fldChar w:fldCharType="end"/>
+      </w:r>
       <w:r>
         <w:t xml:space="preserve"> Ví dụ về caption cho hình ảnh</w:t>
       </w:r>
@@ -4646,7 +4774,7 @@
           <w:rPr>
             <w:noProof/>
           </w:rPr>
-          <w:t>2</w:t>
+          <w:t>1</w:t>
         </w:r>
         <w:r>
           <w:rPr>
@@ -6240,7 +6368,7 @@
 </file>
 
 <file path=customXml/itemProps1.xml><?xml version="1.0" encoding="utf-8"?>
-<ds:datastoreItem xmlns:ds="http://schemas.openxmlformats.org/officeDocument/2006/customXml" ds:itemID="{E56EE0F8-89CA-4E02-B5DA-126DF8CCE2D1}">
+<ds:datastoreItem xmlns:ds="http://schemas.openxmlformats.org/officeDocument/2006/customXml" ds:itemID="{332E9C07-F6A0-4C68-A138-D24892B02579}">
   <ds:schemaRefs>
     <ds:schemaRef ds:uri="http://schemas.openxmlformats.org/officeDocument/2006/bibliography"/>
   </ds:schemaRefs>

</xml_diff>

<commit_message>
Đoan Hạnh update SQL+maubaocao
</commit_message>
<xml_diff>
--- a/04/MauBaoCao_BaiTapDuAn.docx
+++ b/04/MauBaoCao_BaiTapDuAn.docx
@@ -1,6 +1,6 @@
 
 <file path=word/document.xml><?xml version="1.0" encoding="utf-8"?>
-<w:document xmlns:wpc="http://schemas.microsoft.com/office/word/2010/wordprocessingCanvas" xmlns:mc="http://schemas.openxmlformats.org/markup-compatibility/2006" xmlns:o="urn:schemas-microsoft-com:office:office" xmlns:r="http://schemas.openxmlformats.org/officeDocument/2006/relationships" xmlns:m="http://schemas.openxmlformats.org/officeDocument/2006/math" xmlns:v="urn:schemas-microsoft-com:vml" xmlns:wp14="http://schemas.microsoft.com/office/word/2010/wordprocessingDrawing" xmlns:wp="http://schemas.openxmlformats.org/drawingml/2006/wordprocessingDrawing" xmlns:w10="urn:schemas-microsoft-com:office:word" xmlns:w="http://schemas.openxmlformats.org/wordprocessingml/2006/main" xmlns:w14="http://schemas.microsoft.com/office/word/2010/wordml" xmlns:wpg="http://schemas.microsoft.com/office/word/2010/wordprocessingGroup" xmlns:wpi="http://schemas.microsoft.com/office/word/2010/wordprocessingInk" xmlns:wne="http://schemas.microsoft.com/office/word/2006/wordml" xmlns:wps="http://schemas.microsoft.com/office/word/2010/wordprocessingShape" mc:Ignorable="w14 wp14">
+<w:document xmlns:wpc="http://schemas.microsoft.com/office/word/2010/wordprocessingCanvas" xmlns:cx="http://schemas.microsoft.com/office/drawing/2014/chartex" xmlns:mc="http://schemas.openxmlformats.org/markup-compatibility/2006" xmlns:o="urn:schemas-microsoft-com:office:office" xmlns:r="http://schemas.openxmlformats.org/officeDocument/2006/relationships" xmlns:m="http://schemas.openxmlformats.org/officeDocument/2006/math" xmlns:v="urn:schemas-microsoft-com:vml" xmlns:wp14="http://schemas.microsoft.com/office/word/2010/wordprocessingDrawing" xmlns:wp="http://schemas.openxmlformats.org/drawingml/2006/wordprocessingDrawing" xmlns:w10="urn:schemas-microsoft-com:office:word" xmlns:w="http://schemas.openxmlformats.org/wordprocessingml/2006/main" xmlns:w14="http://schemas.microsoft.com/office/word/2010/wordml" xmlns:w15="http://schemas.microsoft.com/office/word/2012/wordml" xmlns:w16se="http://schemas.microsoft.com/office/word/2015/wordml/symex" xmlns:wpg="http://schemas.microsoft.com/office/word/2010/wordprocessingGroup" xmlns:wpi="http://schemas.microsoft.com/office/word/2010/wordprocessingInk" xmlns:wne="http://schemas.microsoft.com/office/word/2006/wordml" xmlns:wps="http://schemas.microsoft.com/office/word/2010/wordprocessingShape" mc:Ignorable="w14 w15 w16se wp14">
   <w:body>
     <w:p>
       <w:pPr>
@@ -326,7 +326,7 @@
                     </pic:cNvPicPr>
                   </pic:nvPicPr>
                   <pic:blipFill>
-                    <a:blip r:embed="rId9">
+                    <a:blip r:embed="rId8">
                       <a:extLst>
                         <a:ext uri="{28A0092B-C50C-407E-A947-70E740481C1C}">
                           <a14:useLocalDpi xmlns:a14="http://schemas.microsoft.com/office/drawing/2010/main" val="0"/>
@@ -957,7 +957,7 @@
           <w:szCs w:val="26"/>
         </w:rPr>
         <w:sectPr>
-          <w:footerReference w:type="default" r:id="rId10"/>
+          <w:footerReference w:type="default" r:id="rId9"/>
           <w:pgSz w:w="12240" w:h="15840"/>
           <w:pgMar w:top="1411" w:right="1138" w:bottom="1411" w:left="1699" w:header="720" w:footer="720" w:gutter="0"/>
           <w:pgBorders>
@@ -3079,10 +3079,19 @@
           </w:tcPr>
           <w:p>
             <w:r>
-              <w:t>Đã nghĩ làm việc</w:t>
+              <w:t>Đã ngh</w:t>
+            </w:r>
+            <w:r>
+              <w:rPr>
+                <w:lang w:val="vi-VN"/>
+              </w:rPr>
+              <w:t>ỉ</w:t>
             </w:r>
             <w:bookmarkStart w:id="6" w:name="_GoBack"/>
             <w:bookmarkEnd w:id="6"/>
+            <w:r>
+              <w:t xml:space="preserve"> làm việc</w:t>
+            </w:r>
           </w:p>
         </w:tc>
       </w:tr>
@@ -3388,7 +3397,7 @@
         <w:spacing w:before="0" w:after="200" w:line="276" w:lineRule="auto"/>
         <w:jc w:val="left"/>
         <w:sectPr>
-          <w:footerReference w:type="default" r:id="rId11"/>
+          <w:footerReference w:type="default" r:id="rId10"/>
           <w:pgSz w:w="12240" w:h="15840"/>
           <w:pgMar w:top="1440" w:right="1440" w:bottom="1440" w:left="1440" w:header="720" w:footer="720" w:gutter="0"/>
           <w:pgNumType w:fmt="lowerRoman" w:start="1"/>
@@ -4258,7 +4267,7 @@
                     <pic:cNvPicPr/>
                   </pic:nvPicPr>
                   <pic:blipFill rotWithShape="1">
-                    <a:blip r:embed="rId12"/>
+                    <a:blip r:embed="rId11"/>
                     <a:srcRect l="14035" t="10888" b="6994"/>
                     <a:stretch/>
                   </pic:blipFill>
@@ -4294,25 +4303,51 @@
       <w:r>
         <w:t xml:space="preserve">Hình </w:t>
       </w:r>
-      <w:fldSimple w:instr=" STYLEREF 1 \s ">
-        <w:r>
-          <w:rPr>
-            <w:noProof/>
-          </w:rPr>
-          <w:t>1</w:t>
-        </w:r>
-      </w:fldSimple>
+      <w:r>
+        <w:fldChar w:fldCharType="begin"/>
+      </w:r>
+      <w:r>
+        <w:instrText xml:space="preserve"> STYLEREF 1 \s </w:instrText>
+      </w:r>
+      <w:r>
+        <w:fldChar w:fldCharType="separate"/>
+      </w:r>
+      <w:r>
+        <w:rPr>
+          <w:noProof/>
+        </w:rPr>
+        <w:t>1</w:t>
+      </w:r>
+      <w:r>
+        <w:rPr>
+          <w:noProof/>
+        </w:rPr>
+        <w:fldChar w:fldCharType="end"/>
+      </w:r>
       <w:r>
         <w:t>.</w:t>
       </w:r>
-      <w:fldSimple w:instr=" SEQ Hình \* ARABIC \s 1 ">
-        <w:r>
-          <w:rPr>
-            <w:noProof/>
-          </w:rPr>
-          <w:t>1</w:t>
-        </w:r>
-      </w:fldSimple>
+      <w:r>
+        <w:fldChar w:fldCharType="begin"/>
+      </w:r>
+      <w:r>
+        <w:instrText xml:space="preserve"> SEQ Hình \* ARABIC \s 1 </w:instrText>
+      </w:r>
+      <w:r>
+        <w:fldChar w:fldCharType="separate"/>
+      </w:r>
+      <w:r>
+        <w:rPr>
+          <w:noProof/>
+        </w:rPr>
+        <w:t>1</w:t>
+      </w:r>
+      <w:r>
+        <w:rPr>
+          <w:noProof/>
+        </w:rPr>
+        <w:fldChar w:fldCharType="end"/>
+      </w:r>
       <w:r>
         <w:rPr>
           <w:lang w:val="vi-VN"/>
@@ -4378,7 +4413,7 @@
                     <pic:cNvPicPr/>
                   </pic:nvPicPr>
                   <pic:blipFill>
-                    <a:blip r:embed="rId13">
+                    <a:blip r:embed="rId12">
                       <a:extLst>
                         <a:ext uri="{28A0092B-C50C-407E-A947-70E740481C1C}">
                           <a14:useLocalDpi xmlns:a14="http://schemas.microsoft.com/office/drawing/2010/main" val="0"/>
@@ -4414,25 +4449,51 @@
       <w:r>
         <w:t xml:space="preserve">Hình </w:t>
       </w:r>
-      <w:fldSimple w:instr=" STYLEREF 1 \s ">
-        <w:r>
-          <w:rPr>
-            <w:noProof/>
-          </w:rPr>
-          <w:t>2</w:t>
-        </w:r>
-      </w:fldSimple>
+      <w:r>
+        <w:fldChar w:fldCharType="begin"/>
+      </w:r>
+      <w:r>
+        <w:instrText xml:space="preserve"> STYLEREF 1 \s </w:instrText>
+      </w:r>
+      <w:r>
+        <w:fldChar w:fldCharType="separate"/>
+      </w:r>
+      <w:r>
+        <w:rPr>
+          <w:noProof/>
+        </w:rPr>
+        <w:t>2</w:t>
+      </w:r>
+      <w:r>
+        <w:rPr>
+          <w:noProof/>
+        </w:rPr>
+        <w:fldChar w:fldCharType="end"/>
+      </w:r>
       <w:r>
         <w:t>.</w:t>
       </w:r>
-      <w:fldSimple w:instr=" SEQ Hình \* ARABIC \s 1 ">
-        <w:r>
-          <w:rPr>
-            <w:noProof/>
-          </w:rPr>
-          <w:t>1</w:t>
-        </w:r>
-      </w:fldSimple>
+      <w:r>
+        <w:fldChar w:fldCharType="begin"/>
+      </w:r>
+      <w:r>
+        <w:instrText xml:space="preserve"> SEQ Hình \* ARABIC \s 1 </w:instrText>
+      </w:r>
+      <w:r>
+        <w:fldChar w:fldCharType="separate"/>
+      </w:r>
+      <w:r>
+        <w:rPr>
+          <w:noProof/>
+        </w:rPr>
+        <w:t>1</w:t>
+      </w:r>
+      <w:r>
+        <w:rPr>
+          <w:noProof/>
+        </w:rPr>
+        <w:fldChar w:fldCharType="end"/>
+      </w:r>
       <w:r>
         <w:t xml:space="preserve"> Ví dụ về caption cho hình ảnh</w:t>
       </w:r>
@@ -4672,7 +4733,7 @@
 </file>
 
 <file path=word/endnotes.xml><?xml version="1.0" encoding="utf-8"?>
-<w:endnotes xmlns:wpc="http://schemas.microsoft.com/office/word/2010/wordprocessingCanvas" xmlns:mc="http://schemas.openxmlformats.org/markup-compatibility/2006" xmlns:o="urn:schemas-microsoft-com:office:office" xmlns:r="http://schemas.openxmlformats.org/officeDocument/2006/relationships" xmlns:m="http://schemas.openxmlformats.org/officeDocument/2006/math" xmlns:v="urn:schemas-microsoft-com:vml" xmlns:wp14="http://schemas.microsoft.com/office/word/2010/wordprocessingDrawing" xmlns:wp="http://schemas.openxmlformats.org/drawingml/2006/wordprocessingDrawing" xmlns:w10="urn:schemas-microsoft-com:office:word" xmlns:w="http://schemas.openxmlformats.org/wordprocessingml/2006/main" xmlns:w14="http://schemas.microsoft.com/office/word/2010/wordml" xmlns:wpg="http://schemas.microsoft.com/office/word/2010/wordprocessingGroup" xmlns:wpi="http://schemas.microsoft.com/office/word/2010/wordprocessingInk" xmlns:wne="http://schemas.microsoft.com/office/word/2006/wordml" xmlns:wps="http://schemas.microsoft.com/office/word/2010/wordprocessingShape" mc:Ignorable="w14 wp14">
+<w:endnotes xmlns:wpc="http://schemas.microsoft.com/office/word/2010/wordprocessingCanvas" xmlns:cx="http://schemas.microsoft.com/office/drawing/2014/chartex" xmlns:mc="http://schemas.openxmlformats.org/markup-compatibility/2006" xmlns:o="urn:schemas-microsoft-com:office:office" xmlns:r="http://schemas.openxmlformats.org/officeDocument/2006/relationships" xmlns:m="http://schemas.openxmlformats.org/officeDocument/2006/math" xmlns:v="urn:schemas-microsoft-com:vml" xmlns:wp14="http://schemas.microsoft.com/office/word/2010/wordprocessingDrawing" xmlns:wp="http://schemas.openxmlformats.org/drawingml/2006/wordprocessingDrawing" xmlns:w10="urn:schemas-microsoft-com:office:word" xmlns:w="http://schemas.openxmlformats.org/wordprocessingml/2006/main" xmlns:w14="http://schemas.microsoft.com/office/word/2010/wordml" xmlns:w15="http://schemas.microsoft.com/office/word/2012/wordml" xmlns:w16se="http://schemas.microsoft.com/office/word/2015/wordml/symex" xmlns:wpg="http://schemas.microsoft.com/office/word/2010/wordprocessingGroup" xmlns:wpi="http://schemas.microsoft.com/office/word/2010/wordprocessingInk" xmlns:wne="http://schemas.microsoft.com/office/word/2006/wordml" xmlns:wps="http://schemas.microsoft.com/office/word/2010/wordprocessingShape" mc:Ignorable="w14 w15 w16se wp14">
   <w:endnote w:type="separator" w:id="-1">
     <w:p>
       <w:pPr>
@@ -4697,7 +4758,7 @@
 </file>
 
 <file path=word/footer1.xml><?xml version="1.0" encoding="utf-8"?>
-<w:ftr xmlns:wpc="http://schemas.microsoft.com/office/word/2010/wordprocessingCanvas" xmlns:mc="http://schemas.openxmlformats.org/markup-compatibility/2006" xmlns:o="urn:schemas-microsoft-com:office:office" xmlns:r="http://schemas.openxmlformats.org/officeDocument/2006/relationships" xmlns:m="http://schemas.openxmlformats.org/officeDocument/2006/math" xmlns:v="urn:schemas-microsoft-com:vml" xmlns:wp14="http://schemas.microsoft.com/office/word/2010/wordprocessingDrawing" xmlns:wp="http://schemas.openxmlformats.org/drawingml/2006/wordprocessingDrawing" xmlns:w10="urn:schemas-microsoft-com:office:word" xmlns:w="http://schemas.openxmlformats.org/wordprocessingml/2006/main" xmlns:w14="http://schemas.microsoft.com/office/word/2010/wordml" xmlns:wpg="http://schemas.microsoft.com/office/word/2010/wordprocessingGroup" xmlns:wpi="http://schemas.microsoft.com/office/word/2010/wordprocessingInk" xmlns:wne="http://schemas.microsoft.com/office/word/2006/wordml" xmlns:wps="http://schemas.microsoft.com/office/word/2010/wordprocessingShape" mc:Ignorable="w14 wp14">
+<w:ftr xmlns:wpc="http://schemas.microsoft.com/office/word/2010/wordprocessingCanvas" xmlns:cx="http://schemas.microsoft.com/office/drawing/2014/chartex" xmlns:mc="http://schemas.openxmlformats.org/markup-compatibility/2006" xmlns:o="urn:schemas-microsoft-com:office:office" xmlns:r="http://schemas.openxmlformats.org/officeDocument/2006/relationships" xmlns:m="http://schemas.openxmlformats.org/officeDocument/2006/math" xmlns:v="urn:schemas-microsoft-com:vml" xmlns:wp14="http://schemas.microsoft.com/office/word/2010/wordprocessingDrawing" xmlns:wp="http://schemas.openxmlformats.org/drawingml/2006/wordprocessingDrawing" xmlns:w10="urn:schemas-microsoft-com:office:word" xmlns:w="http://schemas.openxmlformats.org/wordprocessingml/2006/main" xmlns:w14="http://schemas.microsoft.com/office/word/2010/wordml" xmlns:w15="http://schemas.microsoft.com/office/word/2012/wordml" xmlns:w16se="http://schemas.microsoft.com/office/word/2015/wordml/symex" xmlns:wpg="http://schemas.microsoft.com/office/word/2010/wordprocessingGroup" xmlns:wpi="http://schemas.microsoft.com/office/word/2010/wordprocessingInk" xmlns:wne="http://schemas.microsoft.com/office/word/2006/wordml" xmlns:wps="http://schemas.microsoft.com/office/word/2010/wordprocessingShape" mc:Ignorable="w14 w15 w16se wp14">
   <w:p>
     <w:pPr>
       <w:pStyle w:val="Footer"/>
@@ -4713,7 +4774,7 @@
 </file>
 
 <file path=word/footer2.xml><?xml version="1.0" encoding="utf-8"?>
-<w:ftr xmlns:wpc="http://schemas.microsoft.com/office/word/2010/wordprocessingCanvas" xmlns:mc="http://schemas.openxmlformats.org/markup-compatibility/2006" xmlns:o="urn:schemas-microsoft-com:office:office" xmlns:r="http://schemas.openxmlformats.org/officeDocument/2006/relationships" xmlns:m="http://schemas.openxmlformats.org/officeDocument/2006/math" xmlns:v="urn:schemas-microsoft-com:vml" xmlns:wp14="http://schemas.microsoft.com/office/word/2010/wordprocessingDrawing" xmlns:wp="http://schemas.openxmlformats.org/drawingml/2006/wordprocessingDrawing" xmlns:w10="urn:schemas-microsoft-com:office:word" xmlns:w="http://schemas.openxmlformats.org/wordprocessingml/2006/main" xmlns:w14="http://schemas.microsoft.com/office/word/2010/wordml" xmlns:wpg="http://schemas.microsoft.com/office/word/2010/wordprocessingGroup" xmlns:wpi="http://schemas.microsoft.com/office/word/2010/wordprocessingInk" xmlns:wne="http://schemas.microsoft.com/office/word/2006/wordml" xmlns:wps="http://schemas.microsoft.com/office/word/2010/wordprocessingShape" mc:Ignorable="w14 wp14">
+<w:ftr xmlns:wpc="http://schemas.microsoft.com/office/word/2010/wordprocessingCanvas" xmlns:cx="http://schemas.microsoft.com/office/drawing/2014/chartex" xmlns:mc="http://schemas.openxmlformats.org/markup-compatibility/2006" xmlns:o="urn:schemas-microsoft-com:office:office" xmlns:r="http://schemas.openxmlformats.org/officeDocument/2006/relationships" xmlns:m="http://schemas.openxmlformats.org/officeDocument/2006/math" xmlns:v="urn:schemas-microsoft-com:vml" xmlns:wp14="http://schemas.microsoft.com/office/word/2010/wordprocessingDrawing" xmlns:wp="http://schemas.openxmlformats.org/drawingml/2006/wordprocessingDrawing" xmlns:w10="urn:schemas-microsoft-com:office:word" xmlns:w="http://schemas.openxmlformats.org/wordprocessingml/2006/main" xmlns:w14="http://schemas.microsoft.com/office/word/2010/wordml" xmlns:w15="http://schemas.microsoft.com/office/word/2012/wordml" xmlns:w16se="http://schemas.microsoft.com/office/word/2015/wordml/symex" xmlns:wpg="http://schemas.microsoft.com/office/word/2010/wordprocessingGroup" xmlns:wpi="http://schemas.microsoft.com/office/word/2010/wordprocessingInk" xmlns:wne="http://schemas.microsoft.com/office/word/2006/wordml" xmlns:wps="http://schemas.microsoft.com/office/word/2010/wordprocessingShape" mc:Ignorable="w14 w15 w16se wp14">
   <w:sdt>
     <w:sdtPr>
       <w:id w:val="1824086890"/>
@@ -4746,7 +4807,7 @@
           <w:rPr>
             <w:noProof/>
           </w:rPr>
-          <w:t>iii</w:t>
+          <w:t>2</w:t>
         </w:r>
         <w:r>
           <w:rPr>
@@ -4766,7 +4827,7 @@
 </file>
 
 <file path=word/footnotes.xml><?xml version="1.0" encoding="utf-8"?>
-<w:footnotes xmlns:wpc="http://schemas.microsoft.com/office/word/2010/wordprocessingCanvas" xmlns:mc="http://schemas.openxmlformats.org/markup-compatibility/2006" xmlns:o="urn:schemas-microsoft-com:office:office" xmlns:r="http://schemas.openxmlformats.org/officeDocument/2006/relationships" xmlns:m="http://schemas.openxmlformats.org/officeDocument/2006/math" xmlns:v="urn:schemas-microsoft-com:vml" xmlns:wp14="http://schemas.microsoft.com/office/word/2010/wordprocessingDrawing" xmlns:wp="http://schemas.openxmlformats.org/drawingml/2006/wordprocessingDrawing" xmlns:w10="urn:schemas-microsoft-com:office:word" xmlns:w="http://schemas.openxmlformats.org/wordprocessingml/2006/main" xmlns:w14="http://schemas.microsoft.com/office/word/2010/wordml" xmlns:wpg="http://schemas.microsoft.com/office/word/2010/wordprocessingGroup" xmlns:wpi="http://schemas.microsoft.com/office/word/2010/wordprocessingInk" xmlns:wne="http://schemas.microsoft.com/office/word/2006/wordml" xmlns:wps="http://schemas.microsoft.com/office/word/2010/wordprocessingShape" mc:Ignorable="w14 wp14">
+<w:footnotes xmlns:wpc="http://schemas.microsoft.com/office/word/2010/wordprocessingCanvas" xmlns:cx="http://schemas.microsoft.com/office/drawing/2014/chartex" xmlns:mc="http://schemas.openxmlformats.org/markup-compatibility/2006" xmlns:o="urn:schemas-microsoft-com:office:office" xmlns:r="http://schemas.openxmlformats.org/officeDocument/2006/relationships" xmlns:m="http://schemas.openxmlformats.org/officeDocument/2006/math" xmlns:v="urn:schemas-microsoft-com:vml" xmlns:wp14="http://schemas.microsoft.com/office/word/2010/wordprocessingDrawing" xmlns:wp="http://schemas.openxmlformats.org/drawingml/2006/wordprocessingDrawing" xmlns:w10="urn:schemas-microsoft-com:office:word" xmlns:w="http://schemas.openxmlformats.org/wordprocessingml/2006/main" xmlns:w14="http://schemas.microsoft.com/office/word/2010/wordml" xmlns:w15="http://schemas.microsoft.com/office/word/2012/wordml" xmlns:w16se="http://schemas.microsoft.com/office/word/2015/wordml/symex" xmlns:wpg="http://schemas.microsoft.com/office/word/2010/wordprocessingGroup" xmlns:wpi="http://schemas.microsoft.com/office/word/2010/wordprocessingInk" xmlns:wne="http://schemas.microsoft.com/office/word/2006/wordml" xmlns:wps="http://schemas.microsoft.com/office/word/2010/wordprocessingShape" mc:Ignorable="w14 w15 w16se wp14">
   <w:footnote w:type="separator" w:id="-1">
     <w:p>
       <w:pPr>
@@ -4791,8 +4852,8 @@
 </file>
 
 <file path=word/numbering.xml><?xml version="1.0" encoding="utf-8"?>
-<w:numbering xmlns:wpc="http://schemas.microsoft.com/office/word/2010/wordprocessingCanvas" xmlns:mc="http://schemas.openxmlformats.org/markup-compatibility/2006" xmlns:o="urn:schemas-microsoft-com:office:office" xmlns:r="http://schemas.openxmlformats.org/officeDocument/2006/relationships" xmlns:m="http://schemas.openxmlformats.org/officeDocument/2006/math" xmlns:v="urn:schemas-microsoft-com:vml" xmlns:wp14="http://schemas.microsoft.com/office/word/2010/wordprocessingDrawing" xmlns:wp="http://schemas.openxmlformats.org/drawingml/2006/wordprocessingDrawing" xmlns:w10="urn:schemas-microsoft-com:office:word" xmlns:w="http://schemas.openxmlformats.org/wordprocessingml/2006/main" xmlns:w14="http://schemas.microsoft.com/office/word/2010/wordml" xmlns:wpg="http://schemas.microsoft.com/office/word/2010/wordprocessingGroup" xmlns:wpi="http://schemas.microsoft.com/office/word/2010/wordprocessingInk" xmlns:wne="http://schemas.microsoft.com/office/word/2006/wordml" xmlns:wps="http://schemas.microsoft.com/office/word/2010/wordprocessingShape" mc:Ignorable="w14 wp14">
-  <w:abstractNum w:abstractNumId="0">
+<w:numbering xmlns:wpc="http://schemas.microsoft.com/office/word/2010/wordprocessingCanvas" xmlns:cx="http://schemas.microsoft.com/office/drawing/2014/chartex" xmlns:mc="http://schemas.openxmlformats.org/markup-compatibility/2006" xmlns:o="urn:schemas-microsoft-com:office:office" xmlns:r="http://schemas.openxmlformats.org/officeDocument/2006/relationships" xmlns:m="http://schemas.openxmlformats.org/officeDocument/2006/math" xmlns:v="urn:schemas-microsoft-com:vml" xmlns:wp14="http://schemas.microsoft.com/office/word/2010/wordprocessingDrawing" xmlns:wp="http://schemas.openxmlformats.org/drawingml/2006/wordprocessingDrawing" xmlns:w10="urn:schemas-microsoft-com:office:word" xmlns:w="http://schemas.openxmlformats.org/wordprocessingml/2006/main" xmlns:w14="http://schemas.microsoft.com/office/word/2010/wordml" xmlns:w15="http://schemas.microsoft.com/office/word/2012/wordml" xmlns:w16se="http://schemas.microsoft.com/office/word/2015/wordml/symex" xmlns:wpg="http://schemas.microsoft.com/office/word/2010/wordprocessingGroup" xmlns:wpi="http://schemas.microsoft.com/office/word/2010/wordprocessingInk" xmlns:wne="http://schemas.microsoft.com/office/word/2006/wordml" xmlns:wps="http://schemas.microsoft.com/office/word/2010/wordprocessingShape" mc:Ignorable="w14 w15 w16se wp14">
+  <w:abstractNum w:abstractNumId="0" w15:restartNumberingAfterBreak="0">
     <w:nsid w:val="494F304A"/>
     <w:multiLevelType w:val="multilevel"/>
     <w:tmpl w:val="C6D0C124"/>
@@ -4890,7 +4951,7 @@
       </w:pPr>
     </w:lvl>
   </w:abstractNum>
-  <w:abstractNum w:abstractNumId="1">
+  <w:abstractNum w:abstractNumId="1" w15:restartNumberingAfterBreak="0">
     <w:nsid w:val="6F8C1366"/>
     <w:multiLevelType w:val="hybridMultilevel"/>
     <w:tmpl w:val="CBDE906A"/>
@@ -5013,7 +5074,7 @@
 </file>
 
 <file path=word/styles.xml><?xml version="1.0" encoding="utf-8"?>
-<w:styles xmlns:mc="http://schemas.openxmlformats.org/markup-compatibility/2006" xmlns:r="http://schemas.openxmlformats.org/officeDocument/2006/relationships" xmlns:w="http://schemas.openxmlformats.org/wordprocessingml/2006/main" xmlns:w14="http://schemas.microsoft.com/office/word/2010/wordml" mc:Ignorable="w14">
+<w:styles xmlns:mc="http://schemas.openxmlformats.org/markup-compatibility/2006" xmlns:r="http://schemas.openxmlformats.org/officeDocument/2006/relationships" xmlns:w="http://schemas.openxmlformats.org/wordprocessingml/2006/main" xmlns:w14="http://schemas.microsoft.com/office/word/2010/wordml" xmlns:w15="http://schemas.microsoft.com/office/word/2012/wordml" xmlns:w16se="http://schemas.microsoft.com/office/word/2015/wordml/symex" mc:Ignorable="w14 w15 w16se">
   <w:docDefaults>
     <w:rPrDefault>
       <w:rPr>
@@ -5029,144 +5090,378 @@
       </w:pPr>
     </w:pPrDefault>
   </w:docDefaults>
-  <w:latentStyles w:defLockedState="0" w:defUIPriority="99" w:defSemiHidden="1" w:defUnhideWhenUsed="1" w:defQFormat="0" w:count="267">
-    <w:lsdException w:name="Normal" w:semiHidden="0" w:uiPriority="0" w:unhideWhenUsed="0" w:qFormat="1"/>
-    <w:lsdException w:name="heading 1" w:semiHidden="0" w:uiPriority="9" w:unhideWhenUsed="0" w:qFormat="1"/>
-    <w:lsdException w:name="heading 2" w:uiPriority="9" w:qFormat="1"/>
-    <w:lsdException w:name="heading 3" w:uiPriority="9" w:qFormat="1"/>
-    <w:lsdException w:name="heading 4" w:uiPriority="9" w:qFormat="1"/>
-    <w:lsdException w:name="heading 5" w:uiPriority="9" w:qFormat="1"/>
-    <w:lsdException w:name="heading 6" w:uiPriority="9" w:qFormat="1"/>
-    <w:lsdException w:name="heading 7" w:uiPriority="9" w:qFormat="1"/>
-    <w:lsdException w:name="heading 8" w:uiPriority="9" w:qFormat="1"/>
-    <w:lsdException w:name="heading 9" w:uiPriority="9" w:qFormat="1"/>
-    <w:lsdException w:name="toc 1" w:uiPriority="39"/>
-    <w:lsdException w:name="toc 2" w:uiPriority="39"/>
-    <w:lsdException w:name="toc 3" w:uiPriority="39"/>
-    <w:lsdException w:name="toc 4" w:uiPriority="39"/>
-    <w:lsdException w:name="toc 5" w:uiPriority="39"/>
-    <w:lsdException w:name="toc 6" w:uiPriority="39"/>
-    <w:lsdException w:name="toc 7" w:uiPriority="39"/>
-    <w:lsdException w:name="toc 8" w:uiPriority="39"/>
-    <w:lsdException w:name="toc 9" w:uiPriority="39"/>
-    <w:lsdException w:name="caption" w:uiPriority="35" w:qFormat="1"/>
-    <w:lsdException w:name="Title" w:semiHidden="0" w:uiPriority="10" w:unhideWhenUsed="0" w:qFormat="1"/>
-    <w:lsdException w:name="Default Paragraph Font" w:uiPriority="1"/>
-    <w:lsdException w:name="Subtitle" w:semiHidden="0" w:uiPriority="11" w:unhideWhenUsed="0" w:qFormat="1"/>
-    <w:lsdException w:name="Strong" w:semiHidden="0" w:uiPriority="22" w:unhideWhenUsed="0" w:qFormat="1"/>
-    <w:lsdException w:name="Emphasis" w:semiHidden="0" w:uiPriority="20" w:unhideWhenUsed="0" w:qFormat="1"/>
-    <w:lsdException w:name="Table Grid" w:semiHidden="0" w:uiPriority="59" w:unhideWhenUsed="0"/>
-    <w:lsdException w:name="Placeholder Text" w:unhideWhenUsed="0"/>
-    <w:lsdException w:name="No Spacing" w:semiHidden="0" w:uiPriority="1" w:unhideWhenUsed="0" w:qFormat="1"/>
-    <w:lsdException w:name="Light Shading" w:semiHidden="0" w:uiPriority="60" w:unhideWhenUsed="0"/>
-    <w:lsdException w:name="Light List" w:semiHidden="0" w:uiPriority="61" w:unhideWhenUsed="0"/>
-    <w:lsdException w:name="Light Grid" w:semiHidden="0" w:uiPriority="62" w:unhideWhenUsed="0"/>
-    <w:lsdException w:name="Medium Shading 1" w:semiHidden="0" w:uiPriority="63" w:unhideWhenUsed="0"/>
-    <w:lsdException w:name="Medium Shading 2" w:semiHidden="0" w:uiPriority="64" w:unhideWhenUsed="0"/>
-    <w:lsdException w:name="Medium List 1" w:semiHidden="0" w:uiPriority="65" w:unhideWhenUsed="0"/>
-    <w:lsdException w:name="Medium List 2" w:semiHidden="0" w:uiPriority="66" w:unhideWhenUsed="0"/>
-    <w:lsdException w:name="Medium Grid 1" w:semiHidden="0" w:uiPriority="67" w:unhideWhenUsed="0"/>
-    <w:lsdException w:name="Medium Grid 2" w:semiHidden="0" w:uiPriority="68" w:unhideWhenUsed="0"/>
-    <w:lsdException w:name="Medium Grid 3" w:semiHidden="0" w:uiPriority="69" w:unhideWhenUsed="0"/>
-    <w:lsdException w:name="Dark List" w:semiHidden="0" w:uiPriority="70" w:unhideWhenUsed="0"/>
-    <w:lsdException w:name="Colorful Shading" w:semiHidden="0" w:uiPriority="71" w:unhideWhenUsed="0"/>
-    <w:lsdException w:name="Colorful List" w:semiHidden="0" w:uiPriority="72" w:unhideWhenUsed="0"/>
-    <w:lsdException w:name="Colorful Grid" w:semiHidden="0" w:uiPriority="73" w:unhideWhenUsed="0"/>
-    <w:lsdException w:name="Light Shading Accent 1" w:semiHidden="0" w:uiPriority="60" w:unhideWhenUsed="0"/>
-    <w:lsdException w:name="Light List Accent 1" w:semiHidden="0" w:uiPriority="61" w:unhideWhenUsed="0"/>
-    <w:lsdException w:name="Light Grid Accent 1" w:semiHidden="0" w:uiPriority="62" w:unhideWhenUsed="0"/>
-    <w:lsdException w:name="Medium Shading 1 Accent 1" w:semiHidden="0" w:uiPriority="63" w:unhideWhenUsed="0"/>
-    <w:lsdException w:name="Medium Shading 2 Accent 1" w:semiHidden="0" w:uiPriority="64" w:unhideWhenUsed="0"/>
-    <w:lsdException w:name="Medium List 1 Accent 1" w:semiHidden="0" w:uiPriority="65" w:unhideWhenUsed="0"/>
-    <w:lsdException w:name="Revision" w:unhideWhenUsed="0"/>
-    <w:lsdException w:name="List Paragraph" w:semiHidden="0" w:uiPriority="34" w:unhideWhenUsed="0" w:qFormat="1"/>
-    <w:lsdException w:name="Quote" w:semiHidden="0" w:uiPriority="29" w:unhideWhenUsed="0" w:qFormat="1"/>
-    <w:lsdException w:name="Intense Quote" w:semiHidden="0" w:uiPriority="30" w:unhideWhenUsed="0" w:qFormat="1"/>
-    <w:lsdException w:name="Medium List 2 Accent 1" w:semiHidden="0" w:uiPriority="66" w:unhideWhenUsed="0"/>
-    <w:lsdException w:name="Medium Grid 1 Accent 1" w:semiHidden="0" w:uiPriority="67" w:unhideWhenUsed="0"/>
-    <w:lsdException w:name="Medium Grid 2 Accent 1" w:semiHidden="0" w:uiPriority="68" w:unhideWhenUsed="0"/>
-    <w:lsdException w:name="Medium Grid 3 Accent 1" w:semiHidden="0" w:uiPriority="69" w:unhideWhenUsed="0"/>
-    <w:lsdException w:name="Dark List Accent 1" w:semiHidden="0" w:uiPriority="70" w:unhideWhenUsed="0"/>
-    <w:lsdException w:name="Colorful Shading Accent 1" w:semiHidden="0" w:uiPriority="71" w:unhideWhenUsed="0"/>
-    <w:lsdException w:name="Colorful List Accent 1" w:semiHidden="0" w:uiPriority="72" w:unhideWhenUsed="0"/>
-    <w:lsdException w:name="Colorful Grid Accent 1" w:semiHidden="0" w:uiPriority="73" w:unhideWhenUsed="0"/>
-    <w:lsdException w:name="Light Shading Accent 2" w:semiHidden="0" w:uiPriority="60" w:unhideWhenUsed="0"/>
-    <w:lsdException w:name="Light List Accent 2" w:semiHidden="0" w:uiPriority="61" w:unhideWhenUsed="0"/>
-    <w:lsdException w:name="Light Grid Accent 2" w:semiHidden="0" w:uiPriority="62" w:unhideWhenUsed="0"/>
-    <w:lsdException w:name="Medium Shading 1 Accent 2" w:semiHidden="0" w:uiPriority="63" w:unhideWhenUsed="0"/>
-    <w:lsdException w:name="Medium Shading 2 Accent 2" w:semiHidden="0" w:uiPriority="64" w:unhideWhenUsed="0"/>
-    <w:lsdException w:name="Medium List 1 Accent 2" w:semiHidden="0" w:uiPriority="65" w:unhideWhenUsed="0"/>
-    <w:lsdException w:name="Medium List 2 Accent 2" w:semiHidden="0" w:uiPriority="66" w:unhideWhenUsed="0"/>
-    <w:lsdException w:name="Medium Grid 1 Accent 2" w:semiHidden="0" w:uiPriority="67" w:unhideWhenUsed="0"/>
-    <w:lsdException w:name="Medium Grid 2 Accent 2" w:semiHidden="0" w:uiPriority="68" w:unhideWhenUsed="0"/>
-    <w:lsdException w:name="Medium Grid 3 Accent 2" w:semiHidden="0" w:uiPriority="69" w:unhideWhenUsed="0"/>
-    <w:lsdException w:name="Dark List Accent 2" w:semiHidden="0" w:uiPriority="70" w:unhideWhenUsed="0"/>
-    <w:lsdException w:name="Colorful Shading Accent 2" w:semiHidden="0" w:uiPriority="71" w:unhideWhenUsed="0"/>
-    <w:lsdException w:name="Colorful List Accent 2" w:semiHidden="0" w:uiPriority="72" w:unhideWhenUsed="0"/>
-    <w:lsdException w:name="Colorful Grid Accent 2" w:semiHidden="0" w:uiPriority="73" w:unhideWhenUsed="0"/>
-    <w:lsdException w:name="Light Shading Accent 3" w:semiHidden="0" w:uiPriority="60" w:unhideWhenUsed="0"/>
-    <w:lsdException w:name="Light List Accent 3" w:semiHidden="0" w:uiPriority="61" w:unhideWhenUsed="0"/>
-    <w:lsdException w:name="Light Grid Accent 3" w:semiHidden="0" w:uiPriority="62" w:unhideWhenUsed="0"/>
-    <w:lsdException w:name="Medium Shading 1 Accent 3" w:semiHidden="0" w:uiPriority="63" w:unhideWhenUsed="0"/>
-    <w:lsdException w:name="Medium Shading 2 Accent 3" w:semiHidden="0" w:uiPriority="64" w:unhideWhenUsed="0"/>
-    <w:lsdException w:name="Medium List 1 Accent 3" w:semiHidden="0" w:uiPriority="65" w:unhideWhenUsed="0"/>
-    <w:lsdException w:name="Medium List 2 Accent 3" w:semiHidden="0" w:uiPriority="66" w:unhideWhenUsed="0"/>
-    <w:lsdException w:name="Medium Grid 1 Accent 3" w:semiHidden="0" w:uiPriority="67" w:unhideWhenUsed="0"/>
-    <w:lsdException w:name="Medium Grid 2 Accent 3" w:semiHidden="0" w:uiPriority="68" w:unhideWhenUsed="0"/>
-    <w:lsdException w:name="Medium Grid 3 Accent 3" w:semiHidden="0" w:uiPriority="69" w:unhideWhenUsed="0"/>
-    <w:lsdException w:name="Dark List Accent 3" w:semiHidden="0" w:uiPriority="70" w:unhideWhenUsed="0"/>
-    <w:lsdException w:name="Colorful Shading Accent 3" w:semiHidden="0" w:uiPriority="71" w:unhideWhenUsed="0"/>
-    <w:lsdException w:name="Colorful List Accent 3" w:semiHidden="0" w:uiPriority="72" w:unhideWhenUsed="0"/>
-    <w:lsdException w:name="Colorful Grid Accent 3" w:semiHidden="0" w:uiPriority="73" w:unhideWhenUsed="0"/>
-    <w:lsdException w:name="Light Shading Accent 4" w:semiHidden="0" w:uiPriority="60" w:unhideWhenUsed="0"/>
-    <w:lsdException w:name="Light List Accent 4" w:semiHidden="0" w:uiPriority="61" w:unhideWhenUsed="0"/>
-    <w:lsdException w:name="Light Grid Accent 4" w:semiHidden="0" w:uiPriority="62" w:unhideWhenUsed="0"/>
-    <w:lsdException w:name="Medium Shading 1 Accent 4" w:semiHidden="0" w:uiPriority="63" w:unhideWhenUsed="0"/>
-    <w:lsdException w:name="Medium Shading 2 Accent 4" w:semiHidden="0" w:uiPriority="64" w:unhideWhenUsed="0"/>
-    <w:lsdException w:name="Medium List 1 Accent 4" w:semiHidden="0" w:uiPriority="65" w:unhideWhenUsed="0"/>
-    <w:lsdException w:name="Medium List 2 Accent 4" w:semiHidden="0" w:uiPriority="66" w:unhideWhenUsed="0"/>
-    <w:lsdException w:name="Medium Grid 1 Accent 4" w:semiHidden="0" w:uiPriority="67" w:unhideWhenUsed="0"/>
-    <w:lsdException w:name="Medium Grid 2 Accent 4" w:semiHidden="0" w:uiPriority="68" w:unhideWhenUsed="0"/>
-    <w:lsdException w:name="Medium Grid 3 Accent 4" w:semiHidden="0" w:uiPriority="69" w:unhideWhenUsed="0"/>
-    <w:lsdException w:name="Dark List Accent 4" w:semiHidden="0" w:uiPriority="70" w:unhideWhenUsed="0"/>
-    <w:lsdException w:name="Colorful Shading Accent 4" w:semiHidden="0" w:uiPriority="71" w:unhideWhenUsed="0"/>
-    <w:lsdException w:name="Colorful List Accent 4" w:semiHidden="0" w:uiPriority="72" w:unhideWhenUsed="0"/>
-    <w:lsdException w:name="Colorful Grid Accent 4" w:semiHidden="0" w:uiPriority="73" w:unhideWhenUsed="0"/>
-    <w:lsdException w:name="Light Shading Accent 5" w:semiHidden="0" w:uiPriority="60" w:unhideWhenUsed="0"/>
-    <w:lsdException w:name="Light List Accent 5" w:semiHidden="0" w:uiPriority="61" w:unhideWhenUsed="0"/>
-    <w:lsdException w:name="Light Grid Accent 5" w:semiHidden="0" w:uiPriority="62" w:unhideWhenUsed="0"/>
-    <w:lsdException w:name="Medium Shading 1 Accent 5" w:semiHidden="0" w:uiPriority="63" w:unhideWhenUsed="0"/>
-    <w:lsdException w:name="Medium Shading 2 Accent 5" w:semiHidden="0" w:uiPriority="64" w:unhideWhenUsed="0"/>
-    <w:lsdException w:name="Medium List 1 Accent 5" w:semiHidden="0" w:uiPriority="65" w:unhideWhenUsed="0"/>
-    <w:lsdException w:name="Medium List 2 Accent 5" w:semiHidden="0" w:uiPriority="66" w:unhideWhenUsed="0"/>
-    <w:lsdException w:name="Medium Grid 1 Accent 5" w:semiHidden="0" w:uiPriority="67" w:unhideWhenUsed="0"/>
-    <w:lsdException w:name="Medium Grid 2 Accent 5" w:semiHidden="0" w:uiPriority="68" w:unhideWhenUsed="0"/>
-    <w:lsdException w:name="Medium Grid 3 Accent 5" w:semiHidden="0" w:uiPriority="69" w:unhideWhenUsed="0"/>
-    <w:lsdException w:name="Dark List Accent 5" w:semiHidden="0" w:uiPriority="70" w:unhideWhenUsed="0"/>
-    <w:lsdException w:name="Colorful Shading Accent 5" w:semiHidden="0" w:uiPriority="71" w:unhideWhenUsed="0"/>
-    <w:lsdException w:name="Colorful List Accent 5" w:semiHidden="0" w:uiPriority="72" w:unhideWhenUsed="0"/>
-    <w:lsdException w:name="Colorful Grid Accent 5" w:semiHidden="0" w:uiPriority="73" w:unhideWhenUsed="0"/>
-    <w:lsdException w:name="Light Shading Accent 6" w:semiHidden="0" w:uiPriority="60" w:unhideWhenUsed="0"/>
-    <w:lsdException w:name="Light List Accent 6" w:semiHidden="0" w:uiPriority="61" w:unhideWhenUsed="0"/>
-    <w:lsdException w:name="Light Grid Accent 6" w:semiHidden="0" w:uiPriority="62" w:unhideWhenUsed="0"/>
-    <w:lsdException w:name="Medium Shading 1 Accent 6" w:semiHidden="0" w:uiPriority="63" w:unhideWhenUsed="0"/>
-    <w:lsdException w:name="Medium Shading 2 Accent 6" w:semiHidden="0" w:uiPriority="64" w:unhideWhenUsed="0"/>
-    <w:lsdException w:name="Medium List 1 Accent 6" w:semiHidden="0" w:uiPriority="65" w:unhideWhenUsed="0"/>
-    <w:lsdException w:name="Medium List 2 Accent 6" w:semiHidden="0" w:uiPriority="66" w:unhideWhenUsed="0"/>
-    <w:lsdException w:name="Medium Grid 1 Accent 6" w:semiHidden="0" w:uiPriority="67" w:unhideWhenUsed="0"/>
-    <w:lsdException w:name="Medium Grid 2 Accent 6" w:semiHidden="0" w:uiPriority="68" w:unhideWhenUsed="0"/>
-    <w:lsdException w:name="Medium Grid 3 Accent 6" w:semiHidden="0" w:uiPriority="69" w:unhideWhenUsed="0"/>
-    <w:lsdException w:name="Dark List Accent 6" w:semiHidden="0" w:uiPriority="70" w:unhideWhenUsed="0"/>
-    <w:lsdException w:name="Colorful Shading Accent 6" w:semiHidden="0" w:uiPriority="71" w:unhideWhenUsed="0"/>
-    <w:lsdException w:name="Colorful List Accent 6" w:semiHidden="0" w:uiPriority="72" w:unhideWhenUsed="0"/>
-    <w:lsdException w:name="Colorful Grid Accent 6" w:semiHidden="0" w:uiPriority="73" w:unhideWhenUsed="0"/>
-    <w:lsdException w:name="Subtle Emphasis" w:semiHidden="0" w:uiPriority="19" w:unhideWhenUsed="0" w:qFormat="1"/>
-    <w:lsdException w:name="Intense Emphasis" w:semiHidden="0" w:uiPriority="21" w:unhideWhenUsed="0" w:qFormat="1"/>
-    <w:lsdException w:name="Subtle Reference" w:semiHidden="0" w:uiPriority="31" w:unhideWhenUsed="0" w:qFormat="1"/>
-    <w:lsdException w:name="Intense Reference" w:semiHidden="0" w:uiPriority="32" w:unhideWhenUsed="0" w:qFormat="1"/>
-    <w:lsdException w:name="Book Title" w:semiHidden="0" w:uiPriority="33" w:unhideWhenUsed="0" w:qFormat="1"/>
-    <w:lsdException w:name="Bibliography" w:uiPriority="37"/>
-    <w:lsdException w:name="TOC Heading" w:uiPriority="39" w:qFormat="1"/>
+  <w:latentStyles w:defLockedState="0" w:defUIPriority="99" w:defSemiHidden="0" w:defUnhideWhenUsed="0" w:defQFormat="0" w:count="371">
+    <w:lsdException w:name="Normal" w:uiPriority="0" w:qFormat="1"/>
+    <w:lsdException w:name="heading 1" w:uiPriority="9" w:qFormat="1"/>
+    <w:lsdException w:name="heading 2" w:semiHidden="1" w:uiPriority="9" w:unhideWhenUsed="1" w:qFormat="1"/>
+    <w:lsdException w:name="heading 3" w:semiHidden="1" w:uiPriority="9" w:unhideWhenUsed="1" w:qFormat="1"/>
+    <w:lsdException w:name="heading 4" w:semiHidden="1" w:uiPriority="9" w:unhideWhenUsed="1" w:qFormat="1"/>
+    <w:lsdException w:name="heading 5" w:semiHidden="1" w:uiPriority="9" w:unhideWhenUsed="1" w:qFormat="1"/>
+    <w:lsdException w:name="heading 6" w:semiHidden="1" w:uiPriority="9" w:unhideWhenUsed="1" w:qFormat="1"/>
+    <w:lsdException w:name="heading 7" w:semiHidden="1" w:uiPriority="9" w:unhideWhenUsed="1" w:qFormat="1"/>
+    <w:lsdException w:name="heading 8" w:semiHidden="1" w:uiPriority="9" w:unhideWhenUsed="1" w:qFormat="1"/>
+    <w:lsdException w:name="heading 9" w:semiHidden="1" w:uiPriority="9" w:unhideWhenUsed="1" w:qFormat="1"/>
+    <w:lsdException w:name="index 1" w:semiHidden="1" w:unhideWhenUsed="1"/>
+    <w:lsdException w:name="index 2" w:semiHidden="1" w:unhideWhenUsed="1"/>
+    <w:lsdException w:name="index 3" w:semiHidden="1" w:unhideWhenUsed="1"/>
+    <w:lsdException w:name="index 4" w:semiHidden="1" w:unhideWhenUsed="1"/>
+    <w:lsdException w:name="index 5" w:semiHidden="1" w:unhideWhenUsed="1"/>
+    <w:lsdException w:name="index 6" w:semiHidden="1" w:unhideWhenUsed="1"/>
+    <w:lsdException w:name="index 7" w:semiHidden="1" w:unhideWhenUsed="1"/>
+    <w:lsdException w:name="index 8" w:semiHidden="1" w:unhideWhenUsed="1"/>
+    <w:lsdException w:name="index 9" w:semiHidden="1" w:unhideWhenUsed="1"/>
+    <w:lsdException w:name="toc 1" w:semiHidden="1" w:uiPriority="39" w:unhideWhenUsed="1"/>
+    <w:lsdException w:name="toc 2" w:semiHidden="1" w:uiPriority="39" w:unhideWhenUsed="1"/>
+    <w:lsdException w:name="toc 3" w:semiHidden="1" w:uiPriority="39" w:unhideWhenUsed="1"/>
+    <w:lsdException w:name="toc 4" w:semiHidden="1" w:uiPriority="39" w:unhideWhenUsed="1"/>
+    <w:lsdException w:name="toc 5" w:semiHidden="1" w:uiPriority="39" w:unhideWhenUsed="1"/>
+    <w:lsdException w:name="toc 6" w:semiHidden="1" w:uiPriority="39" w:unhideWhenUsed="1"/>
+    <w:lsdException w:name="toc 7" w:semiHidden="1" w:uiPriority="39" w:unhideWhenUsed="1"/>
+    <w:lsdException w:name="toc 8" w:semiHidden="1" w:uiPriority="39" w:unhideWhenUsed="1"/>
+    <w:lsdException w:name="toc 9" w:semiHidden="1" w:uiPriority="39" w:unhideWhenUsed="1"/>
+    <w:lsdException w:name="Normal Indent" w:semiHidden="1" w:unhideWhenUsed="1"/>
+    <w:lsdException w:name="footnote text" w:semiHidden="1" w:unhideWhenUsed="1"/>
+    <w:lsdException w:name="annotation text" w:semiHidden="1" w:unhideWhenUsed="1"/>
+    <w:lsdException w:name="header" w:semiHidden="1" w:unhideWhenUsed="1"/>
+    <w:lsdException w:name="footer" w:semiHidden="1" w:unhideWhenUsed="1"/>
+    <w:lsdException w:name="index heading" w:semiHidden="1" w:unhideWhenUsed="1"/>
+    <w:lsdException w:name="caption" w:semiHidden="1" w:uiPriority="35" w:unhideWhenUsed="1" w:qFormat="1"/>
+    <w:lsdException w:name="table of figures" w:semiHidden="1" w:unhideWhenUsed="1"/>
+    <w:lsdException w:name="envelope address" w:semiHidden="1" w:unhideWhenUsed="1"/>
+    <w:lsdException w:name="envelope return" w:semiHidden="1" w:unhideWhenUsed="1"/>
+    <w:lsdException w:name="footnote reference" w:semiHidden="1" w:unhideWhenUsed="1"/>
+    <w:lsdException w:name="annotation reference" w:semiHidden="1" w:unhideWhenUsed="1"/>
+    <w:lsdException w:name="line number" w:semiHidden="1" w:unhideWhenUsed="1"/>
+    <w:lsdException w:name="page number" w:semiHidden="1" w:unhideWhenUsed="1"/>
+    <w:lsdException w:name="endnote reference" w:semiHidden="1" w:unhideWhenUsed="1"/>
+    <w:lsdException w:name="endnote text" w:semiHidden="1" w:unhideWhenUsed="1"/>
+    <w:lsdException w:name="table of authorities" w:semiHidden="1" w:unhideWhenUsed="1"/>
+    <w:lsdException w:name="macro" w:semiHidden="1" w:unhideWhenUsed="1"/>
+    <w:lsdException w:name="toa heading" w:semiHidden="1" w:unhideWhenUsed="1"/>
+    <w:lsdException w:name="List" w:semiHidden="1" w:unhideWhenUsed="1"/>
+    <w:lsdException w:name="List Bullet" w:semiHidden="1" w:unhideWhenUsed="1"/>
+    <w:lsdException w:name="List Number" w:semiHidden="1" w:unhideWhenUsed="1"/>
+    <w:lsdException w:name="List 2" w:semiHidden="1" w:unhideWhenUsed="1"/>
+    <w:lsdException w:name="List 3" w:semiHidden="1" w:unhideWhenUsed="1"/>
+    <w:lsdException w:name="List 4" w:semiHidden="1" w:unhideWhenUsed="1"/>
+    <w:lsdException w:name="List 5" w:semiHidden="1" w:unhideWhenUsed="1"/>
+    <w:lsdException w:name="List Bullet 2" w:semiHidden="1" w:unhideWhenUsed="1"/>
+    <w:lsdException w:name="List Bullet 3" w:semiHidden="1" w:unhideWhenUsed="1"/>
+    <w:lsdException w:name="List Bullet 4" w:semiHidden="1" w:unhideWhenUsed="1"/>
+    <w:lsdException w:name="List Bullet 5" w:semiHidden="1" w:unhideWhenUsed="1"/>
+    <w:lsdException w:name="List Number 2" w:semiHidden="1" w:unhideWhenUsed="1"/>
+    <w:lsdException w:name="List Number 3" w:semiHidden="1" w:unhideWhenUsed="1"/>
+    <w:lsdException w:name="List Number 4" w:semiHidden="1" w:unhideWhenUsed="1"/>
+    <w:lsdException w:name="List Number 5" w:semiHidden="1" w:unhideWhenUsed="1"/>
+    <w:lsdException w:name="Title" w:uiPriority="10" w:qFormat="1"/>
+    <w:lsdException w:name="Closing" w:semiHidden="1" w:unhideWhenUsed="1"/>
+    <w:lsdException w:name="Signature" w:semiHidden="1" w:unhideWhenUsed="1"/>
+    <w:lsdException w:name="Default Paragraph Font" w:semiHidden="1" w:uiPriority="1" w:unhideWhenUsed="1"/>
+    <w:lsdException w:name="Body Text" w:semiHidden="1" w:unhideWhenUsed="1"/>
+    <w:lsdException w:name="Body Text Indent" w:semiHidden="1" w:unhideWhenUsed="1"/>
+    <w:lsdException w:name="List Continue" w:semiHidden="1" w:unhideWhenUsed="1"/>
+    <w:lsdException w:name="List Continue 2" w:semiHidden="1" w:unhideWhenUsed="1"/>
+    <w:lsdException w:name="List Continue 3" w:semiHidden="1" w:unhideWhenUsed="1"/>
+    <w:lsdException w:name="List Continue 4" w:semiHidden="1" w:unhideWhenUsed="1"/>
+    <w:lsdException w:name="List Continue 5" w:semiHidden="1" w:unhideWhenUsed="1"/>
+    <w:lsdException w:name="Message Header" w:semiHidden="1" w:unhideWhenUsed="1"/>
+    <w:lsdException w:name="Subtitle" w:uiPriority="11" w:qFormat="1"/>
+    <w:lsdException w:name="Salutation" w:semiHidden="1" w:unhideWhenUsed="1"/>
+    <w:lsdException w:name="Date" w:semiHidden="1" w:unhideWhenUsed="1"/>
+    <w:lsdException w:name="Body Text First Indent" w:semiHidden="1" w:unhideWhenUsed="1"/>
+    <w:lsdException w:name="Body Text First Indent 2" w:semiHidden="1" w:unhideWhenUsed="1"/>
+    <w:lsdException w:name="Note Heading" w:semiHidden="1" w:unhideWhenUsed="1"/>
+    <w:lsdException w:name="Body Text 2" w:semiHidden="1" w:unhideWhenUsed="1"/>
+    <w:lsdException w:name="Body Text 3" w:semiHidden="1" w:unhideWhenUsed="1"/>
+    <w:lsdException w:name="Body Text Indent 2" w:semiHidden="1" w:unhideWhenUsed="1"/>
+    <w:lsdException w:name="Body Text Indent 3" w:semiHidden="1" w:unhideWhenUsed="1"/>
+    <w:lsdException w:name="Block Text" w:semiHidden="1" w:unhideWhenUsed="1"/>
+    <w:lsdException w:name="Hyperlink" w:semiHidden="1" w:unhideWhenUsed="1"/>
+    <w:lsdException w:name="FollowedHyperlink" w:semiHidden="1" w:unhideWhenUsed="1"/>
+    <w:lsdException w:name="Strong" w:uiPriority="22" w:qFormat="1"/>
+    <w:lsdException w:name="Emphasis" w:uiPriority="20" w:qFormat="1"/>
+    <w:lsdException w:name="Document Map" w:semiHidden="1" w:unhideWhenUsed="1"/>
+    <w:lsdException w:name="Plain Text" w:semiHidden="1" w:unhideWhenUsed="1"/>
+    <w:lsdException w:name="E-mail Signature" w:semiHidden="1" w:unhideWhenUsed="1"/>
+    <w:lsdException w:name="HTML Top of Form" w:semiHidden="1" w:unhideWhenUsed="1"/>
+    <w:lsdException w:name="HTML Bottom of Form" w:semiHidden="1" w:unhideWhenUsed="1"/>
+    <w:lsdException w:name="Normal (Web)" w:semiHidden="1" w:unhideWhenUsed="1"/>
+    <w:lsdException w:name="HTML Acronym" w:semiHidden="1" w:unhideWhenUsed="1"/>
+    <w:lsdException w:name="HTML Address" w:semiHidden="1" w:unhideWhenUsed="1"/>
+    <w:lsdException w:name="HTML Cite" w:semiHidden="1" w:unhideWhenUsed="1"/>
+    <w:lsdException w:name="HTML Code" w:semiHidden="1" w:unhideWhenUsed="1"/>
+    <w:lsdException w:name="HTML Definition" w:semiHidden="1" w:unhideWhenUsed="1"/>
+    <w:lsdException w:name="HTML Keyboard" w:semiHidden="1" w:unhideWhenUsed="1"/>
+    <w:lsdException w:name="HTML Preformatted" w:semiHidden="1" w:unhideWhenUsed="1"/>
+    <w:lsdException w:name="HTML Sample" w:semiHidden="1" w:unhideWhenUsed="1"/>
+    <w:lsdException w:name="HTML Typewriter" w:semiHidden="1" w:unhideWhenUsed="1"/>
+    <w:lsdException w:name="HTML Variable" w:semiHidden="1" w:unhideWhenUsed="1"/>
+    <w:lsdException w:name="Normal Table" w:semiHidden="1" w:unhideWhenUsed="1"/>
+    <w:lsdException w:name="annotation subject" w:semiHidden="1" w:unhideWhenUsed="1"/>
+    <w:lsdException w:name="No List" w:semiHidden="1" w:unhideWhenUsed="1"/>
+    <w:lsdException w:name="Outline List 1" w:semiHidden="1" w:unhideWhenUsed="1"/>
+    <w:lsdException w:name="Outline List 2" w:semiHidden="1" w:unhideWhenUsed="1"/>
+    <w:lsdException w:name="Outline List 3" w:semiHidden="1" w:unhideWhenUsed="1"/>
+    <w:lsdException w:name="Table Simple 1" w:semiHidden="1" w:unhideWhenUsed="1"/>
+    <w:lsdException w:name="Table Simple 2" w:semiHidden="1" w:unhideWhenUsed="1"/>
+    <w:lsdException w:name="Table Simple 3" w:semiHidden="1" w:unhideWhenUsed="1"/>
+    <w:lsdException w:name="Table Classic 1" w:semiHidden="1" w:unhideWhenUsed="1"/>
+    <w:lsdException w:name="Table Classic 2" w:semiHidden="1" w:unhideWhenUsed="1"/>
+    <w:lsdException w:name="Table Classic 3" w:semiHidden="1" w:unhideWhenUsed="1"/>
+    <w:lsdException w:name="Table Classic 4" w:semiHidden="1" w:unhideWhenUsed="1"/>
+    <w:lsdException w:name="Table Colorful 1" w:semiHidden="1" w:unhideWhenUsed="1"/>
+    <w:lsdException w:name="Table Colorful 2" w:semiHidden="1" w:unhideWhenUsed="1"/>
+    <w:lsdException w:name="Table Colorful 3" w:semiHidden="1" w:unhideWhenUsed="1"/>
+    <w:lsdException w:name="Table Columns 1" w:semiHidden="1" w:unhideWhenUsed="1"/>
+    <w:lsdException w:name="Table Columns 2" w:semiHidden="1" w:unhideWhenUsed="1"/>
+    <w:lsdException w:name="Table Columns 3" w:semiHidden="1" w:unhideWhenUsed="1"/>
+    <w:lsdException w:name="Table Columns 4" w:semiHidden="1" w:unhideWhenUsed="1"/>
+    <w:lsdException w:name="Table Columns 5" w:semiHidden="1" w:unhideWhenUsed="1"/>
+    <w:lsdException w:name="Table Grid 1" w:semiHidden="1" w:unhideWhenUsed="1"/>
+    <w:lsdException w:name="Table Grid 2" w:semiHidden="1" w:unhideWhenUsed="1"/>
+    <w:lsdException w:name="Table Grid 3" w:semiHidden="1" w:unhideWhenUsed="1"/>
+    <w:lsdException w:name="Table Grid 4" w:semiHidden="1" w:unhideWhenUsed="1"/>
+    <w:lsdException w:name="Table Grid 5" w:semiHidden="1" w:unhideWhenUsed="1"/>
+    <w:lsdException w:name="Table Grid 6" w:semiHidden="1" w:unhideWhenUsed="1"/>
+    <w:lsdException w:name="Table Grid 7" w:semiHidden="1" w:unhideWhenUsed="1"/>
+    <w:lsdException w:name="Table Grid 8" w:semiHidden="1" w:unhideWhenUsed="1"/>
+    <w:lsdException w:name="Table List 1" w:semiHidden="1" w:unhideWhenUsed="1"/>
+    <w:lsdException w:name="Table List 2" w:semiHidden="1" w:unhideWhenUsed="1"/>
+    <w:lsdException w:name="Table List 3" w:semiHidden="1" w:unhideWhenUsed="1"/>
+    <w:lsdException w:name="Table List 4" w:semiHidden="1" w:unhideWhenUsed="1"/>
+    <w:lsdException w:name="Table List 5" w:semiHidden="1" w:unhideWhenUsed="1"/>
+    <w:lsdException w:name="Table List 6" w:semiHidden="1" w:unhideWhenUsed="1"/>
+    <w:lsdException w:name="Table List 7" w:semiHidden="1" w:unhideWhenUsed="1"/>
+    <w:lsdException w:name="Table List 8" w:semiHidden="1" w:unhideWhenUsed="1"/>
+    <w:lsdException w:name="Table 3D effects 1" w:semiHidden="1" w:unhideWhenUsed="1"/>
+    <w:lsdException w:name="Table 3D effects 2" w:semiHidden="1" w:unhideWhenUsed="1"/>
+    <w:lsdException w:name="Table 3D effects 3" w:semiHidden="1" w:unhideWhenUsed="1"/>
+    <w:lsdException w:name="Table Contemporary" w:semiHidden="1" w:unhideWhenUsed="1"/>
+    <w:lsdException w:name="Table Elegant" w:semiHidden="1" w:unhideWhenUsed="1"/>
+    <w:lsdException w:name="Table Professional" w:semiHidden="1" w:unhideWhenUsed="1"/>
+    <w:lsdException w:name="Table Subtle 1" w:semiHidden="1" w:unhideWhenUsed="1"/>
+    <w:lsdException w:name="Table Subtle 2" w:semiHidden="1" w:unhideWhenUsed="1"/>
+    <w:lsdException w:name="Table Web 1" w:semiHidden="1" w:unhideWhenUsed="1"/>
+    <w:lsdException w:name="Table Web 2" w:semiHidden="1" w:unhideWhenUsed="1"/>
+    <w:lsdException w:name="Table Web 3" w:semiHidden="1" w:unhideWhenUsed="1"/>
+    <w:lsdException w:name="Balloon Text" w:semiHidden="1" w:unhideWhenUsed="1"/>
+    <w:lsdException w:name="Table Grid" w:uiPriority="59"/>
+    <w:lsdException w:name="Table Theme" w:semiHidden="1" w:unhideWhenUsed="1"/>
+    <w:lsdException w:name="Placeholder Text" w:semiHidden="1"/>
+    <w:lsdException w:name="No Spacing" w:uiPriority="1" w:qFormat="1"/>
+    <w:lsdException w:name="Light Shading" w:uiPriority="60"/>
+    <w:lsdException w:name="Light List" w:uiPriority="61"/>
+    <w:lsdException w:name="Light Grid" w:uiPriority="62"/>
+    <w:lsdException w:name="Medium Shading 1" w:uiPriority="63"/>
+    <w:lsdException w:name="Medium Shading 2" w:uiPriority="64"/>
+    <w:lsdException w:name="Medium List 1" w:uiPriority="65"/>
+    <w:lsdException w:name="Medium List 2" w:uiPriority="66"/>
+    <w:lsdException w:name="Medium Grid 1" w:uiPriority="67"/>
+    <w:lsdException w:name="Medium Grid 2" w:uiPriority="68"/>
+    <w:lsdException w:name="Medium Grid 3" w:uiPriority="69"/>
+    <w:lsdException w:name="Dark List" w:uiPriority="70"/>
+    <w:lsdException w:name="Colorful Shading" w:uiPriority="71"/>
+    <w:lsdException w:name="Colorful List" w:uiPriority="72"/>
+    <w:lsdException w:name="Colorful Grid" w:uiPriority="73"/>
+    <w:lsdException w:name="Light Shading Accent 1" w:uiPriority="60"/>
+    <w:lsdException w:name="Light List Accent 1" w:uiPriority="61"/>
+    <w:lsdException w:name="Light Grid Accent 1" w:uiPriority="62"/>
+    <w:lsdException w:name="Medium Shading 1 Accent 1" w:uiPriority="63"/>
+    <w:lsdException w:name="Medium Shading 2 Accent 1" w:uiPriority="64"/>
+    <w:lsdException w:name="Medium List 1 Accent 1" w:uiPriority="65"/>
+    <w:lsdException w:name="Revision" w:semiHidden="1"/>
+    <w:lsdException w:name="List Paragraph" w:uiPriority="34" w:qFormat="1"/>
+    <w:lsdException w:name="Quote" w:uiPriority="29" w:qFormat="1"/>
+    <w:lsdException w:name="Intense Quote" w:uiPriority="30" w:qFormat="1"/>
+    <w:lsdException w:name="Medium List 2 Accent 1" w:uiPriority="66"/>
+    <w:lsdException w:name="Medium Grid 1 Accent 1" w:uiPriority="67"/>
+    <w:lsdException w:name="Medium Grid 2 Accent 1" w:uiPriority="68"/>
+    <w:lsdException w:name="Medium Grid 3 Accent 1" w:uiPriority="69"/>
+    <w:lsdException w:name="Dark List Accent 1" w:uiPriority="70"/>
+    <w:lsdException w:name="Colorful Shading Accent 1" w:uiPriority="71"/>
+    <w:lsdException w:name="Colorful List Accent 1" w:uiPriority="72"/>
+    <w:lsdException w:name="Colorful Grid Accent 1" w:uiPriority="73"/>
+    <w:lsdException w:name="Light Shading Accent 2" w:uiPriority="60"/>
+    <w:lsdException w:name="Light List Accent 2" w:uiPriority="61"/>
+    <w:lsdException w:name="Light Grid Accent 2" w:uiPriority="62"/>
+    <w:lsdException w:name="Medium Shading 1 Accent 2" w:uiPriority="63"/>
+    <w:lsdException w:name="Medium Shading 2 Accent 2" w:uiPriority="64"/>
+    <w:lsdException w:name="Medium List 1 Accent 2" w:uiPriority="65"/>
+    <w:lsdException w:name="Medium List 2 Accent 2" w:uiPriority="66"/>
+    <w:lsdException w:name="Medium Grid 1 Accent 2" w:uiPriority="67"/>
+    <w:lsdException w:name="Medium Grid 2 Accent 2" w:uiPriority="68"/>
+    <w:lsdException w:name="Medium Grid 3 Accent 2" w:uiPriority="69"/>
+    <w:lsdException w:name="Dark List Accent 2" w:uiPriority="70"/>
+    <w:lsdException w:name="Colorful Shading Accent 2" w:uiPriority="71"/>
+    <w:lsdException w:name="Colorful List Accent 2" w:uiPriority="72"/>
+    <w:lsdException w:name="Colorful Grid Accent 2" w:uiPriority="73"/>
+    <w:lsdException w:name="Light Shading Accent 3" w:uiPriority="60"/>
+    <w:lsdException w:name="Light List Accent 3" w:uiPriority="61"/>
+    <w:lsdException w:name="Light Grid Accent 3" w:uiPriority="62"/>
+    <w:lsdException w:name="Medium Shading 1 Accent 3" w:uiPriority="63"/>
+    <w:lsdException w:name="Medium Shading 2 Accent 3" w:uiPriority="64"/>
+    <w:lsdException w:name="Medium List 1 Accent 3" w:uiPriority="65"/>
+    <w:lsdException w:name="Medium List 2 Accent 3" w:uiPriority="66"/>
+    <w:lsdException w:name="Medium Grid 1 Accent 3" w:uiPriority="67"/>
+    <w:lsdException w:name="Medium Grid 2 Accent 3" w:uiPriority="68"/>
+    <w:lsdException w:name="Medium Grid 3 Accent 3" w:uiPriority="69"/>
+    <w:lsdException w:name="Dark List Accent 3" w:uiPriority="70"/>
+    <w:lsdException w:name="Colorful Shading Accent 3" w:uiPriority="71"/>
+    <w:lsdException w:name="Colorful List Accent 3" w:uiPriority="72"/>
+    <w:lsdException w:name="Colorful Grid Accent 3" w:uiPriority="73"/>
+    <w:lsdException w:name="Light Shading Accent 4" w:uiPriority="60"/>
+    <w:lsdException w:name="Light List Accent 4" w:uiPriority="61"/>
+    <w:lsdException w:name="Light Grid Accent 4" w:uiPriority="62"/>
+    <w:lsdException w:name="Medium Shading 1 Accent 4" w:uiPriority="63"/>
+    <w:lsdException w:name="Medium Shading 2 Accent 4" w:uiPriority="64"/>
+    <w:lsdException w:name="Medium List 1 Accent 4" w:uiPriority="65"/>
+    <w:lsdException w:name="Medium List 2 Accent 4" w:uiPriority="66"/>
+    <w:lsdException w:name="Medium Grid 1 Accent 4" w:uiPriority="67"/>
+    <w:lsdException w:name="Medium Grid 2 Accent 4" w:uiPriority="68"/>
+    <w:lsdException w:name="Medium Grid 3 Accent 4" w:uiPriority="69"/>
+    <w:lsdException w:name="Dark List Accent 4" w:uiPriority="70"/>
+    <w:lsdException w:name="Colorful Shading Accent 4" w:uiPriority="71"/>
+    <w:lsdException w:name="Colorful List Accent 4" w:uiPriority="72"/>
+    <w:lsdException w:name="Colorful Grid Accent 4" w:uiPriority="73"/>
+    <w:lsdException w:name="Light Shading Accent 5" w:uiPriority="60"/>
+    <w:lsdException w:name="Light List Accent 5" w:uiPriority="61"/>
+    <w:lsdException w:name="Light Grid Accent 5" w:uiPriority="62"/>
+    <w:lsdException w:name="Medium Shading 1 Accent 5" w:uiPriority="63"/>
+    <w:lsdException w:name="Medium Shading 2 Accent 5" w:uiPriority="64"/>
+    <w:lsdException w:name="Medium List 1 Accent 5" w:uiPriority="65"/>
+    <w:lsdException w:name="Medium List 2 Accent 5" w:uiPriority="66"/>
+    <w:lsdException w:name="Medium Grid 1 Accent 5" w:uiPriority="67"/>
+    <w:lsdException w:name="Medium Grid 2 Accent 5" w:uiPriority="68"/>
+    <w:lsdException w:name="Medium Grid 3 Accent 5" w:uiPriority="69"/>
+    <w:lsdException w:name="Dark List Accent 5" w:uiPriority="70"/>
+    <w:lsdException w:name="Colorful Shading Accent 5" w:uiPriority="71"/>
+    <w:lsdException w:name="Colorful List Accent 5" w:uiPriority="72"/>
+    <w:lsdException w:name="Colorful Grid Accent 5" w:uiPriority="73"/>
+    <w:lsdException w:name="Light Shading Accent 6" w:uiPriority="60"/>
+    <w:lsdException w:name="Light List Accent 6" w:uiPriority="61"/>
+    <w:lsdException w:name="Light Grid Accent 6" w:uiPriority="62"/>
+    <w:lsdException w:name="Medium Shading 1 Accent 6" w:uiPriority="63"/>
+    <w:lsdException w:name="Medium Shading 2 Accent 6" w:uiPriority="64"/>
+    <w:lsdException w:name="Medium List 1 Accent 6" w:uiPriority="65"/>
+    <w:lsdException w:name="Medium List 2 Accent 6" w:uiPriority="66"/>
+    <w:lsdException w:name="Medium Grid 1 Accent 6" w:uiPriority="67"/>
+    <w:lsdException w:name="Medium Grid 2 Accent 6" w:uiPriority="68"/>
+    <w:lsdException w:name="Medium Grid 3 Accent 6" w:uiPriority="69"/>
+    <w:lsdException w:name="Dark List Accent 6" w:uiPriority="70"/>
+    <w:lsdException w:name="Colorful Shading Accent 6" w:uiPriority="71"/>
+    <w:lsdException w:name="Colorful List Accent 6" w:uiPriority="72"/>
+    <w:lsdException w:name="Colorful Grid Accent 6" w:uiPriority="73"/>
+    <w:lsdException w:name="Subtle Emphasis" w:uiPriority="19" w:qFormat="1"/>
+    <w:lsdException w:name="Intense Emphasis" w:uiPriority="21" w:qFormat="1"/>
+    <w:lsdException w:name="Subtle Reference" w:uiPriority="31" w:qFormat="1"/>
+    <w:lsdException w:name="Intense Reference" w:uiPriority="32" w:qFormat="1"/>
+    <w:lsdException w:name="Book Title" w:uiPriority="33" w:qFormat="1"/>
+    <w:lsdException w:name="Bibliography" w:semiHidden="1" w:uiPriority="37" w:unhideWhenUsed="1"/>
+    <w:lsdException w:name="TOC Heading" w:semiHidden="1" w:uiPriority="39" w:unhideWhenUsed="1" w:qFormat="1"/>
+    <w:lsdException w:name="Plain Table 1" w:uiPriority="41"/>
+    <w:lsdException w:name="Plain Table 2" w:uiPriority="42"/>
+    <w:lsdException w:name="Plain Table 3" w:uiPriority="43"/>
+    <w:lsdException w:name="Plain Table 4" w:uiPriority="44"/>
+    <w:lsdException w:name="Plain Table 5" w:uiPriority="45"/>
+    <w:lsdException w:name="Grid Table Light" w:uiPriority="40"/>
+    <w:lsdException w:name="Grid Table 1 Light" w:uiPriority="46"/>
+    <w:lsdException w:name="Grid Table 2" w:uiPriority="47"/>
+    <w:lsdException w:name="Grid Table 3" w:uiPriority="48"/>
+    <w:lsdException w:name="Grid Table 4" w:uiPriority="49"/>
+    <w:lsdException w:name="Grid Table 5 Dark" w:uiPriority="50"/>
+    <w:lsdException w:name="Grid Table 6 Colorful" w:uiPriority="51"/>
+    <w:lsdException w:name="Grid Table 7 Colorful" w:uiPriority="52"/>
+    <w:lsdException w:name="Grid Table 1 Light Accent 1" w:uiPriority="46"/>
+    <w:lsdException w:name="Grid Table 2 Accent 1" w:uiPriority="47"/>
+    <w:lsdException w:name="Grid Table 3 Accent 1" w:uiPriority="48"/>
+    <w:lsdException w:name="Grid Table 4 Accent 1" w:uiPriority="49"/>
+    <w:lsdException w:name="Grid Table 5 Dark Accent 1" w:uiPriority="50"/>
+    <w:lsdException w:name="Grid Table 6 Colorful Accent 1" w:uiPriority="51"/>
+    <w:lsdException w:name="Grid Table 7 Colorful Accent 1" w:uiPriority="52"/>
+    <w:lsdException w:name="Grid Table 1 Light Accent 2" w:uiPriority="46"/>
+    <w:lsdException w:name="Grid Table 2 Accent 2" w:uiPriority="47"/>
+    <w:lsdException w:name="Grid Table 3 Accent 2" w:uiPriority="48"/>
+    <w:lsdException w:name="Grid Table 4 Accent 2" w:uiPriority="49"/>
+    <w:lsdException w:name="Grid Table 5 Dark Accent 2" w:uiPriority="50"/>
+    <w:lsdException w:name="Grid Table 6 Colorful Accent 2" w:uiPriority="51"/>
+    <w:lsdException w:name="Grid Table 7 Colorful Accent 2" w:uiPriority="52"/>
+    <w:lsdException w:name="Grid Table 1 Light Accent 3" w:uiPriority="46"/>
+    <w:lsdException w:name="Grid Table 2 Accent 3" w:uiPriority="47"/>
+    <w:lsdException w:name="Grid Table 3 Accent 3" w:uiPriority="48"/>
+    <w:lsdException w:name="Grid Table 4 Accent 3" w:uiPriority="49"/>
+    <w:lsdException w:name="Grid Table 5 Dark Accent 3" w:uiPriority="50"/>
+    <w:lsdException w:name="Grid Table 6 Colorful Accent 3" w:uiPriority="51"/>
+    <w:lsdException w:name="Grid Table 7 Colorful Accent 3" w:uiPriority="52"/>
+    <w:lsdException w:name="Grid Table 1 Light Accent 4" w:uiPriority="46"/>
+    <w:lsdException w:name="Grid Table 2 Accent 4" w:uiPriority="47"/>
+    <w:lsdException w:name="Grid Table 3 Accent 4" w:uiPriority="48"/>
+    <w:lsdException w:name="Grid Table 4 Accent 4" w:uiPriority="49"/>
+    <w:lsdException w:name="Grid Table 5 Dark Accent 4" w:uiPriority="50"/>
+    <w:lsdException w:name="Grid Table 6 Colorful Accent 4" w:uiPriority="51"/>
+    <w:lsdException w:name="Grid Table 7 Colorful Accent 4" w:uiPriority="52"/>
+    <w:lsdException w:name="Grid Table 1 Light Accent 5" w:uiPriority="46"/>
+    <w:lsdException w:name="Grid Table 2 Accent 5" w:uiPriority="47"/>
+    <w:lsdException w:name="Grid Table 3 Accent 5" w:uiPriority="48"/>
+    <w:lsdException w:name="Grid Table 4 Accent 5" w:uiPriority="49"/>
+    <w:lsdException w:name="Grid Table 5 Dark Accent 5" w:uiPriority="50"/>
+    <w:lsdException w:name="Grid Table 6 Colorful Accent 5" w:uiPriority="51"/>
+    <w:lsdException w:name="Grid Table 7 Colorful Accent 5" w:uiPriority="52"/>
+    <w:lsdException w:name="Grid Table 1 Light Accent 6" w:uiPriority="46"/>
+    <w:lsdException w:name="Grid Table 2 Accent 6" w:uiPriority="47"/>
+    <w:lsdException w:name="Grid Table 3 Accent 6" w:uiPriority="48"/>
+    <w:lsdException w:name="Grid Table 4 Accent 6" w:uiPriority="49"/>
+    <w:lsdException w:name="Grid Table 5 Dark Accent 6" w:uiPriority="50"/>
+    <w:lsdException w:name="Grid Table 6 Colorful Accent 6" w:uiPriority="51"/>
+    <w:lsdException w:name="Grid Table 7 Colorful Accent 6" w:uiPriority="52"/>
+    <w:lsdException w:name="List Table 1 Light" w:uiPriority="46"/>
+    <w:lsdException w:name="List Table 2" w:uiPriority="47"/>
+    <w:lsdException w:name="List Table 3" w:uiPriority="48"/>
+    <w:lsdException w:name="List Table 4" w:uiPriority="49"/>
+    <w:lsdException w:name="List Table 5 Dark" w:uiPriority="50"/>
+    <w:lsdException w:name="List Table 6 Colorful" w:uiPriority="51"/>
+    <w:lsdException w:name="List Table 7 Colorful" w:uiPriority="52"/>
+    <w:lsdException w:name="List Table 1 Light Accent 1" w:uiPriority="46"/>
+    <w:lsdException w:name="List Table 2 Accent 1" w:uiPriority="47"/>
+    <w:lsdException w:name="List Table 3 Accent 1" w:uiPriority="48"/>
+    <w:lsdException w:name="List Table 4 Accent 1" w:uiPriority="49"/>
+    <w:lsdException w:name="List Table 5 Dark Accent 1" w:uiPriority="50"/>
+    <w:lsdException w:name="List Table 6 Colorful Accent 1" w:uiPriority="51"/>
+    <w:lsdException w:name="List Table 7 Colorful Accent 1" w:uiPriority="52"/>
+    <w:lsdException w:name="List Table 1 Light Accent 2" w:uiPriority="46"/>
+    <w:lsdException w:name="List Table 2 Accent 2" w:uiPriority="47"/>
+    <w:lsdException w:name="List Table 3 Accent 2" w:uiPriority="48"/>
+    <w:lsdException w:name="List Table 4 Accent 2" w:uiPriority="49"/>
+    <w:lsdException w:name="List Table 5 Dark Accent 2" w:uiPriority="50"/>
+    <w:lsdException w:name="List Table 6 Colorful Accent 2" w:uiPriority="51"/>
+    <w:lsdException w:name="List Table 7 Colorful Accent 2" w:uiPriority="52"/>
+    <w:lsdException w:name="List Table 1 Light Accent 3" w:uiPriority="46"/>
+    <w:lsdException w:name="List Table 2 Accent 3" w:uiPriority="47"/>
+    <w:lsdException w:name="List Table 3 Accent 3" w:uiPriority="48"/>
+    <w:lsdException w:name="List Table 4 Accent 3" w:uiPriority="49"/>
+    <w:lsdException w:name="List Table 5 Dark Accent 3" w:uiPriority="50"/>
+    <w:lsdException w:name="List Table 6 Colorful Accent 3" w:uiPriority="51"/>
+    <w:lsdException w:name="List Table 7 Colorful Accent 3" w:uiPriority="52"/>
+    <w:lsdException w:name="List Table 1 Light Accent 4" w:uiPriority="46"/>
+    <w:lsdException w:name="List Table 2 Accent 4" w:uiPriority="47"/>
+    <w:lsdException w:name="List Table 3 Accent 4" w:uiPriority="48"/>
+    <w:lsdException w:name="List Table 4 Accent 4" w:uiPriority="49"/>
+    <w:lsdException w:name="List Table 5 Dark Accent 4" w:uiPriority="50"/>
+    <w:lsdException w:name="List Table 6 Colorful Accent 4" w:uiPriority="51"/>
+    <w:lsdException w:name="List Table 7 Colorful Accent 4" w:uiPriority="52"/>
+    <w:lsdException w:name="List Table 1 Light Accent 5" w:uiPriority="46"/>
+    <w:lsdException w:name="List Table 2 Accent 5" w:uiPriority="47"/>
+    <w:lsdException w:name="List Table 3 Accent 5" w:uiPriority="48"/>
+    <w:lsdException w:name="List Table 4 Accent 5" w:uiPriority="49"/>
+    <w:lsdException w:name="List Table 5 Dark Accent 5" w:uiPriority="50"/>
+    <w:lsdException w:name="List Table 6 Colorful Accent 5" w:uiPriority="51"/>
+    <w:lsdException w:name="List Table 7 Colorful Accent 5" w:uiPriority="52"/>
+    <w:lsdException w:name="List Table 1 Light Accent 6" w:uiPriority="46"/>
+    <w:lsdException w:name="List Table 2 Accent 6" w:uiPriority="47"/>
+    <w:lsdException w:name="List Table 3 Accent 6" w:uiPriority="48"/>
+    <w:lsdException w:name="List Table 4 Accent 6" w:uiPriority="49"/>
+    <w:lsdException w:name="List Table 5 Dark Accent 6" w:uiPriority="50"/>
+    <w:lsdException w:name="List Table 6 Colorful Accent 6" w:uiPriority="51"/>
+    <w:lsdException w:name="List Table 7 Colorful Accent 6" w:uiPriority="52"/>
   </w:latentStyles>
   <w:style w:type="paragraph" w:default="1" w:styleId="Normal">
     <w:name w:val="Normal"/>
@@ -5693,7 +5988,6 @@
       <w:spacing w:after="0" w:line="240" w:lineRule="auto"/>
     </w:pPr>
     <w:tblPr>
-      <w:tblInd w:w="0" w:type="dxa"/>
       <w:tblBorders>
         <w:top w:val="single" w:sz="4" w:space="0" w:color="auto"/>
         <w:left w:val="single" w:sz="4" w:space="0" w:color="auto"/>
@@ -5702,823 +5996,6 @@
         <w:insideH w:val="single" w:sz="4" w:space="0" w:color="auto"/>
         <w:insideV w:val="single" w:sz="4" w:space="0" w:color="auto"/>
       </w:tblBorders>
-      <w:tblCellMar>
-        <w:top w:w="0" w:type="dxa"/>
-        <w:left w:w="108" w:type="dxa"/>
-        <w:bottom w:w="0" w:type="dxa"/>
-        <w:right w:w="108" w:type="dxa"/>
-      </w:tblCellMar>
-    </w:tblPr>
-  </w:style>
-  <w:style w:type="paragraph" w:styleId="Caption">
-    <w:name w:val="caption"/>
-    <w:basedOn w:val="Normal"/>
-    <w:next w:val="Normal"/>
-    <w:uiPriority w:val="35"/>
-    <w:unhideWhenUsed/>
-    <w:qFormat/>
-    <w:rsid w:val="001C66D9"/>
-    <w:pPr>
-      <w:spacing w:before="0" w:after="200" w:line="240" w:lineRule="auto"/>
-    </w:pPr>
-    <w:rPr>
-      <w:b/>
-      <w:bCs/>
-      <w:color w:val="4F81BD" w:themeColor="accent1"/>
-      <w:sz w:val="18"/>
-      <w:szCs w:val="18"/>
-    </w:rPr>
-  </w:style>
-  <w:style w:type="paragraph" w:styleId="TableofFigures">
-    <w:name w:val="table of figures"/>
-    <w:basedOn w:val="Normal"/>
-    <w:next w:val="Normal"/>
-    <w:uiPriority w:val="99"/>
-    <w:unhideWhenUsed/>
-    <w:rsid w:val="00B02425"/>
-  </w:style>
-  <w:style w:type="paragraph" w:styleId="Header">
-    <w:name w:val="header"/>
-    <w:basedOn w:val="Normal"/>
-    <w:link w:val="HeaderChar"/>
-    <w:uiPriority w:val="99"/>
-    <w:unhideWhenUsed/>
-    <w:rsid w:val="00BB0876"/>
-    <w:pPr>
-      <w:tabs>
-        <w:tab w:val="center" w:pos="4680"/>
-        <w:tab w:val="right" w:pos="9360"/>
-      </w:tabs>
-      <w:spacing w:before="0" w:line="240" w:lineRule="auto"/>
-    </w:pPr>
-  </w:style>
-  <w:style w:type="character" w:customStyle="1" w:styleId="HeaderChar">
-    <w:name w:val="Header Char"/>
-    <w:basedOn w:val="DefaultParagraphFont"/>
-    <w:link w:val="Header"/>
-    <w:uiPriority w:val="99"/>
-    <w:rsid w:val="00BB0876"/>
-    <w:rPr>
-      <w:rFonts w:ascii="Times New Roman" w:eastAsia="Times New Roman" w:hAnsi="Times New Roman" w:cs="Times New Roman"/>
-      <w:sz w:val="26"/>
-      <w:szCs w:val="20"/>
-    </w:rPr>
-  </w:style>
-  <w:style w:type="paragraph" w:styleId="Footer">
-    <w:name w:val="footer"/>
-    <w:basedOn w:val="Normal"/>
-    <w:link w:val="FooterChar"/>
-    <w:uiPriority w:val="99"/>
-    <w:unhideWhenUsed/>
-    <w:rsid w:val="00BB0876"/>
-    <w:pPr>
-      <w:tabs>
-        <w:tab w:val="center" w:pos="4680"/>
-        <w:tab w:val="right" w:pos="9360"/>
-      </w:tabs>
-      <w:spacing w:before="0" w:line="240" w:lineRule="auto"/>
-    </w:pPr>
-  </w:style>
-  <w:style w:type="character" w:customStyle="1" w:styleId="FooterChar">
-    <w:name w:val="Footer Char"/>
-    <w:basedOn w:val="DefaultParagraphFont"/>
-    <w:link w:val="Footer"/>
-    <w:uiPriority w:val="99"/>
-    <w:rsid w:val="00BB0876"/>
-    <w:rPr>
-      <w:rFonts w:ascii="Times New Roman" w:eastAsia="Times New Roman" w:hAnsi="Times New Roman" w:cs="Times New Roman"/>
-      <w:sz w:val="26"/>
-      <w:szCs w:val="20"/>
-    </w:rPr>
-  </w:style>
-  <w:style w:type="paragraph" w:styleId="TOC3">
-    <w:name w:val="toc 3"/>
-    <w:basedOn w:val="Normal"/>
-    <w:next w:val="Normal"/>
-    <w:autoRedefine/>
-    <w:uiPriority w:val="39"/>
-    <w:unhideWhenUsed/>
-    <w:rsid w:val="00BB0876"/>
-    <w:pPr>
-      <w:spacing w:after="100"/>
-      <w:ind w:left="520"/>
-    </w:pPr>
-  </w:style>
-  <w:style w:type="paragraph" w:styleId="ListParagraph">
-    <w:name w:val="List Paragraph"/>
-    <w:basedOn w:val="Normal"/>
-    <w:uiPriority w:val="34"/>
-    <w:qFormat/>
-    <w:rsid w:val="009E10F8"/>
-    <w:pPr>
-      <w:spacing w:before="0" w:after="200" w:line="276" w:lineRule="auto"/>
-      <w:ind w:left="720"/>
-      <w:contextualSpacing/>
-    </w:pPr>
-    <w:rPr>
-      <w:rFonts w:eastAsiaTheme="minorHAnsi" w:cstheme="minorBidi"/>
-      <w:szCs w:val="22"/>
-    </w:rPr>
-  </w:style>
-</w:styles>
-</file>
-
-<file path=word/stylesWithEffects.xml><?xml version="1.0" encoding="utf-8"?>
-<w:styles xmlns:wpc="http://schemas.microsoft.com/office/word/2010/wordprocessingCanvas" xmlns:mc="http://schemas.openxmlformats.org/markup-compatibility/2006" xmlns:o="urn:schemas-microsoft-com:office:office" xmlns:r="http://schemas.openxmlformats.org/officeDocument/2006/relationships" xmlns:m="http://schemas.openxmlformats.org/officeDocument/2006/math" xmlns:v="urn:schemas-microsoft-com:vml" xmlns:wp14="http://schemas.microsoft.com/office/word/2010/wordprocessingDrawing" xmlns:wp="http://schemas.openxmlformats.org/drawingml/2006/wordprocessingDrawing" xmlns:w10="urn:schemas-microsoft-com:office:word" xmlns:w="http://schemas.openxmlformats.org/wordprocessingml/2006/main" xmlns:w14="http://schemas.microsoft.com/office/word/2010/wordml" xmlns:wpg="http://schemas.microsoft.com/office/word/2010/wordprocessingGroup" xmlns:wpi="http://schemas.microsoft.com/office/word/2010/wordprocessingInk" xmlns:wne="http://schemas.microsoft.com/office/word/2006/wordml" xmlns:wps="http://schemas.microsoft.com/office/word/2010/wordprocessingShape" mc:Ignorable="w14 wp14">
-  <w:docDefaults>
-    <w:rPrDefault>
-      <w:rPr>
-        <w:rFonts w:asciiTheme="minorHAnsi" w:eastAsiaTheme="minorHAnsi" w:hAnsiTheme="minorHAnsi" w:cstheme="minorBidi"/>
-        <w:sz w:val="22"/>
-        <w:szCs w:val="22"/>
-        <w:lang w:val="en-US" w:eastAsia="en-US" w:bidi="ar-SA"/>
-      </w:rPr>
-    </w:rPrDefault>
-    <w:pPrDefault>
-      <w:pPr>
-        <w:spacing w:after="200" w:line="276" w:lineRule="auto"/>
-      </w:pPr>
-    </w:pPrDefault>
-  </w:docDefaults>
-  <w:latentStyles w:defLockedState="0" w:defUIPriority="99" w:defSemiHidden="1" w:defUnhideWhenUsed="1" w:defQFormat="0" w:count="267">
-    <w:lsdException w:name="Normal" w:semiHidden="0" w:uiPriority="0" w:unhideWhenUsed="0" w:qFormat="1"/>
-    <w:lsdException w:name="heading 1" w:semiHidden="0" w:uiPriority="9" w:unhideWhenUsed="0" w:qFormat="1"/>
-    <w:lsdException w:name="heading 2" w:uiPriority="9" w:qFormat="1"/>
-    <w:lsdException w:name="heading 3" w:uiPriority="9" w:qFormat="1"/>
-    <w:lsdException w:name="heading 4" w:uiPriority="9" w:qFormat="1"/>
-    <w:lsdException w:name="heading 5" w:uiPriority="9" w:qFormat="1"/>
-    <w:lsdException w:name="heading 6" w:uiPriority="9" w:qFormat="1"/>
-    <w:lsdException w:name="heading 7" w:uiPriority="9" w:qFormat="1"/>
-    <w:lsdException w:name="heading 8" w:uiPriority="9" w:qFormat="1"/>
-    <w:lsdException w:name="heading 9" w:uiPriority="9" w:qFormat="1"/>
-    <w:lsdException w:name="toc 1" w:uiPriority="39"/>
-    <w:lsdException w:name="toc 2" w:uiPriority="39"/>
-    <w:lsdException w:name="toc 3" w:uiPriority="39"/>
-    <w:lsdException w:name="toc 4" w:uiPriority="39"/>
-    <w:lsdException w:name="toc 5" w:uiPriority="39"/>
-    <w:lsdException w:name="toc 6" w:uiPriority="39"/>
-    <w:lsdException w:name="toc 7" w:uiPriority="39"/>
-    <w:lsdException w:name="toc 8" w:uiPriority="39"/>
-    <w:lsdException w:name="toc 9" w:uiPriority="39"/>
-    <w:lsdException w:name="caption" w:uiPriority="35" w:qFormat="1"/>
-    <w:lsdException w:name="Title" w:semiHidden="0" w:uiPriority="10" w:unhideWhenUsed="0" w:qFormat="1"/>
-    <w:lsdException w:name="Default Paragraph Font" w:uiPriority="1"/>
-    <w:lsdException w:name="Subtitle" w:semiHidden="0" w:uiPriority="11" w:unhideWhenUsed="0" w:qFormat="1"/>
-    <w:lsdException w:name="Strong" w:semiHidden="0" w:uiPriority="22" w:unhideWhenUsed="0" w:qFormat="1"/>
-    <w:lsdException w:name="Emphasis" w:semiHidden="0" w:uiPriority="20" w:unhideWhenUsed="0" w:qFormat="1"/>
-    <w:lsdException w:name="Table Grid" w:semiHidden="0" w:uiPriority="59" w:unhideWhenUsed="0"/>
-    <w:lsdException w:name="Placeholder Text" w:unhideWhenUsed="0"/>
-    <w:lsdException w:name="No Spacing" w:semiHidden="0" w:uiPriority="1" w:unhideWhenUsed="0" w:qFormat="1"/>
-    <w:lsdException w:name="Light Shading" w:semiHidden="0" w:uiPriority="60" w:unhideWhenUsed="0"/>
-    <w:lsdException w:name="Light List" w:semiHidden="0" w:uiPriority="61" w:unhideWhenUsed="0"/>
-    <w:lsdException w:name="Light Grid" w:semiHidden="0" w:uiPriority="62" w:unhideWhenUsed="0"/>
-    <w:lsdException w:name="Medium Shading 1" w:semiHidden="0" w:uiPriority="63" w:unhideWhenUsed="0"/>
-    <w:lsdException w:name="Medium Shading 2" w:semiHidden="0" w:uiPriority="64" w:unhideWhenUsed="0"/>
-    <w:lsdException w:name="Medium List 1" w:semiHidden="0" w:uiPriority="65" w:unhideWhenUsed="0"/>
-    <w:lsdException w:name="Medium List 2" w:semiHidden="0" w:uiPriority="66" w:unhideWhenUsed="0"/>
-    <w:lsdException w:name="Medium Grid 1" w:semiHidden="0" w:uiPriority="67" w:unhideWhenUsed="0"/>
-    <w:lsdException w:name="Medium Grid 2" w:semiHidden="0" w:uiPriority="68" w:unhideWhenUsed="0"/>
-    <w:lsdException w:name="Medium Grid 3" w:semiHidden="0" w:uiPriority="69" w:unhideWhenUsed="0"/>
-    <w:lsdException w:name="Dark List" w:semiHidden="0" w:uiPriority="70" w:unhideWhenUsed="0"/>
-    <w:lsdException w:name="Colorful Shading" w:semiHidden="0" w:uiPriority="71" w:unhideWhenUsed="0"/>
-    <w:lsdException w:name="Colorful List" w:semiHidden="0" w:uiPriority="72" w:unhideWhenUsed="0"/>
-    <w:lsdException w:name="Colorful Grid" w:semiHidden="0" w:uiPriority="73" w:unhideWhenUsed="0"/>
-    <w:lsdException w:name="Light Shading Accent 1" w:semiHidden="0" w:uiPriority="60" w:unhideWhenUsed="0"/>
-    <w:lsdException w:name="Light List Accent 1" w:semiHidden="0" w:uiPriority="61" w:unhideWhenUsed="0"/>
-    <w:lsdException w:name="Light Grid Accent 1" w:semiHidden="0" w:uiPriority="62" w:unhideWhenUsed="0"/>
-    <w:lsdException w:name="Medium Shading 1 Accent 1" w:semiHidden="0" w:uiPriority="63" w:unhideWhenUsed="0"/>
-    <w:lsdException w:name="Medium Shading 2 Accent 1" w:semiHidden="0" w:uiPriority="64" w:unhideWhenUsed="0"/>
-    <w:lsdException w:name="Medium List 1 Accent 1" w:semiHidden="0" w:uiPriority="65" w:unhideWhenUsed="0"/>
-    <w:lsdException w:name="Revision" w:unhideWhenUsed="0"/>
-    <w:lsdException w:name="List Paragraph" w:semiHidden="0" w:uiPriority="34" w:unhideWhenUsed="0" w:qFormat="1"/>
-    <w:lsdException w:name="Quote" w:semiHidden="0" w:uiPriority="29" w:unhideWhenUsed="0" w:qFormat="1"/>
-    <w:lsdException w:name="Intense Quote" w:semiHidden="0" w:uiPriority="30" w:unhideWhenUsed="0" w:qFormat="1"/>
-    <w:lsdException w:name="Medium List 2 Accent 1" w:semiHidden="0" w:uiPriority="66" w:unhideWhenUsed="0"/>
-    <w:lsdException w:name="Medium Grid 1 Accent 1" w:semiHidden="0" w:uiPriority="67" w:unhideWhenUsed="0"/>
-    <w:lsdException w:name="Medium Grid 2 Accent 1" w:semiHidden="0" w:uiPriority="68" w:unhideWhenUsed="0"/>
-    <w:lsdException w:name="Medium Grid 3 Accent 1" w:semiHidden="0" w:uiPriority="69" w:unhideWhenUsed="0"/>
-    <w:lsdException w:name="Dark List Accent 1" w:semiHidden="0" w:uiPriority="70" w:unhideWhenUsed="0"/>
-    <w:lsdException w:name="Colorful Shading Accent 1" w:semiHidden="0" w:uiPriority="71" w:unhideWhenUsed="0"/>
-    <w:lsdException w:name="Colorful List Accent 1" w:semiHidden="0" w:uiPriority="72" w:unhideWhenUsed="0"/>
-    <w:lsdException w:name="Colorful Grid Accent 1" w:semiHidden="0" w:uiPriority="73" w:unhideWhenUsed="0"/>
-    <w:lsdException w:name="Light Shading Accent 2" w:semiHidden="0" w:uiPriority="60" w:unhideWhenUsed="0"/>
-    <w:lsdException w:name="Light List Accent 2" w:semiHidden="0" w:uiPriority="61" w:unhideWhenUsed="0"/>
-    <w:lsdException w:name="Light Grid Accent 2" w:semiHidden="0" w:uiPriority="62" w:unhideWhenUsed="0"/>
-    <w:lsdException w:name="Medium Shading 1 Accent 2" w:semiHidden="0" w:uiPriority="63" w:unhideWhenUsed="0"/>
-    <w:lsdException w:name="Medium Shading 2 Accent 2" w:semiHidden="0" w:uiPriority="64" w:unhideWhenUsed="0"/>
-    <w:lsdException w:name="Medium List 1 Accent 2" w:semiHidden="0" w:uiPriority="65" w:unhideWhenUsed="0"/>
-    <w:lsdException w:name="Medium List 2 Accent 2" w:semiHidden="0" w:uiPriority="66" w:unhideWhenUsed="0"/>
-    <w:lsdException w:name="Medium Grid 1 Accent 2" w:semiHidden="0" w:uiPriority="67" w:unhideWhenUsed="0"/>
-    <w:lsdException w:name="Medium Grid 2 Accent 2" w:semiHidden="0" w:uiPriority="68" w:unhideWhenUsed="0"/>
-    <w:lsdException w:name="Medium Grid 3 Accent 2" w:semiHidden="0" w:uiPriority="69" w:unhideWhenUsed="0"/>
-    <w:lsdException w:name="Dark List Accent 2" w:semiHidden="0" w:uiPriority="70" w:unhideWhenUsed="0"/>
-    <w:lsdException w:name="Colorful Shading Accent 2" w:semiHidden="0" w:uiPriority="71" w:unhideWhenUsed="0"/>
-    <w:lsdException w:name="Colorful List Accent 2" w:semiHidden="0" w:uiPriority="72" w:unhideWhenUsed="0"/>
-    <w:lsdException w:name="Colorful Grid Accent 2" w:semiHidden="0" w:uiPriority="73" w:unhideWhenUsed="0"/>
-    <w:lsdException w:name="Light Shading Accent 3" w:semiHidden="0" w:uiPriority="60" w:unhideWhenUsed="0"/>
-    <w:lsdException w:name="Light List Accent 3" w:semiHidden="0" w:uiPriority="61" w:unhideWhenUsed="0"/>
-    <w:lsdException w:name="Light Grid Accent 3" w:semiHidden="0" w:uiPriority="62" w:unhideWhenUsed="0"/>
-    <w:lsdException w:name="Medium Shading 1 Accent 3" w:semiHidden="0" w:uiPriority="63" w:unhideWhenUsed="0"/>
-    <w:lsdException w:name="Medium Shading 2 Accent 3" w:semiHidden="0" w:uiPriority="64" w:unhideWhenUsed="0"/>
-    <w:lsdException w:name="Medium List 1 Accent 3" w:semiHidden="0" w:uiPriority="65" w:unhideWhenUsed="0"/>
-    <w:lsdException w:name="Medium List 2 Accent 3" w:semiHidden="0" w:uiPriority="66" w:unhideWhenUsed="0"/>
-    <w:lsdException w:name="Medium Grid 1 Accent 3" w:semiHidden="0" w:uiPriority="67" w:unhideWhenUsed="0"/>
-    <w:lsdException w:name="Medium Grid 2 Accent 3" w:semiHidden="0" w:uiPriority="68" w:unhideWhenUsed="0"/>
-    <w:lsdException w:name="Medium Grid 3 Accent 3" w:semiHidden="0" w:uiPriority="69" w:unhideWhenUsed="0"/>
-    <w:lsdException w:name="Dark List Accent 3" w:semiHidden="0" w:uiPriority="70" w:unhideWhenUsed="0"/>
-    <w:lsdException w:name="Colorful Shading Accent 3" w:semiHidden="0" w:uiPriority="71" w:unhideWhenUsed="0"/>
-    <w:lsdException w:name="Colorful List Accent 3" w:semiHidden="0" w:uiPriority="72" w:unhideWhenUsed="0"/>
-    <w:lsdException w:name="Colorful Grid Accent 3" w:semiHidden="0" w:uiPriority="73" w:unhideWhenUsed="0"/>
-    <w:lsdException w:name="Light Shading Accent 4" w:semiHidden="0" w:uiPriority="60" w:unhideWhenUsed="0"/>
-    <w:lsdException w:name="Light List Accent 4" w:semiHidden="0" w:uiPriority="61" w:unhideWhenUsed="0"/>
-    <w:lsdException w:name="Light Grid Accent 4" w:semiHidden="0" w:uiPriority="62" w:unhideWhenUsed="0"/>
-    <w:lsdException w:name="Medium Shading 1 Accent 4" w:semiHidden="0" w:uiPriority="63" w:unhideWhenUsed="0"/>
-    <w:lsdException w:name="Medium Shading 2 Accent 4" w:semiHidden="0" w:uiPriority="64" w:unhideWhenUsed="0"/>
-    <w:lsdException w:name="Medium List 1 Accent 4" w:semiHidden="0" w:uiPriority="65" w:unhideWhenUsed="0"/>
-    <w:lsdException w:name="Medium List 2 Accent 4" w:semiHidden="0" w:uiPriority="66" w:unhideWhenUsed="0"/>
-    <w:lsdException w:name="Medium Grid 1 Accent 4" w:semiHidden="0" w:uiPriority="67" w:unhideWhenUsed="0"/>
-    <w:lsdException w:name="Medium Grid 2 Accent 4" w:semiHidden="0" w:uiPriority="68" w:unhideWhenUsed="0"/>
-    <w:lsdException w:name="Medium Grid 3 Accent 4" w:semiHidden="0" w:uiPriority="69" w:unhideWhenUsed="0"/>
-    <w:lsdException w:name="Dark List Accent 4" w:semiHidden="0" w:uiPriority="70" w:unhideWhenUsed="0"/>
-    <w:lsdException w:name="Colorful Shading Accent 4" w:semiHidden="0" w:uiPriority="71" w:unhideWhenUsed="0"/>
-    <w:lsdException w:name="Colorful List Accent 4" w:semiHidden="0" w:uiPriority="72" w:unhideWhenUsed="0"/>
-    <w:lsdException w:name="Colorful Grid Accent 4" w:semiHidden="0" w:uiPriority="73" w:unhideWhenUsed="0"/>
-    <w:lsdException w:name="Light Shading Accent 5" w:semiHidden="0" w:uiPriority="60" w:unhideWhenUsed="0"/>
-    <w:lsdException w:name="Light List Accent 5" w:semiHidden="0" w:uiPriority="61" w:unhideWhenUsed="0"/>
-    <w:lsdException w:name="Light Grid Accent 5" w:semiHidden="0" w:uiPriority="62" w:unhideWhenUsed="0"/>
-    <w:lsdException w:name="Medium Shading 1 Accent 5" w:semiHidden="0" w:uiPriority="63" w:unhideWhenUsed="0"/>
-    <w:lsdException w:name="Medium Shading 2 Accent 5" w:semiHidden="0" w:uiPriority="64" w:unhideWhenUsed="0"/>
-    <w:lsdException w:name="Medium List 1 Accent 5" w:semiHidden="0" w:uiPriority="65" w:unhideWhenUsed="0"/>
-    <w:lsdException w:name="Medium List 2 Accent 5" w:semiHidden="0" w:uiPriority="66" w:unhideWhenUsed="0"/>
-    <w:lsdException w:name="Medium Grid 1 Accent 5" w:semiHidden="0" w:uiPriority="67" w:unhideWhenUsed="0"/>
-    <w:lsdException w:name="Medium Grid 2 Accent 5" w:semiHidden="0" w:uiPriority="68" w:unhideWhenUsed="0"/>
-    <w:lsdException w:name="Medium Grid 3 Accent 5" w:semiHidden="0" w:uiPriority="69" w:unhideWhenUsed="0"/>
-    <w:lsdException w:name="Dark List Accent 5" w:semiHidden="0" w:uiPriority="70" w:unhideWhenUsed="0"/>
-    <w:lsdException w:name="Colorful Shading Accent 5" w:semiHidden="0" w:uiPriority="71" w:unhideWhenUsed="0"/>
-    <w:lsdException w:name="Colorful List Accent 5" w:semiHidden="0" w:uiPriority="72" w:unhideWhenUsed="0"/>
-    <w:lsdException w:name="Colorful Grid Accent 5" w:semiHidden="0" w:uiPriority="73" w:unhideWhenUsed="0"/>
-    <w:lsdException w:name="Light Shading Accent 6" w:semiHidden="0" w:uiPriority="60" w:unhideWhenUsed="0"/>
-    <w:lsdException w:name="Light List Accent 6" w:semiHidden="0" w:uiPriority="61" w:unhideWhenUsed="0"/>
-    <w:lsdException w:name="Light Grid Accent 6" w:semiHidden="0" w:uiPriority="62" w:unhideWhenUsed="0"/>
-    <w:lsdException w:name="Medium Shading 1 Accent 6" w:semiHidden="0" w:uiPriority="63" w:unhideWhenUsed="0"/>
-    <w:lsdException w:name="Medium Shading 2 Accent 6" w:semiHidden="0" w:uiPriority="64" w:unhideWhenUsed="0"/>
-    <w:lsdException w:name="Medium List 1 Accent 6" w:semiHidden="0" w:uiPriority="65" w:unhideWhenUsed="0"/>
-    <w:lsdException w:name="Medium List 2 Accent 6" w:semiHidden="0" w:uiPriority="66" w:unhideWhenUsed="0"/>
-    <w:lsdException w:name="Medium Grid 1 Accent 6" w:semiHidden="0" w:uiPriority="67" w:unhideWhenUsed="0"/>
-    <w:lsdException w:name="Medium Grid 2 Accent 6" w:semiHidden="0" w:uiPriority="68" w:unhideWhenUsed="0"/>
-    <w:lsdException w:name="Medium Grid 3 Accent 6" w:semiHidden="0" w:uiPriority="69" w:unhideWhenUsed="0"/>
-    <w:lsdException w:name="Dark List Accent 6" w:semiHidden="0" w:uiPriority="70" w:unhideWhenUsed="0"/>
-    <w:lsdException w:name="Colorful Shading Accent 6" w:semiHidden="0" w:uiPriority="71" w:unhideWhenUsed="0"/>
-    <w:lsdException w:name="Colorful List Accent 6" w:semiHidden="0" w:uiPriority="72" w:unhideWhenUsed="0"/>
-    <w:lsdException w:name="Colorful Grid Accent 6" w:semiHidden="0" w:uiPriority="73" w:unhideWhenUsed="0"/>
-    <w:lsdException w:name="Subtle Emphasis" w:semiHidden="0" w:uiPriority="19" w:unhideWhenUsed="0" w:qFormat="1"/>
-    <w:lsdException w:name="Intense Emphasis" w:semiHidden="0" w:uiPriority="21" w:unhideWhenUsed="0" w:qFormat="1"/>
-    <w:lsdException w:name="Subtle Reference" w:semiHidden="0" w:uiPriority="31" w:unhideWhenUsed="0" w:qFormat="1"/>
-    <w:lsdException w:name="Intense Reference" w:semiHidden="0" w:uiPriority="32" w:unhideWhenUsed="0" w:qFormat="1"/>
-    <w:lsdException w:name="Book Title" w:semiHidden="0" w:uiPriority="33" w:unhideWhenUsed="0" w:qFormat="1"/>
-    <w:lsdException w:name="Bibliography" w:uiPriority="37"/>
-    <w:lsdException w:name="TOC Heading" w:uiPriority="39" w:qFormat="1"/>
-  </w:latentStyles>
-  <w:style w:type="paragraph" w:default="1" w:styleId="Normal">
-    <w:name w:val="Normal"/>
-    <w:qFormat/>
-    <w:rsid w:val="004836BF"/>
-    <w:pPr>
-      <w:spacing w:before="120" w:after="0" w:line="360" w:lineRule="auto"/>
-      <w:jc w:val="both"/>
-    </w:pPr>
-    <w:rPr>
-      <w:rFonts w:ascii="Times New Roman" w:eastAsia="Times New Roman" w:hAnsi="Times New Roman" w:cs="Times New Roman"/>
-      <w:sz w:val="26"/>
-      <w:szCs w:val="20"/>
-    </w:rPr>
-  </w:style>
-  <w:style w:type="paragraph" w:styleId="Heading1">
-    <w:name w:val="heading 1"/>
-    <w:basedOn w:val="Normal"/>
-    <w:next w:val="Normal"/>
-    <w:link w:val="Heading1Char"/>
-    <w:uiPriority w:val="9"/>
-    <w:qFormat/>
-    <w:rsid w:val="00953F45"/>
-    <w:pPr>
-      <w:keepNext/>
-      <w:keepLines/>
-      <w:numPr>
-        <w:numId w:val="1"/>
-      </w:numPr>
-      <w:spacing w:before="480"/>
-      <w:jc w:val="center"/>
-      <w:outlineLvl w:val="0"/>
-    </w:pPr>
-    <w:rPr>
-      <w:rFonts w:eastAsiaTheme="majorEastAsia" w:cstheme="majorBidi"/>
-      <w:b/>
-      <w:bCs/>
-      <w:caps/>
-      <w:color w:val="000000" w:themeColor="text1"/>
-      <w:sz w:val="28"/>
-      <w:szCs w:val="28"/>
-    </w:rPr>
-  </w:style>
-  <w:style w:type="paragraph" w:styleId="Heading2">
-    <w:name w:val="heading 2"/>
-    <w:basedOn w:val="Normal"/>
-    <w:next w:val="Normal"/>
-    <w:link w:val="Heading2Char"/>
-    <w:uiPriority w:val="9"/>
-    <w:unhideWhenUsed/>
-    <w:qFormat/>
-    <w:rsid w:val="00953F45"/>
-    <w:pPr>
-      <w:keepNext/>
-      <w:keepLines/>
-      <w:numPr>
-        <w:ilvl w:val="1"/>
-        <w:numId w:val="1"/>
-      </w:numPr>
-      <w:spacing w:before="200"/>
-      <w:outlineLvl w:val="1"/>
-    </w:pPr>
-    <w:rPr>
-      <w:rFonts w:eastAsiaTheme="majorEastAsia" w:cstheme="majorBidi"/>
-      <w:b/>
-      <w:bCs/>
-      <w:color w:val="000000" w:themeColor="text1"/>
-      <w:szCs w:val="26"/>
-    </w:rPr>
-  </w:style>
-  <w:style w:type="paragraph" w:styleId="Heading3">
-    <w:name w:val="heading 3"/>
-    <w:basedOn w:val="Normal"/>
-    <w:next w:val="Normal"/>
-    <w:link w:val="Heading3Char"/>
-    <w:uiPriority w:val="9"/>
-    <w:unhideWhenUsed/>
-    <w:qFormat/>
-    <w:rsid w:val="001C66D9"/>
-    <w:pPr>
-      <w:keepNext/>
-      <w:keepLines/>
-      <w:numPr>
-        <w:ilvl w:val="2"/>
-        <w:numId w:val="1"/>
-      </w:numPr>
-      <w:spacing w:before="200"/>
-      <w:outlineLvl w:val="2"/>
-    </w:pPr>
-    <w:rPr>
-      <w:rFonts w:eastAsiaTheme="majorEastAsia" w:cstheme="majorBidi"/>
-      <w:b/>
-      <w:bCs/>
-      <w:i/>
-      <w:color w:val="000000" w:themeColor="text1"/>
-    </w:rPr>
-  </w:style>
-  <w:style w:type="paragraph" w:styleId="Heading4">
-    <w:name w:val="heading 4"/>
-    <w:basedOn w:val="Normal"/>
-    <w:next w:val="Normal"/>
-    <w:link w:val="Heading4Char"/>
-    <w:uiPriority w:val="9"/>
-    <w:semiHidden/>
-    <w:unhideWhenUsed/>
-    <w:qFormat/>
-    <w:rsid w:val="00953F45"/>
-    <w:pPr>
-      <w:keepNext/>
-      <w:keepLines/>
-      <w:numPr>
-        <w:ilvl w:val="3"/>
-        <w:numId w:val="1"/>
-      </w:numPr>
-      <w:spacing w:before="200"/>
-      <w:outlineLvl w:val="3"/>
-    </w:pPr>
-    <w:rPr>
-      <w:rFonts w:asciiTheme="majorHAnsi" w:eastAsiaTheme="majorEastAsia" w:hAnsiTheme="majorHAnsi" w:cstheme="majorBidi"/>
-      <w:b/>
-      <w:bCs/>
-      <w:i/>
-      <w:iCs/>
-      <w:color w:val="4F81BD" w:themeColor="accent1"/>
-    </w:rPr>
-  </w:style>
-  <w:style w:type="paragraph" w:styleId="Heading5">
-    <w:name w:val="heading 5"/>
-    <w:basedOn w:val="Normal"/>
-    <w:next w:val="Normal"/>
-    <w:link w:val="Heading5Char"/>
-    <w:uiPriority w:val="9"/>
-    <w:semiHidden/>
-    <w:unhideWhenUsed/>
-    <w:qFormat/>
-    <w:rsid w:val="00953F45"/>
-    <w:pPr>
-      <w:keepNext/>
-      <w:keepLines/>
-      <w:numPr>
-        <w:ilvl w:val="4"/>
-        <w:numId w:val="1"/>
-      </w:numPr>
-      <w:spacing w:before="200"/>
-      <w:outlineLvl w:val="4"/>
-    </w:pPr>
-    <w:rPr>
-      <w:rFonts w:asciiTheme="majorHAnsi" w:eastAsiaTheme="majorEastAsia" w:hAnsiTheme="majorHAnsi" w:cstheme="majorBidi"/>
-      <w:color w:val="243F60" w:themeColor="accent1" w:themeShade="7F"/>
-    </w:rPr>
-  </w:style>
-  <w:style w:type="paragraph" w:styleId="Heading6">
-    <w:name w:val="heading 6"/>
-    <w:basedOn w:val="Normal"/>
-    <w:next w:val="Normal"/>
-    <w:link w:val="Heading6Char"/>
-    <w:uiPriority w:val="9"/>
-    <w:semiHidden/>
-    <w:unhideWhenUsed/>
-    <w:qFormat/>
-    <w:rsid w:val="00953F45"/>
-    <w:pPr>
-      <w:keepNext/>
-      <w:keepLines/>
-      <w:numPr>
-        <w:ilvl w:val="5"/>
-        <w:numId w:val="1"/>
-      </w:numPr>
-      <w:spacing w:before="200"/>
-      <w:outlineLvl w:val="5"/>
-    </w:pPr>
-    <w:rPr>
-      <w:rFonts w:asciiTheme="majorHAnsi" w:eastAsiaTheme="majorEastAsia" w:hAnsiTheme="majorHAnsi" w:cstheme="majorBidi"/>
-      <w:i/>
-      <w:iCs/>
-      <w:color w:val="243F60" w:themeColor="accent1" w:themeShade="7F"/>
-    </w:rPr>
-  </w:style>
-  <w:style w:type="paragraph" w:styleId="Heading7">
-    <w:name w:val="heading 7"/>
-    <w:basedOn w:val="Normal"/>
-    <w:next w:val="Normal"/>
-    <w:link w:val="Heading7Char"/>
-    <w:uiPriority w:val="9"/>
-    <w:semiHidden/>
-    <w:unhideWhenUsed/>
-    <w:qFormat/>
-    <w:rsid w:val="00953F45"/>
-    <w:pPr>
-      <w:keepNext/>
-      <w:keepLines/>
-      <w:numPr>
-        <w:ilvl w:val="6"/>
-        <w:numId w:val="1"/>
-      </w:numPr>
-      <w:spacing w:before="200"/>
-      <w:outlineLvl w:val="6"/>
-    </w:pPr>
-    <w:rPr>
-      <w:rFonts w:asciiTheme="majorHAnsi" w:eastAsiaTheme="majorEastAsia" w:hAnsiTheme="majorHAnsi" w:cstheme="majorBidi"/>
-      <w:i/>
-      <w:iCs/>
-      <w:color w:val="404040" w:themeColor="text1" w:themeTint="BF"/>
-    </w:rPr>
-  </w:style>
-  <w:style w:type="paragraph" w:styleId="Heading8">
-    <w:name w:val="heading 8"/>
-    <w:basedOn w:val="Normal"/>
-    <w:next w:val="Normal"/>
-    <w:link w:val="Heading8Char"/>
-    <w:uiPriority w:val="9"/>
-    <w:semiHidden/>
-    <w:unhideWhenUsed/>
-    <w:qFormat/>
-    <w:rsid w:val="00953F45"/>
-    <w:pPr>
-      <w:keepNext/>
-      <w:keepLines/>
-      <w:numPr>
-        <w:ilvl w:val="7"/>
-        <w:numId w:val="1"/>
-      </w:numPr>
-      <w:spacing w:before="200"/>
-      <w:outlineLvl w:val="7"/>
-    </w:pPr>
-    <w:rPr>
-      <w:rFonts w:asciiTheme="majorHAnsi" w:eastAsiaTheme="majorEastAsia" w:hAnsiTheme="majorHAnsi" w:cstheme="majorBidi"/>
-      <w:color w:val="404040" w:themeColor="text1" w:themeTint="BF"/>
-      <w:sz w:val="20"/>
-    </w:rPr>
-  </w:style>
-  <w:style w:type="paragraph" w:styleId="Heading9">
-    <w:name w:val="heading 9"/>
-    <w:basedOn w:val="Normal"/>
-    <w:next w:val="Normal"/>
-    <w:link w:val="Heading9Char"/>
-    <w:uiPriority w:val="9"/>
-    <w:semiHidden/>
-    <w:unhideWhenUsed/>
-    <w:qFormat/>
-    <w:rsid w:val="00953F45"/>
-    <w:pPr>
-      <w:keepNext/>
-      <w:keepLines/>
-      <w:numPr>
-        <w:ilvl w:val="8"/>
-        <w:numId w:val="1"/>
-      </w:numPr>
-      <w:spacing w:before="200"/>
-      <w:outlineLvl w:val="8"/>
-    </w:pPr>
-    <w:rPr>
-      <w:rFonts w:asciiTheme="majorHAnsi" w:eastAsiaTheme="majorEastAsia" w:hAnsiTheme="majorHAnsi" w:cstheme="majorBidi"/>
-      <w:i/>
-      <w:iCs/>
-      <w:color w:val="404040" w:themeColor="text1" w:themeTint="BF"/>
-      <w:sz w:val="20"/>
-    </w:rPr>
-  </w:style>
-  <w:style w:type="character" w:default="1" w:styleId="DefaultParagraphFont">
-    <w:name w:val="Default Paragraph Font"/>
-    <w:uiPriority w:val="1"/>
-    <w:semiHidden/>
-    <w:unhideWhenUsed/>
-  </w:style>
-  <w:style w:type="table" w:default="1" w:styleId="TableNormal">
-    <w:name w:val="Normal Table"/>
-    <w:uiPriority w:val="99"/>
-    <w:semiHidden/>
-    <w:unhideWhenUsed/>
-    <w:tblPr>
-      <w:tblInd w:w="0" w:type="dxa"/>
-      <w:tblCellMar>
-        <w:top w:w="0" w:type="dxa"/>
-        <w:left w:w="108" w:type="dxa"/>
-        <w:bottom w:w="0" w:type="dxa"/>
-        <w:right w:w="108" w:type="dxa"/>
-      </w:tblCellMar>
-    </w:tblPr>
-  </w:style>
-  <w:style w:type="numbering" w:default="1" w:styleId="NoList">
-    <w:name w:val="No List"/>
-    <w:uiPriority w:val="99"/>
-    <w:semiHidden/>
-    <w:unhideWhenUsed/>
-  </w:style>
-  <w:style w:type="paragraph" w:styleId="BalloonText">
-    <w:name w:val="Balloon Text"/>
-    <w:basedOn w:val="Normal"/>
-    <w:link w:val="BalloonTextChar"/>
-    <w:uiPriority w:val="99"/>
-    <w:semiHidden/>
-    <w:unhideWhenUsed/>
-    <w:rsid w:val="00953F45"/>
-    <w:pPr>
-      <w:spacing w:before="0" w:line="240" w:lineRule="auto"/>
-    </w:pPr>
-    <w:rPr>
-      <w:rFonts w:ascii="Tahoma" w:hAnsi="Tahoma" w:cs="Tahoma"/>
-      <w:sz w:val="16"/>
-      <w:szCs w:val="16"/>
-    </w:rPr>
-  </w:style>
-  <w:style w:type="character" w:customStyle="1" w:styleId="BalloonTextChar">
-    <w:name w:val="Balloon Text Char"/>
-    <w:basedOn w:val="DefaultParagraphFont"/>
-    <w:link w:val="BalloonText"/>
-    <w:uiPriority w:val="99"/>
-    <w:semiHidden/>
-    <w:rsid w:val="00953F45"/>
-    <w:rPr>
-      <w:rFonts w:ascii="Tahoma" w:eastAsia="Times New Roman" w:hAnsi="Tahoma" w:cs="Tahoma"/>
-      <w:sz w:val="16"/>
-      <w:szCs w:val="16"/>
-    </w:rPr>
-  </w:style>
-  <w:style w:type="character" w:customStyle="1" w:styleId="Heading1Char">
-    <w:name w:val="Heading 1 Char"/>
-    <w:basedOn w:val="DefaultParagraphFont"/>
-    <w:link w:val="Heading1"/>
-    <w:uiPriority w:val="9"/>
-    <w:rsid w:val="00953F45"/>
-    <w:rPr>
-      <w:rFonts w:ascii="Times New Roman" w:eastAsiaTheme="majorEastAsia" w:hAnsi="Times New Roman" w:cstheme="majorBidi"/>
-      <w:b/>
-      <w:bCs/>
-      <w:caps/>
-      <w:color w:val="000000" w:themeColor="text1"/>
-      <w:sz w:val="28"/>
-      <w:szCs w:val="28"/>
-    </w:rPr>
-  </w:style>
-  <w:style w:type="character" w:customStyle="1" w:styleId="Heading2Char">
-    <w:name w:val="Heading 2 Char"/>
-    <w:basedOn w:val="DefaultParagraphFont"/>
-    <w:link w:val="Heading2"/>
-    <w:uiPriority w:val="9"/>
-    <w:rsid w:val="00953F45"/>
-    <w:rPr>
-      <w:rFonts w:ascii="Times New Roman" w:eastAsiaTheme="majorEastAsia" w:hAnsi="Times New Roman" w:cstheme="majorBidi"/>
-      <w:b/>
-      <w:bCs/>
-      <w:color w:val="000000" w:themeColor="text1"/>
-      <w:sz w:val="26"/>
-      <w:szCs w:val="26"/>
-    </w:rPr>
-  </w:style>
-  <w:style w:type="character" w:customStyle="1" w:styleId="Heading3Char">
-    <w:name w:val="Heading 3 Char"/>
-    <w:basedOn w:val="DefaultParagraphFont"/>
-    <w:link w:val="Heading3"/>
-    <w:uiPriority w:val="9"/>
-    <w:rsid w:val="001C66D9"/>
-    <w:rPr>
-      <w:rFonts w:ascii="Times New Roman" w:eastAsiaTheme="majorEastAsia" w:hAnsi="Times New Roman" w:cstheme="majorBidi"/>
-      <w:b/>
-      <w:bCs/>
-      <w:i/>
-      <w:color w:val="000000" w:themeColor="text1"/>
-      <w:sz w:val="26"/>
-      <w:szCs w:val="20"/>
-    </w:rPr>
-  </w:style>
-  <w:style w:type="character" w:customStyle="1" w:styleId="Heading4Char">
-    <w:name w:val="Heading 4 Char"/>
-    <w:basedOn w:val="DefaultParagraphFont"/>
-    <w:link w:val="Heading4"/>
-    <w:uiPriority w:val="9"/>
-    <w:semiHidden/>
-    <w:rsid w:val="00953F45"/>
-    <w:rPr>
-      <w:rFonts w:asciiTheme="majorHAnsi" w:eastAsiaTheme="majorEastAsia" w:hAnsiTheme="majorHAnsi" w:cstheme="majorBidi"/>
-      <w:b/>
-      <w:bCs/>
-      <w:i/>
-      <w:iCs/>
-      <w:color w:val="4F81BD" w:themeColor="accent1"/>
-      <w:sz w:val="26"/>
-      <w:szCs w:val="20"/>
-    </w:rPr>
-  </w:style>
-  <w:style w:type="character" w:customStyle="1" w:styleId="Heading5Char">
-    <w:name w:val="Heading 5 Char"/>
-    <w:basedOn w:val="DefaultParagraphFont"/>
-    <w:link w:val="Heading5"/>
-    <w:uiPriority w:val="9"/>
-    <w:semiHidden/>
-    <w:rsid w:val="00953F45"/>
-    <w:rPr>
-      <w:rFonts w:asciiTheme="majorHAnsi" w:eastAsiaTheme="majorEastAsia" w:hAnsiTheme="majorHAnsi" w:cstheme="majorBidi"/>
-      <w:color w:val="243F60" w:themeColor="accent1" w:themeShade="7F"/>
-      <w:sz w:val="26"/>
-      <w:szCs w:val="20"/>
-    </w:rPr>
-  </w:style>
-  <w:style w:type="character" w:customStyle="1" w:styleId="Heading6Char">
-    <w:name w:val="Heading 6 Char"/>
-    <w:basedOn w:val="DefaultParagraphFont"/>
-    <w:link w:val="Heading6"/>
-    <w:uiPriority w:val="9"/>
-    <w:semiHidden/>
-    <w:rsid w:val="00953F45"/>
-    <w:rPr>
-      <w:rFonts w:asciiTheme="majorHAnsi" w:eastAsiaTheme="majorEastAsia" w:hAnsiTheme="majorHAnsi" w:cstheme="majorBidi"/>
-      <w:i/>
-      <w:iCs/>
-      <w:color w:val="243F60" w:themeColor="accent1" w:themeShade="7F"/>
-      <w:sz w:val="26"/>
-      <w:szCs w:val="20"/>
-    </w:rPr>
-  </w:style>
-  <w:style w:type="character" w:customStyle="1" w:styleId="Heading7Char">
-    <w:name w:val="Heading 7 Char"/>
-    <w:basedOn w:val="DefaultParagraphFont"/>
-    <w:link w:val="Heading7"/>
-    <w:uiPriority w:val="9"/>
-    <w:semiHidden/>
-    <w:rsid w:val="00953F45"/>
-    <w:rPr>
-      <w:rFonts w:asciiTheme="majorHAnsi" w:eastAsiaTheme="majorEastAsia" w:hAnsiTheme="majorHAnsi" w:cstheme="majorBidi"/>
-      <w:i/>
-      <w:iCs/>
-      <w:color w:val="404040" w:themeColor="text1" w:themeTint="BF"/>
-      <w:sz w:val="26"/>
-      <w:szCs w:val="20"/>
-    </w:rPr>
-  </w:style>
-  <w:style w:type="character" w:customStyle="1" w:styleId="Heading8Char">
-    <w:name w:val="Heading 8 Char"/>
-    <w:basedOn w:val="DefaultParagraphFont"/>
-    <w:link w:val="Heading8"/>
-    <w:uiPriority w:val="9"/>
-    <w:semiHidden/>
-    <w:rsid w:val="00953F45"/>
-    <w:rPr>
-      <w:rFonts w:asciiTheme="majorHAnsi" w:eastAsiaTheme="majorEastAsia" w:hAnsiTheme="majorHAnsi" w:cstheme="majorBidi"/>
-      <w:color w:val="404040" w:themeColor="text1" w:themeTint="BF"/>
-      <w:sz w:val="20"/>
-      <w:szCs w:val="20"/>
-    </w:rPr>
-  </w:style>
-  <w:style w:type="character" w:customStyle="1" w:styleId="Heading9Char">
-    <w:name w:val="Heading 9 Char"/>
-    <w:basedOn w:val="DefaultParagraphFont"/>
-    <w:link w:val="Heading9"/>
-    <w:uiPriority w:val="9"/>
-    <w:semiHidden/>
-    <w:rsid w:val="00953F45"/>
-    <w:rPr>
-      <w:rFonts w:asciiTheme="majorHAnsi" w:eastAsiaTheme="majorEastAsia" w:hAnsiTheme="majorHAnsi" w:cstheme="majorBidi"/>
-      <w:i/>
-      <w:iCs/>
-      <w:color w:val="404040" w:themeColor="text1" w:themeTint="BF"/>
-      <w:sz w:val="20"/>
-      <w:szCs w:val="20"/>
-    </w:rPr>
-  </w:style>
-  <w:style w:type="paragraph" w:styleId="TOCHeading">
-    <w:name w:val="TOC Heading"/>
-    <w:basedOn w:val="Heading1"/>
-    <w:next w:val="Normal"/>
-    <w:uiPriority w:val="39"/>
-    <w:semiHidden/>
-    <w:unhideWhenUsed/>
-    <w:qFormat/>
-    <w:rsid w:val="001C66D9"/>
-    <w:pPr>
-      <w:numPr>
-        <w:numId w:val="0"/>
-      </w:numPr>
-      <w:spacing w:line="276" w:lineRule="auto"/>
-      <w:jc w:val="left"/>
-      <w:outlineLvl w:val="9"/>
-    </w:pPr>
-    <w:rPr>
-      <w:rFonts w:asciiTheme="majorHAnsi" w:hAnsiTheme="majorHAnsi"/>
-      <w:caps w:val="0"/>
-      <w:color w:val="365F91" w:themeColor="accent1" w:themeShade="BF"/>
-      <w:lang w:eastAsia="ja-JP"/>
-    </w:rPr>
-  </w:style>
-  <w:style w:type="paragraph" w:styleId="TOC1">
-    <w:name w:val="toc 1"/>
-    <w:basedOn w:val="Normal"/>
-    <w:next w:val="Normal"/>
-    <w:autoRedefine/>
-    <w:uiPriority w:val="39"/>
-    <w:unhideWhenUsed/>
-    <w:rsid w:val="001C66D9"/>
-    <w:pPr>
-      <w:spacing w:after="100"/>
-    </w:pPr>
-  </w:style>
-  <w:style w:type="paragraph" w:styleId="TOC2">
-    <w:name w:val="toc 2"/>
-    <w:basedOn w:val="Normal"/>
-    <w:next w:val="Normal"/>
-    <w:autoRedefine/>
-    <w:uiPriority w:val="39"/>
-    <w:unhideWhenUsed/>
-    <w:rsid w:val="001C66D9"/>
-    <w:pPr>
-      <w:spacing w:after="100"/>
-      <w:ind w:left="260"/>
-    </w:pPr>
-  </w:style>
-  <w:style w:type="character" w:styleId="Hyperlink">
-    <w:name w:val="Hyperlink"/>
-    <w:basedOn w:val="DefaultParagraphFont"/>
-    <w:uiPriority w:val="99"/>
-    <w:unhideWhenUsed/>
-    <w:rsid w:val="001C66D9"/>
-    <w:rPr>
-      <w:color w:val="0000FF" w:themeColor="hyperlink"/>
-      <w:u w:val="single"/>
-    </w:rPr>
-  </w:style>
-  <w:style w:type="table" w:styleId="TableGrid">
-    <w:name w:val="Table Grid"/>
-    <w:basedOn w:val="TableNormal"/>
-    <w:uiPriority w:val="59"/>
-    <w:rsid w:val="001C66D9"/>
-    <w:pPr>
-      <w:spacing w:after="0" w:line="240" w:lineRule="auto"/>
-    </w:pPr>
-    <w:tblPr>
-      <w:tblInd w:w="0" w:type="dxa"/>
-      <w:tblBorders>
-        <w:top w:val="single" w:sz="4" w:space="0" w:color="auto"/>
-        <w:left w:val="single" w:sz="4" w:space="0" w:color="auto"/>
-        <w:bottom w:val="single" w:sz="4" w:space="0" w:color="auto"/>
-        <w:right w:val="single" w:sz="4" w:space="0" w:color="auto"/>
-        <w:insideH w:val="single" w:sz="4" w:space="0" w:color="auto"/>
-        <w:insideV w:val="single" w:sz="4" w:space="0" w:color="auto"/>
-      </w:tblBorders>
-      <w:tblCellMar>
-        <w:top w:w="0" w:type="dxa"/>
-        <w:left w:w="108" w:type="dxa"/>
-        <w:bottom w:w="0" w:type="dxa"/>
-        <w:right w:w="108" w:type="dxa"/>
-      </w:tblCellMar>
     </w:tblPr>
   </w:style>
   <w:style w:type="paragraph" w:styleId="Caption">
@@ -6924,7 +6401,7 @@
 </file>
 
 <file path=customXml/itemProps1.xml><?xml version="1.0" encoding="utf-8"?>
-<ds:datastoreItem xmlns:ds="http://schemas.openxmlformats.org/officeDocument/2006/customXml" ds:itemID="{0D18565B-B0FF-4C8F-8B00-4F1F335D8C96}">
+<ds:datastoreItem xmlns:ds="http://schemas.openxmlformats.org/officeDocument/2006/customXml" ds:itemID="{AFC753E7-2C48-4ECE-928C-AC9A8FBAF3D4}">
   <ds:schemaRefs>
     <ds:schemaRef ds:uri="http://schemas.openxmlformats.org/officeDocument/2006/bibliography"/>
   </ds:schemaRefs>

</xml_diff>

<commit_message>
Nhóm 4 update SQL + maubaocao
</commit_message>
<xml_diff>
--- a/04/MauBaoCao_BaiTapDuAn.docx
+++ b/04/MauBaoCao_BaiTapDuAn.docx
@@ -3087,8 +3087,6 @@
               </w:rPr>
               <w:t>ỉ</w:t>
             </w:r>
-            <w:bookmarkStart w:id="6" w:name="_GoBack"/>
-            <w:bookmarkEnd w:id="6"/>
             <w:r>
               <w:t xml:space="preserve"> làm việc</w:t>
             </w:r>
@@ -3157,14 +3155,14 @@
         </w:numPr>
         <w:ind w:left="360"/>
       </w:pPr>
-      <w:bookmarkStart w:id="7" w:name="_Toc47856515"/>
-      <w:bookmarkStart w:id="8" w:name="_Toc47856943"/>
+      <w:bookmarkStart w:id="6" w:name="_Toc47856515"/>
+      <w:bookmarkStart w:id="7" w:name="_Toc47856943"/>
       <w:r>
         <w:lastRenderedPageBreak/>
         <w:t>DANH MỤC BẢNG BIỂU</w:t>
       </w:r>
+      <w:bookmarkEnd w:id="6"/>
       <w:bookmarkEnd w:id="7"/>
-      <w:bookmarkEnd w:id="8"/>
     </w:p>
     <w:p>
       <w:pPr>
@@ -3289,14 +3287,14 @@
           <w:noProof/>
         </w:rPr>
       </w:pPr>
-      <w:bookmarkStart w:id="9" w:name="_Toc47856516"/>
-      <w:bookmarkStart w:id="10" w:name="_Toc47856944"/>
+      <w:bookmarkStart w:id="8" w:name="_Toc47856516"/>
+      <w:bookmarkStart w:id="9" w:name="_Toc47856944"/>
       <w:r>
         <w:lastRenderedPageBreak/>
         <w:t>DANH MỤC HÌNH VẼ</w:t>
       </w:r>
+      <w:bookmarkEnd w:id="8"/>
       <w:bookmarkEnd w:id="9"/>
-      <w:bookmarkEnd w:id="10"/>
       <w:r>
         <w:fldChar w:fldCharType="begin"/>
       </w:r>
@@ -3413,15 +3411,16 @@
       <w:pPr>
         <w:pStyle w:val="Heading1"/>
       </w:pPr>
-      <w:bookmarkStart w:id="11" w:name="_Toc47856517"/>
-      <w:bookmarkStart w:id="12" w:name="_Toc47856945"/>
+      <w:bookmarkStart w:id="10" w:name="_Toc47856517"/>
+      <w:bookmarkStart w:id="11" w:name="_Toc47856945"/>
       <w:r>
         <w:lastRenderedPageBreak/>
         <w:t>MÔ TẢ BÀI TOÁN</w:t>
       </w:r>
+      <w:bookmarkEnd w:id="10"/>
       <w:bookmarkEnd w:id="11"/>
-      <w:bookmarkEnd w:id="12"/>
-    </w:p>
+    </w:p>
+    <w:p/>
     <w:p>
       <w:pPr>
         <w:pStyle w:val="Heading2"/>
@@ -3488,6 +3487,7 @@
         <w:t>Cơ sở dữ liệu được thiết kế như sau:</w:t>
       </w:r>
     </w:p>
+    <w:p/>
     <w:p>
       <w:pPr>
         <w:rPr>
@@ -3628,7 +3628,52 @@
           </w:tcPr>
           <w:p>
             <w:r>
-              <w:t>Dùng số điện thoại làm khóa</w:t>
+              <w:t>0707097508</w:t>
+            </w:r>
+          </w:p>
+          <w:p>
+            <w:r>
+              <w:t>0793672769</w:t>
+            </w:r>
+          </w:p>
+          <w:p>
+            <w:r>
+              <w:t>0833333345</w:t>
+            </w:r>
+          </w:p>
+          <w:p>
+            <w:r>
+              <w:t>0905183783</w:t>
+            </w:r>
+          </w:p>
+          <w:p>
+            <w:r>
+              <w:t>0905454027</w:t>
+            </w:r>
+          </w:p>
+          <w:p>
+            <w:r>
+              <w:t>0905507720</w:t>
+            </w:r>
+          </w:p>
+          <w:p>
+            <w:r>
+              <w:t>0935557042</w:t>
+            </w:r>
+          </w:p>
+          <w:p>
+            <w:r>
+              <w:t>0935854099</w:t>
+            </w:r>
+          </w:p>
+          <w:p>
+            <w:r>
+              <w:t>0979790511</w:t>
+            </w:r>
+          </w:p>
+          <w:p>
+            <w:r>
+              <w:t>0979970079</w:t>
             </w:r>
           </w:p>
         </w:tc>
@@ -3640,6 +3685,7 @@
           </w:tcPr>
           <w:p>
             <w:r>
+              <w:lastRenderedPageBreak/>
               <w:t>TenCTV</w:t>
             </w:r>
           </w:p>
@@ -3664,7 +3710,56 @@
           <w:tcPr>
             <w:tcW w:w="3708" w:type="dxa"/>
           </w:tcPr>
-          <w:p/>
+          <w:p>
+            <w:r>
+              <w:t>Tran Tu</w:t>
+            </w:r>
+          </w:p>
+          <w:p>
+            <w:r>
+              <w:t>Mai Phong</w:t>
+            </w:r>
+          </w:p>
+          <w:p>
+            <w:r>
+              <w:t>Tran Mai</w:t>
+            </w:r>
+          </w:p>
+          <w:p>
+            <w:r>
+              <w:t>Mai Thuy</w:t>
+            </w:r>
+          </w:p>
+          <w:p>
+            <w:r>
+              <w:t>Nha Uyen</w:t>
+            </w:r>
+          </w:p>
+          <w:p>
+            <w:r>
+              <w:t>Phong Nam</w:t>
+            </w:r>
+          </w:p>
+          <w:p>
+            <w:r>
+              <w:t>Phuong Hai</w:t>
+            </w:r>
+          </w:p>
+          <w:p>
+            <w:r>
+              <w:t>Pham Huong</w:t>
+            </w:r>
+          </w:p>
+          <w:p>
+            <w:r>
+              <w:t>Phu Truong</w:t>
+            </w:r>
+          </w:p>
+          <w:p>
+            <w:r>
+              <w:t>Bich Thuy</w:t>
+            </w:r>
+          </w:p>
         </w:tc>
       </w:tr>
       <w:tr>
@@ -3698,7 +3793,56 @@
           <w:tcPr>
             <w:tcW w:w="3708" w:type="dxa"/>
           </w:tcPr>
-          <w:p/>
+          <w:p>
+            <w:r>
+              <w:t>Da Nang</w:t>
+            </w:r>
+          </w:p>
+          <w:p>
+            <w:r>
+              <w:t>Da Nang</w:t>
+            </w:r>
+          </w:p>
+          <w:p>
+            <w:r>
+              <w:t>Ho Chi Minh</w:t>
+            </w:r>
+          </w:p>
+          <w:p>
+            <w:r>
+              <w:t>Da Lat</w:t>
+            </w:r>
+          </w:p>
+          <w:p>
+            <w:r>
+              <w:t>Ha Noi</w:t>
+            </w:r>
+          </w:p>
+          <w:p>
+            <w:r>
+              <w:t>Ho Chi Minh</w:t>
+            </w:r>
+          </w:p>
+          <w:p>
+            <w:r>
+              <w:t>Ho Chi Minh</w:t>
+            </w:r>
+          </w:p>
+          <w:p>
+            <w:r>
+              <w:t>Ho Chi Minh</w:t>
+            </w:r>
+          </w:p>
+          <w:p>
+            <w:r>
+              <w:t>Dak Lak</w:t>
+            </w:r>
+          </w:p>
+          <w:p>
+            <w:r>
+              <w:t>Kon Tum</w:t>
+            </w:r>
+          </w:p>
         </w:tc>
       </w:tr>
       <w:tr>
@@ -3734,12 +3878,59 @@
           </w:tcPr>
           <w:p>
             <w:r>
-              <w:t>Đánh dấu CTV còn làm việc cho cơ sở nữa không</w:t>
+              <w:t>1</w:t>
+            </w:r>
+          </w:p>
+          <w:p>
+            <w:r>
+              <w:t>1</w:t>
+            </w:r>
+          </w:p>
+          <w:p>
+            <w:r>
+              <w:lastRenderedPageBreak/>
+              <w:t>0</w:t>
+            </w:r>
+          </w:p>
+          <w:p>
+            <w:r>
+              <w:t>0</w:t>
+            </w:r>
+          </w:p>
+          <w:p>
+            <w:r>
+              <w:t>1</w:t>
+            </w:r>
+          </w:p>
+          <w:p>
+            <w:r>
+              <w:t>0</w:t>
+            </w:r>
+          </w:p>
+          <w:p>
+            <w:r>
+              <w:t>0</w:t>
+            </w:r>
+          </w:p>
+          <w:p>
+            <w:r>
+              <w:t>1</w:t>
+            </w:r>
+          </w:p>
+          <w:p>
+            <w:r>
+              <w:t>1</w:t>
+            </w:r>
+          </w:p>
+          <w:p>
+            <w:r>
+              <w:t>1</w:t>
             </w:r>
           </w:p>
         </w:tc>
       </w:tr>
     </w:tbl>
+    <w:p/>
     <w:p/>
     <w:p>
       <w:pPr>
@@ -3879,7 +4070,56 @@
           <w:tcPr>
             <w:tcW w:w="3708" w:type="dxa"/>
           </w:tcPr>
-          <w:p/>
+          <w:p>
+            <w:r>
+              <w:t>1</w:t>
+            </w:r>
+          </w:p>
+          <w:p>
+            <w:r>
+              <w:t>2</w:t>
+            </w:r>
+          </w:p>
+          <w:p>
+            <w:r>
+              <w:t>3</w:t>
+            </w:r>
+          </w:p>
+          <w:p>
+            <w:r>
+              <w:t>4</w:t>
+            </w:r>
+          </w:p>
+          <w:p>
+            <w:r>
+              <w:t>5</w:t>
+            </w:r>
+          </w:p>
+          <w:p>
+            <w:r>
+              <w:t>6</w:t>
+            </w:r>
+          </w:p>
+          <w:p>
+            <w:r>
+              <w:t>7</w:t>
+            </w:r>
+          </w:p>
+          <w:p>
+            <w:r>
+              <w:t>8</w:t>
+            </w:r>
+          </w:p>
+          <w:p>
+            <w:r>
+              <w:t>9</w:t>
+            </w:r>
+          </w:p>
+          <w:p>
+            <w:r>
+              <w:t>10</w:t>
+            </w:r>
+          </w:p>
         </w:tc>
       </w:tr>
       <w:tr>
@@ -3889,6 +4129,7 @@
           </w:tcPr>
           <w:p>
             <w:r>
+              <w:lastRenderedPageBreak/>
               <w:t>TenLoaiSP</w:t>
             </w:r>
           </w:p>
@@ -3913,7 +4154,56 @@
           <w:tcPr>
             <w:tcW w:w="3708" w:type="dxa"/>
           </w:tcPr>
-          <w:p/>
+          <w:p>
+            <w:r>
+              <w:t>Sach giao khoa</w:t>
+            </w:r>
+          </w:p>
+          <w:p>
+            <w:r>
+              <w:t>Sach tham khao</w:t>
+            </w:r>
+          </w:p>
+          <w:p>
+            <w:r>
+              <w:t>Tieu thuyet</w:t>
+            </w:r>
+          </w:p>
+          <w:p>
+            <w:r>
+              <w:t>Truyen tranh</w:t>
+            </w:r>
+          </w:p>
+          <w:p>
+            <w:r>
+              <w:t>May tinh</w:t>
+            </w:r>
+          </w:p>
+          <w:p>
+            <w:r>
+              <w:t>Sach giao khoa</w:t>
+            </w:r>
+          </w:p>
+          <w:p>
+            <w:r>
+              <w:t>Tieu thuyet</w:t>
+            </w:r>
+          </w:p>
+          <w:p>
+            <w:r>
+              <w:t>Tieu thuyet</w:t>
+            </w:r>
+          </w:p>
+          <w:p>
+            <w:r>
+              <w:t>Tu dien</w:t>
+            </w:r>
+          </w:p>
+          <w:p>
+            <w:r>
+              <w:t>Sach tieng Anh</w:t>
+            </w:r>
+          </w:p>
         </w:tc>
       </w:tr>
       <w:tr>
@@ -3943,7 +4233,56 @@
           <w:tcPr>
             <w:tcW w:w="3708" w:type="dxa"/>
           </w:tcPr>
-          <w:p/>
+          <w:p>
+            <w:r>
+              <w:t>5000</w:t>
+            </w:r>
+          </w:p>
+          <w:p>
+            <w:r>
+              <w:t>8000</w:t>
+            </w:r>
+          </w:p>
+          <w:p>
+            <w:r>
+              <w:t>10000</w:t>
+            </w:r>
+          </w:p>
+          <w:p>
+            <w:r>
+              <w:t>5000</w:t>
+            </w:r>
+          </w:p>
+          <w:p>
+            <w:r>
+              <w:t>20000</w:t>
+            </w:r>
+          </w:p>
+          <w:p>
+            <w:r>
+              <w:t>5000</w:t>
+            </w:r>
+          </w:p>
+          <w:p>
+            <w:r>
+              <w:t>8000</w:t>
+            </w:r>
+          </w:p>
+          <w:p>
+            <w:r>
+              <w:t>8000</w:t>
+            </w:r>
+          </w:p>
+          <w:p>
+            <w:r>
+              <w:t>9000</w:t>
+            </w:r>
+          </w:p>
+          <w:p>
+            <w:r>
+              <w:t>7000</w:t>
+            </w:r>
+          </w:p>
         </w:tc>
       </w:tr>
       <w:tr>
@@ -3977,10 +4316,36 @@
           <w:tcPr>
             <w:tcW w:w="3708" w:type="dxa"/>
           </w:tcPr>
-          <w:p/>
+          <w:p>
+            <w:pPr>
+              <w:rPr>
+                <w:lang w:val="vi-VN"/>
+              </w:rPr>
+            </w:pPr>
+            <w:r>
+              <w:rPr>
+                <w:lang w:val="vi-VN"/>
+              </w:rPr>
+              <w:t>VND</w:t>
+            </w:r>
+          </w:p>
         </w:tc>
       </w:tr>
     </w:tbl>
+    <w:p>
+      <w:pPr>
+        <w:rPr>
+          <w:b/>
+        </w:rPr>
+      </w:pPr>
+    </w:p>
+    <w:p>
+      <w:pPr>
+        <w:rPr>
+          <w:b/>
+        </w:rPr>
+      </w:pPr>
+    </w:p>
     <w:p>
       <w:pPr>
         <w:rPr>
@@ -4120,7 +4485,58 @@
           <w:tcPr>
             <w:tcW w:w="3708" w:type="dxa"/>
           </w:tcPr>
-          <w:p/>
+          <w:p>
+            <w:r>
+              <w:t>1</w:t>
+            </w:r>
+          </w:p>
+          <w:p>
+            <w:r>
+              <w:t>2</w:t>
+            </w:r>
+          </w:p>
+          <w:p>
+            <w:r>
+              <w:t>3</w:t>
+            </w:r>
+          </w:p>
+          <w:p>
+            <w:r>
+              <w:t>4</w:t>
+            </w:r>
+          </w:p>
+          <w:p>
+            <w:r>
+              <w:t>5</w:t>
+            </w:r>
+          </w:p>
+          <w:p>
+            <w:r>
+              <w:t>6</w:t>
+            </w:r>
+          </w:p>
+          <w:p>
+            <w:r>
+              <w:t>7</w:t>
+            </w:r>
+          </w:p>
+          <w:p>
+            <w:r>
+              <w:t>8</w:t>
+            </w:r>
+          </w:p>
+          <w:p>
+            <w:r>
+              <w:t>9</w:t>
+            </w:r>
+          </w:p>
+          <w:p>
+            <w:r>
+              <w:t>10</w:t>
+            </w:r>
+            <w:bookmarkStart w:id="12" w:name="_GoBack"/>
+            <w:bookmarkEnd w:id="12"/>
+          </w:p>
         </w:tc>
       </w:tr>
       <w:tr>
@@ -4158,7 +4574,56 @@
           <w:tcPr>
             <w:tcW w:w="3708" w:type="dxa"/>
           </w:tcPr>
-          <w:p/>
+          <w:p>
+            <w:r>
+              <w:t>0793672769</w:t>
+            </w:r>
+          </w:p>
+          <w:p>
+            <w:r>
+              <w:t>0707097508</w:t>
+            </w:r>
+          </w:p>
+          <w:p>
+            <w:r>
+              <w:t>0905507720</w:t>
+            </w:r>
+          </w:p>
+          <w:p>
+            <w:r>
+              <w:t>0935854099</w:t>
+            </w:r>
+          </w:p>
+          <w:p>
+            <w:r>
+              <w:t>0905454027</w:t>
+            </w:r>
+          </w:p>
+          <w:p>
+            <w:r>
+              <w:t>0833333345</w:t>
+            </w:r>
+          </w:p>
+          <w:p>
+            <w:r>
+              <w:t>0979970079</w:t>
+            </w:r>
+          </w:p>
+          <w:p>
+            <w:r>
+              <w:t>0979790511</w:t>
+            </w:r>
+          </w:p>
+          <w:p>
+            <w:r>
+              <w:t>0905183783</w:t>
+            </w:r>
+          </w:p>
+          <w:p>
+            <w:r>
+              <w:t>0935557042</w:t>
+            </w:r>
+          </w:p>
         </w:tc>
       </w:tr>
       <w:tr>
@@ -4168,6 +4633,7 @@
           </w:tcPr>
           <w:p>
             <w:r>
+              <w:lastRenderedPageBreak/>
               <w:t>SoLuong</w:t>
             </w:r>
           </w:p>
@@ -4192,7 +4658,56 @@
           <w:tcPr>
             <w:tcW w:w="3708" w:type="dxa"/>
           </w:tcPr>
-          <w:p/>
+          <w:p>
+            <w:r>
+              <w:t>2</w:t>
+            </w:r>
+          </w:p>
+          <w:p>
+            <w:r>
+              <w:t>3</w:t>
+            </w:r>
+          </w:p>
+          <w:p>
+            <w:r>
+              <w:t>2</w:t>
+            </w:r>
+          </w:p>
+          <w:p>
+            <w:r>
+              <w:t>2</w:t>
+            </w:r>
+          </w:p>
+          <w:p>
+            <w:r>
+              <w:t>6</w:t>
+            </w:r>
+          </w:p>
+          <w:p>
+            <w:r>
+              <w:t>8</w:t>
+            </w:r>
+          </w:p>
+          <w:p>
+            <w:r>
+              <w:t>2</w:t>
+            </w:r>
+          </w:p>
+          <w:p>
+            <w:r>
+              <w:t>1</w:t>
+            </w:r>
+          </w:p>
+          <w:p>
+            <w:r>
+              <w:t>1</w:t>
+            </w:r>
+          </w:p>
+          <w:p>
+            <w:r>
+              <w:t>1</w:t>
+            </w:r>
+          </w:p>
         </w:tc>
       </w:tr>
       <w:tr>
@@ -4228,7 +4743,52 @@
           </w:tcPr>
           <w:p>
             <w:r>
-              <w:t>= SoLuong*DonGiaThue</w:t>
+              <w:t>10000</w:t>
+            </w:r>
+          </w:p>
+          <w:p>
+            <w:r>
+              <w:t>24000</w:t>
+            </w:r>
+          </w:p>
+          <w:p>
+            <w:r>
+              <w:t>20000</w:t>
+            </w:r>
+          </w:p>
+          <w:p>
+            <w:r>
+              <w:t>10000</w:t>
+            </w:r>
+          </w:p>
+          <w:p>
+            <w:r>
+              <w:t>120000</w:t>
+            </w:r>
+          </w:p>
+          <w:p>
+            <w:r>
+              <w:t>40000</w:t>
+            </w:r>
+          </w:p>
+          <w:p>
+            <w:r>
+              <w:t>16000</w:t>
+            </w:r>
+          </w:p>
+          <w:p>
+            <w:r>
+              <w:t>8000</w:t>
+            </w:r>
+          </w:p>
+          <w:p>
+            <w:r>
+              <w:t>9000</w:t>
+            </w:r>
+          </w:p>
+          <w:p>
+            <w:r>
+              <w:t>7000</w:t>
             </w:r>
           </w:p>
         </w:tc>
@@ -4251,6 +4811,7 @@
         <w:rPr>
           <w:noProof/>
         </w:rPr>
+        <w:lastRenderedPageBreak/>
         <w:drawing>
           <wp:inline distT="0" distB="0" distL="0" distR="0" wp14:anchorId="51B37B8A" wp14:editId="6D974EA6">
             <wp:extent cx="6072500" cy="3375660"/>
@@ -4303,51 +4864,25 @@
       <w:r>
         <w:t xml:space="preserve">Hình </w:t>
       </w:r>
-      <w:r>
-        <w:fldChar w:fldCharType="begin"/>
-      </w:r>
-      <w:r>
-        <w:instrText xml:space="preserve"> STYLEREF 1 \s </w:instrText>
-      </w:r>
-      <w:r>
-        <w:fldChar w:fldCharType="separate"/>
-      </w:r>
-      <w:r>
-        <w:rPr>
-          <w:noProof/>
-        </w:rPr>
-        <w:t>1</w:t>
-      </w:r>
-      <w:r>
-        <w:rPr>
-          <w:noProof/>
-        </w:rPr>
-        <w:fldChar w:fldCharType="end"/>
-      </w:r>
+      <w:fldSimple w:instr=" STYLEREF 1 \s ">
+        <w:r>
+          <w:rPr>
+            <w:noProof/>
+          </w:rPr>
+          <w:t>1</w:t>
+        </w:r>
+      </w:fldSimple>
       <w:r>
         <w:t>.</w:t>
       </w:r>
-      <w:r>
-        <w:fldChar w:fldCharType="begin"/>
-      </w:r>
-      <w:r>
-        <w:instrText xml:space="preserve"> SEQ Hình \* ARABIC \s 1 </w:instrText>
-      </w:r>
-      <w:r>
-        <w:fldChar w:fldCharType="separate"/>
-      </w:r>
-      <w:r>
-        <w:rPr>
-          <w:noProof/>
-        </w:rPr>
-        <w:t>1</w:t>
-      </w:r>
-      <w:r>
-        <w:rPr>
-          <w:noProof/>
-        </w:rPr>
-        <w:fldChar w:fldCharType="end"/>
-      </w:r>
+      <w:fldSimple w:instr=" SEQ Hình \* ARABIC \s 1 ">
+        <w:r>
+          <w:rPr>
+            <w:noProof/>
+          </w:rPr>
+          <w:t>1</w:t>
+        </w:r>
+      </w:fldSimple>
       <w:r>
         <w:rPr>
           <w:lang w:val="vi-VN"/>
@@ -4363,7 +4898,6 @@
         <w:br w:type="page"/>
       </w:r>
     </w:p>
-    <w:p/>
     <w:p>
       <w:pPr>
         <w:pStyle w:val="Heading1"/>
@@ -4371,6 +4905,7 @@
       <w:bookmarkStart w:id="13" w:name="_Toc47856523"/>
       <w:bookmarkStart w:id="14" w:name="_Toc47856951"/>
       <w:r>
+        <w:lastRenderedPageBreak/>
         <w:t>THỰC THI CƠ SỞ DỮ LIỆU</w:t>
       </w:r>
       <w:bookmarkEnd w:id="13"/>
@@ -4398,7 +4933,7 @@
           <w:noProof/>
         </w:rPr>
         <w:drawing>
-          <wp:inline distT="0" distB="0" distL="0" distR="0" wp14:anchorId="14CD1254" wp14:editId="1A44D9EA">
+          <wp:inline distT="0" distB="0" distL="0" distR="0" wp14:anchorId="6374FED7" wp14:editId="1A617CD0">
             <wp:extent cx="3310173" cy="2000250"/>
             <wp:effectExtent l="0" t="0" r="5080" b="0"/>
             <wp:docPr id="1" name="Picture 1"/>
@@ -4449,51 +4984,25 @@
       <w:r>
         <w:t xml:space="preserve">Hình </w:t>
       </w:r>
-      <w:r>
-        <w:fldChar w:fldCharType="begin"/>
-      </w:r>
-      <w:r>
-        <w:instrText xml:space="preserve"> STYLEREF 1 \s </w:instrText>
-      </w:r>
-      <w:r>
-        <w:fldChar w:fldCharType="separate"/>
-      </w:r>
-      <w:r>
-        <w:rPr>
-          <w:noProof/>
-        </w:rPr>
-        <w:t>2</w:t>
-      </w:r>
-      <w:r>
-        <w:rPr>
-          <w:noProof/>
-        </w:rPr>
-        <w:fldChar w:fldCharType="end"/>
-      </w:r>
+      <w:fldSimple w:instr=" STYLEREF 1 \s ">
+        <w:r>
+          <w:rPr>
+            <w:noProof/>
+          </w:rPr>
+          <w:t>2</w:t>
+        </w:r>
+      </w:fldSimple>
       <w:r>
         <w:t>.</w:t>
       </w:r>
-      <w:r>
-        <w:fldChar w:fldCharType="begin"/>
-      </w:r>
-      <w:r>
-        <w:instrText xml:space="preserve"> SEQ Hình \* ARABIC \s 1 </w:instrText>
-      </w:r>
-      <w:r>
-        <w:fldChar w:fldCharType="separate"/>
-      </w:r>
-      <w:r>
-        <w:rPr>
-          <w:noProof/>
-        </w:rPr>
-        <w:t>1</w:t>
-      </w:r>
-      <w:r>
-        <w:rPr>
-          <w:noProof/>
-        </w:rPr>
-        <w:fldChar w:fldCharType="end"/>
-      </w:r>
+      <w:fldSimple w:instr=" SEQ Hình \* ARABIC \s 1 ">
+        <w:r>
+          <w:rPr>
+            <w:noProof/>
+          </w:rPr>
+          <w:t>1</w:t>
+        </w:r>
+      </w:fldSimple>
       <w:r>
         <w:t xml:space="preserve"> Ví dụ về caption cho hình ảnh</w:t>
       </w:r>
@@ -4807,7 +5316,7 @@
           <w:rPr>
             <w:noProof/>
           </w:rPr>
-          <w:t>2</w:t>
+          <w:t>iii</w:t>
         </w:r>
         <w:r>
           <w:rPr>
@@ -6401,7 +6910,7 @@
 </file>
 
 <file path=customXml/itemProps1.xml><?xml version="1.0" encoding="utf-8"?>
-<ds:datastoreItem xmlns:ds="http://schemas.openxmlformats.org/officeDocument/2006/customXml" ds:itemID="{AFC753E7-2C48-4ECE-928C-AC9A8FBAF3D4}">
+<ds:datastoreItem xmlns:ds="http://schemas.openxmlformats.org/officeDocument/2006/customXml" ds:itemID="{AB439D78-EC4B-4511-B198-C967F48F39A7}">
   <ds:schemaRefs>
     <ds:schemaRef ds:uri="http://schemas.openxmlformats.org/officeDocument/2006/bibliography"/>
   </ds:schemaRefs>

</xml_diff>

<commit_message>
Revert "Merge branch 'master' of https://github.com/nhamct/ThucTapNhanThuc44K"
This reverts commit f98cbc37bf6501924ac120f507c4919cd768fd0b, reversing
changes made to 25525c5246e67d1bd93f1181506c659893b87fee.
</commit_message>
<xml_diff>
--- a/04/MauBaoCao_BaiTapDuAn.docx
+++ b/04/MauBaoCao_BaiTapDuAn.docx
@@ -3087,6 +3087,8 @@
               </w:rPr>
               <w:t>ỉ</w:t>
             </w:r>
+            <w:bookmarkStart w:id="6" w:name="_GoBack"/>
+            <w:bookmarkEnd w:id="6"/>
             <w:r>
               <w:t xml:space="preserve"> làm việc</w:t>
             </w:r>
@@ -3155,14 +3157,14 @@
         </w:numPr>
         <w:ind w:left="360"/>
       </w:pPr>
-      <w:bookmarkStart w:id="6" w:name="_Toc47856515"/>
-      <w:bookmarkStart w:id="7" w:name="_Toc47856943"/>
+      <w:bookmarkStart w:id="7" w:name="_Toc47856515"/>
+      <w:bookmarkStart w:id="8" w:name="_Toc47856943"/>
       <w:r>
         <w:lastRenderedPageBreak/>
         <w:t>DANH MỤC BẢNG BIỂU</w:t>
       </w:r>
-      <w:bookmarkEnd w:id="6"/>
       <w:bookmarkEnd w:id="7"/>
+      <w:bookmarkEnd w:id="8"/>
     </w:p>
     <w:p>
       <w:pPr>
@@ -3287,14 +3289,14 @@
           <w:noProof/>
         </w:rPr>
       </w:pPr>
-      <w:bookmarkStart w:id="8" w:name="_Toc47856516"/>
-      <w:bookmarkStart w:id="9" w:name="_Toc47856944"/>
+      <w:bookmarkStart w:id="9" w:name="_Toc47856516"/>
+      <w:bookmarkStart w:id="10" w:name="_Toc47856944"/>
       <w:r>
         <w:lastRenderedPageBreak/>
         <w:t>DANH MỤC HÌNH VẼ</w:t>
       </w:r>
-      <w:bookmarkEnd w:id="8"/>
       <w:bookmarkEnd w:id="9"/>
+      <w:bookmarkEnd w:id="10"/>
       <w:r>
         <w:fldChar w:fldCharType="begin"/>
       </w:r>
@@ -3411,16 +3413,15 @@
       <w:pPr>
         <w:pStyle w:val="Heading1"/>
       </w:pPr>
-      <w:bookmarkStart w:id="10" w:name="_Toc47856517"/>
-      <w:bookmarkStart w:id="11" w:name="_Toc47856945"/>
+      <w:bookmarkStart w:id="11" w:name="_Toc47856517"/>
+      <w:bookmarkStart w:id="12" w:name="_Toc47856945"/>
       <w:r>
         <w:lastRenderedPageBreak/>
         <w:t>MÔ TẢ BÀI TOÁN</w:t>
       </w:r>
-      <w:bookmarkEnd w:id="10"/>
       <w:bookmarkEnd w:id="11"/>
-    </w:p>
-    <w:p/>
+      <w:bookmarkEnd w:id="12"/>
+    </w:p>
     <w:p>
       <w:pPr>
         <w:pStyle w:val="Heading2"/>
@@ -3487,7 +3488,6 @@
         <w:t>Cơ sở dữ liệu được thiết kế như sau:</w:t>
       </w:r>
     </w:p>
-    <w:p/>
     <w:p>
       <w:pPr>
         <w:rPr>
@@ -3628,64 +3628,18 @@
           </w:tcPr>
           <w:p>
             <w:r>
-              <w:t>0707097508</w:t>
+              <w:t>Dùng số điện thoại làm khóa</w:t>
             </w:r>
           </w:p>
+        </w:tc>
+      </w:tr>
+      <w:tr>
+        <w:tc>
+          <w:tcPr>
+            <w:tcW w:w="1728" w:type="dxa"/>
+          </w:tcPr>
           <w:p>
             <w:r>
-              <w:t>0793672769</w:t>
-            </w:r>
-          </w:p>
-          <w:p>
-            <w:r>
-              <w:t>0833333345</w:t>
-            </w:r>
-          </w:p>
-          <w:p>
-            <w:r>
-              <w:t>0905183783</w:t>
-            </w:r>
-          </w:p>
-          <w:p>
-            <w:r>
-              <w:t>0905454027</w:t>
-            </w:r>
-          </w:p>
-          <w:p>
-            <w:r>
-              <w:t>0905507720</w:t>
-            </w:r>
-          </w:p>
-          <w:p>
-            <w:r>
-              <w:t>0935557042</w:t>
-            </w:r>
-          </w:p>
-          <w:p>
-            <w:r>
-              <w:t>0935854099</w:t>
-            </w:r>
-          </w:p>
-          <w:p>
-            <w:r>
-              <w:t>0979790511</w:t>
-            </w:r>
-          </w:p>
-          <w:p>
-            <w:r>
-              <w:t>0979970079</w:t>
-            </w:r>
-          </w:p>
-        </w:tc>
-      </w:tr>
-      <w:tr>
-        <w:tc>
-          <w:tcPr>
-            <w:tcW w:w="1728" w:type="dxa"/>
-          </w:tcPr>
-          <w:p>
-            <w:r>
-              <w:lastRenderedPageBreak/>
               <w:t>TenCTV</w:t>
             </w:r>
           </w:p>
@@ -3710,56 +3664,7 @@
           <w:tcPr>
             <w:tcW w:w="3708" w:type="dxa"/>
           </w:tcPr>
-          <w:p>
-            <w:r>
-              <w:t>Tran Tu</w:t>
-            </w:r>
-          </w:p>
-          <w:p>
-            <w:r>
-              <w:t>Mai Phong</w:t>
-            </w:r>
-          </w:p>
-          <w:p>
-            <w:r>
-              <w:t>Tran Mai</w:t>
-            </w:r>
-          </w:p>
-          <w:p>
-            <w:r>
-              <w:t>Mai Thuy</w:t>
-            </w:r>
-          </w:p>
-          <w:p>
-            <w:r>
-              <w:t>Nha Uyen</w:t>
-            </w:r>
-          </w:p>
-          <w:p>
-            <w:r>
-              <w:t>Phong Nam</w:t>
-            </w:r>
-          </w:p>
-          <w:p>
-            <w:r>
-              <w:t>Phuong Hai</w:t>
-            </w:r>
-          </w:p>
-          <w:p>
-            <w:r>
-              <w:t>Pham Huong</w:t>
-            </w:r>
-          </w:p>
-          <w:p>
-            <w:r>
-              <w:t>Phu Truong</w:t>
-            </w:r>
-          </w:p>
-          <w:p>
-            <w:r>
-              <w:t>Bich Thuy</w:t>
-            </w:r>
-          </w:p>
+          <w:p/>
         </w:tc>
       </w:tr>
       <w:tr>
@@ -3793,56 +3698,7 @@
           <w:tcPr>
             <w:tcW w:w="3708" w:type="dxa"/>
           </w:tcPr>
-          <w:p>
-            <w:r>
-              <w:t>Da Nang</w:t>
-            </w:r>
-          </w:p>
-          <w:p>
-            <w:r>
-              <w:t>Da Nang</w:t>
-            </w:r>
-          </w:p>
-          <w:p>
-            <w:r>
-              <w:t>Ho Chi Minh</w:t>
-            </w:r>
-          </w:p>
-          <w:p>
-            <w:r>
-              <w:t>Da Lat</w:t>
-            </w:r>
-          </w:p>
-          <w:p>
-            <w:r>
-              <w:t>Ha Noi</w:t>
-            </w:r>
-          </w:p>
-          <w:p>
-            <w:r>
-              <w:t>Ho Chi Minh</w:t>
-            </w:r>
-          </w:p>
-          <w:p>
-            <w:r>
-              <w:t>Ho Chi Minh</w:t>
-            </w:r>
-          </w:p>
-          <w:p>
-            <w:r>
-              <w:t>Ho Chi Minh</w:t>
-            </w:r>
-          </w:p>
-          <w:p>
-            <w:r>
-              <w:t>Dak Lak</w:t>
-            </w:r>
-          </w:p>
-          <w:p>
-            <w:r>
-              <w:t>Kon Tum</w:t>
-            </w:r>
-          </w:p>
+          <w:p/>
         </w:tc>
       </w:tr>
       <w:tr>
@@ -3878,59 +3734,12 @@
           </w:tcPr>
           <w:p>
             <w:r>
-              <w:t>1</w:t>
+              <w:t>Đánh dấu CTV còn làm việc cho cơ sở nữa không</w:t>
             </w:r>
           </w:p>
-          <w:p>
-            <w:r>
-              <w:t>1</w:t>
-            </w:r>
-          </w:p>
-          <w:p>
-            <w:r>
-              <w:lastRenderedPageBreak/>
-              <w:t>0</w:t>
-            </w:r>
-          </w:p>
-          <w:p>
-            <w:r>
-              <w:t>0</w:t>
-            </w:r>
-          </w:p>
-          <w:p>
-            <w:r>
-              <w:t>1</w:t>
-            </w:r>
-          </w:p>
-          <w:p>
-            <w:r>
-              <w:t>0</w:t>
-            </w:r>
-          </w:p>
-          <w:p>
-            <w:r>
-              <w:t>0</w:t>
-            </w:r>
-          </w:p>
-          <w:p>
-            <w:r>
-              <w:t>1</w:t>
-            </w:r>
-          </w:p>
-          <w:p>
-            <w:r>
-              <w:t>1</w:t>
-            </w:r>
-          </w:p>
-          <w:p>
-            <w:r>
-              <w:t>1</w:t>
-            </w:r>
-          </w:p>
         </w:tc>
       </w:tr>
     </w:tbl>
-    <w:p/>
     <w:p/>
     <w:p>
       <w:pPr>
@@ -4070,66 +3879,16 @@
           <w:tcPr>
             <w:tcW w:w="3708" w:type="dxa"/>
           </w:tcPr>
+          <w:p/>
+        </w:tc>
+      </w:tr>
+      <w:tr>
+        <w:tc>
+          <w:tcPr>
+            <w:tcW w:w="1728" w:type="dxa"/>
+          </w:tcPr>
           <w:p>
             <w:r>
-              <w:t>1</w:t>
-            </w:r>
-          </w:p>
-          <w:p>
-            <w:r>
-              <w:t>2</w:t>
-            </w:r>
-          </w:p>
-          <w:p>
-            <w:r>
-              <w:t>3</w:t>
-            </w:r>
-          </w:p>
-          <w:p>
-            <w:r>
-              <w:t>4</w:t>
-            </w:r>
-          </w:p>
-          <w:p>
-            <w:r>
-              <w:t>5</w:t>
-            </w:r>
-          </w:p>
-          <w:p>
-            <w:r>
-              <w:t>6</w:t>
-            </w:r>
-          </w:p>
-          <w:p>
-            <w:r>
-              <w:t>7</w:t>
-            </w:r>
-          </w:p>
-          <w:p>
-            <w:r>
-              <w:t>8</w:t>
-            </w:r>
-          </w:p>
-          <w:p>
-            <w:r>
-              <w:t>9</w:t>
-            </w:r>
-          </w:p>
-          <w:p>
-            <w:r>
-              <w:t>10</w:t>
-            </w:r>
-          </w:p>
-        </w:tc>
-      </w:tr>
-      <w:tr>
-        <w:tc>
-          <w:tcPr>
-            <w:tcW w:w="1728" w:type="dxa"/>
-          </w:tcPr>
-          <w:p>
-            <w:r>
-              <w:lastRenderedPageBreak/>
               <w:t>TenLoaiSP</w:t>
             </w:r>
           </w:p>
@@ -4154,56 +3913,7 @@
           <w:tcPr>
             <w:tcW w:w="3708" w:type="dxa"/>
           </w:tcPr>
-          <w:p>
-            <w:r>
-              <w:t>Sach giao khoa</w:t>
-            </w:r>
-          </w:p>
-          <w:p>
-            <w:r>
-              <w:t>Sach tham khao</w:t>
-            </w:r>
-          </w:p>
-          <w:p>
-            <w:r>
-              <w:t>Tieu thuyet</w:t>
-            </w:r>
-          </w:p>
-          <w:p>
-            <w:r>
-              <w:t>Truyen tranh</w:t>
-            </w:r>
-          </w:p>
-          <w:p>
-            <w:r>
-              <w:t>May tinh</w:t>
-            </w:r>
-          </w:p>
-          <w:p>
-            <w:r>
-              <w:t>Sach giao khoa</w:t>
-            </w:r>
-          </w:p>
-          <w:p>
-            <w:r>
-              <w:t>Tieu thuyet</w:t>
-            </w:r>
-          </w:p>
-          <w:p>
-            <w:r>
-              <w:t>Tieu thuyet</w:t>
-            </w:r>
-          </w:p>
-          <w:p>
-            <w:r>
-              <w:t>Tu dien</w:t>
-            </w:r>
-          </w:p>
-          <w:p>
-            <w:r>
-              <w:t>Sach tieng Anh</w:t>
-            </w:r>
-          </w:p>
+          <w:p/>
         </w:tc>
       </w:tr>
       <w:tr>
@@ -4233,56 +3943,7 @@
           <w:tcPr>
             <w:tcW w:w="3708" w:type="dxa"/>
           </w:tcPr>
-          <w:p>
-            <w:r>
-              <w:t>5000</w:t>
-            </w:r>
-          </w:p>
-          <w:p>
-            <w:r>
-              <w:t>8000</w:t>
-            </w:r>
-          </w:p>
-          <w:p>
-            <w:r>
-              <w:t>10000</w:t>
-            </w:r>
-          </w:p>
-          <w:p>
-            <w:r>
-              <w:t>5000</w:t>
-            </w:r>
-          </w:p>
-          <w:p>
-            <w:r>
-              <w:t>20000</w:t>
-            </w:r>
-          </w:p>
-          <w:p>
-            <w:r>
-              <w:t>5000</w:t>
-            </w:r>
-          </w:p>
-          <w:p>
-            <w:r>
-              <w:t>8000</w:t>
-            </w:r>
-          </w:p>
-          <w:p>
-            <w:r>
-              <w:t>8000</w:t>
-            </w:r>
-          </w:p>
-          <w:p>
-            <w:r>
-              <w:t>9000</w:t>
-            </w:r>
-          </w:p>
-          <w:p>
-            <w:r>
-              <w:t>7000</w:t>
-            </w:r>
-          </w:p>
+          <w:p/>
         </w:tc>
       </w:tr>
       <w:tr>
@@ -4316,36 +3977,10 @@
           <w:tcPr>
             <w:tcW w:w="3708" w:type="dxa"/>
           </w:tcPr>
-          <w:p>
-            <w:pPr>
-              <w:rPr>
-                <w:lang w:val="vi-VN"/>
-              </w:rPr>
-            </w:pPr>
-            <w:r>
-              <w:rPr>
-                <w:lang w:val="vi-VN"/>
-              </w:rPr>
-              <w:t>VND</w:t>
-            </w:r>
-          </w:p>
+          <w:p/>
         </w:tc>
       </w:tr>
     </w:tbl>
-    <w:p>
-      <w:pPr>
-        <w:rPr>
-          <w:b/>
-        </w:rPr>
-      </w:pPr>
-    </w:p>
-    <w:p>
-      <w:pPr>
-        <w:rPr>
-          <w:b/>
-        </w:rPr>
-      </w:pPr>
-    </w:p>
     <w:p>
       <w:pPr>
         <w:rPr>
@@ -4485,58 +4120,7 @@
           <w:tcPr>
             <w:tcW w:w="3708" w:type="dxa"/>
           </w:tcPr>
-          <w:p>
-            <w:r>
-              <w:t>1</w:t>
-            </w:r>
-          </w:p>
-          <w:p>
-            <w:r>
-              <w:t>2</w:t>
-            </w:r>
-          </w:p>
-          <w:p>
-            <w:r>
-              <w:t>3</w:t>
-            </w:r>
-          </w:p>
-          <w:p>
-            <w:r>
-              <w:t>4</w:t>
-            </w:r>
-          </w:p>
-          <w:p>
-            <w:r>
-              <w:t>5</w:t>
-            </w:r>
-          </w:p>
-          <w:p>
-            <w:r>
-              <w:t>6</w:t>
-            </w:r>
-          </w:p>
-          <w:p>
-            <w:r>
-              <w:t>7</w:t>
-            </w:r>
-          </w:p>
-          <w:p>
-            <w:r>
-              <w:t>8</w:t>
-            </w:r>
-          </w:p>
-          <w:p>
-            <w:r>
-              <w:t>9</w:t>
-            </w:r>
-          </w:p>
-          <w:p>
-            <w:r>
-              <w:t>10</w:t>
-            </w:r>
-            <w:bookmarkStart w:id="12" w:name="_GoBack"/>
-            <w:bookmarkEnd w:id="12"/>
-          </w:p>
+          <w:p/>
         </w:tc>
       </w:tr>
       <w:tr>
@@ -4574,66 +4158,16 @@
           <w:tcPr>
             <w:tcW w:w="3708" w:type="dxa"/>
           </w:tcPr>
+          <w:p/>
+        </w:tc>
+      </w:tr>
+      <w:tr>
+        <w:tc>
+          <w:tcPr>
+            <w:tcW w:w="1728" w:type="dxa"/>
+          </w:tcPr>
           <w:p>
             <w:r>
-              <w:t>0793672769</w:t>
-            </w:r>
-          </w:p>
-          <w:p>
-            <w:r>
-              <w:t>0707097508</w:t>
-            </w:r>
-          </w:p>
-          <w:p>
-            <w:r>
-              <w:t>0905507720</w:t>
-            </w:r>
-          </w:p>
-          <w:p>
-            <w:r>
-              <w:t>0935854099</w:t>
-            </w:r>
-          </w:p>
-          <w:p>
-            <w:r>
-              <w:t>0905454027</w:t>
-            </w:r>
-          </w:p>
-          <w:p>
-            <w:r>
-              <w:t>0833333345</w:t>
-            </w:r>
-          </w:p>
-          <w:p>
-            <w:r>
-              <w:t>0979970079</w:t>
-            </w:r>
-          </w:p>
-          <w:p>
-            <w:r>
-              <w:t>0979790511</w:t>
-            </w:r>
-          </w:p>
-          <w:p>
-            <w:r>
-              <w:t>0905183783</w:t>
-            </w:r>
-          </w:p>
-          <w:p>
-            <w:r>
-              <w:t>0935557042</w:t>
-            </w:r>
-          </w:p>
-        </w:tc>
-      </w:tr>
-      <w:tr>
-        <w:tc>
-          <w:tcPr>
-            <w:tcW w:w="1728" w:type="dxa"/>
-          </w:tcPr>
-          <w:p>
-            <w:r>
-              <w:lastRenderedPageBreak/>
               <w:t>SoLuong</w:t>
             </w:r>
           </w:p>
@@ -4658,56 +4192,7 @@
           <w:tcPr>
             <w:tcW w:w="3708" w:type="dxa"/>
           </w:tcPr>
-          <w:p>
-            <w:r>
-              <w:t>2</w:t>
-            </w:r>
-          </w:p>
-          <w:p>
-            <w:r>
-              <w:t>3</w:t>
-            </w:r>
-          </w:p>
-          <w:p>
-            <w:r>
-              <w:t>2</w:t>
-            </w:r>
-          </w:p>
-          <w:p>
-            <w:r>
-              <w:t>2</w:t>
-            </w:r>
-          </w:p>
-          <w:p>
-            <w:r>
-              <w:t>6</w:t>
-            </w:r>
-          </w:p>
-          <w:p>
-            <w:r>
-              <w:t>8</w:t>
-            </w:r>
-          </w:p>
-          <w:p>
-            <w:r>
-              <w:t>2</w:t>
-            </w:r>
-          </w:p>
-          <w:p>
-            <w:r>
-              <w:t>1</w:t>
-            </w:r>
-          </w:p>
-          <w:p>
-            <w:r>
-              <w:t>1</w:t>
-            </w:r>
-          </w:p>
-          <w:p>
-            <w:r>
-              <w:t>1</w:t>
-            </w:r>
-          </w:p>
+          <w:p/>
         </w:tc>
       </w:tr>
       <w:tr>
@@ -4743,52 +4228,7 @@
           </w:tcPr>
           <w:p>
             <w:r>
-              <w:t>10000</w:t>
-            </w:r>
-          </w:p>
-          <w:p>
-            <w:r>
-              <w:t>24000</w:t>
-            </w:r>
-          </w:p>
-          <w:p>
-            <w:r>
-              <w:t>20000</w:t>
-            </w:r>
-          </w:p>
-          <w:p>
-            <w:r>
-              <w:t>10000</w:t>
-            </w:r>
-          </w:p>
-          <w:p>
-            <w:r>
-              <w:t>120000</w:t>
-            </w:r>
-          </w:p>
-          <w:p>
-            <w:r>
-              <w:t>40000</w:t>
-            </w:r>
-          </w:p>
-          <w:p>
-            <w:r>
-              <w:t>16000</w:t>
-            </w:r>
-          </w:p>
-          <w:p>
-            <w:r>
-              <w:t>8000</w:t>
-            </w:r>
-          </w:p>
-          <w:p>
-            <w:r>
-              <w:t>9000</w:t>
-            </w:r>
-          </w:p>
-          <w:p>
-            <w:r>
-              <w:t>7000</w:t>
+              <w:t>= SoLuong*DonGiaThue</w:t>
             </w:r>
           </w:p>
         </w:tc>
@@ -4811,7 +4251,6 @@
         <w:rPr>
           <w:noProof/>
         </w:rPr>
-        <w:lastRenderedPageBreak/>
         <w:drawing>
           <wp:inline distT="0" distB="0" distL="0" distR="0" wp14:anchorId="51B37B8A" wp14:editId="6D974EA6">
             <wp:extent cx="6072500" cy="3375660"/>
@@ -4864,25 +4303,51 @@
       <w:r>
         <w:t xml:space="preserve">Hình </w:t>
       </w:r>
-      <w:fldSimple w:instr=" STYLEREF 1 \s ">
-        <w:r>
-          <w:rPr>
-            <w:noProof/>
-          </w:rPr>
-          <w:t>1</w:t>
-        </w:r>
-      </w:fldSimple>
+      <w:r>
+        <w:fldChar w:fldCharType="begin"/>
+      </w:r>
+      <w:r>
+        <w:instrText xml:space="preserve"> STYLEREF 1 \s </w:instrText>
+      </w:r>
+      <w:r>
+        <w:fldChar w:fldCharType="separate"/>
+      </w:r>
+      <w:r>
+        <w:rPr>
+          <w:noProof/>
+        </w:rPr>
+        <w:t>1</w:t>
+      </w:r>
+      <w:r>
+        <w:rPr>
+          <w:noProof/>
+        </w:rPr>
+        <w:fldChar w:fldCharType="end"/>
+      </w:r>
       <w:r>
         <w:t>.</w:t>
       </w:r>
-      <w:fldSimple w:instr=" SEQ Hình \* ARABIC \s 1 ">
-        <w:r>
-          <w:rPr>
-            <w:noProof/>
-          </w:rPr>
-          <w:t>1</w:t>
-        </w:r>
-      </w:fldSimple>
+      <w:r>
+        <w:fldChar w:fldCharType="begin"/>
+      </w:r>
+      <w:r>
+        <w:instrText xml:space="preserve"> SEQ Hình \* ARABIC \s 1 </w:instrText>
+      </w:r>
+      <w:r>
+        <w:fldChar w:fldCharType="separate"/>
+      </w:r>
+      <w:r>
+        <w:rPr>
+          <w:noProof/>
+        </w:rPr>
+        <w:t>1</w:t>
+      </w:r>
+      <w:r>
+        <w:rPr>
+          <w:noProof/>
+        </w:rPr>
+        <w:fldChar w:fldCharType="end"/>
+      </w:r>
       <w:r>
         <w:rPr>
           <w:lang w:val="vi-VN"/>
@@ -4898,6 +4363,7 @@
         <w:br w:type="page"/>
       </w:r>
     </w:p>
+    <w:p/>
     <w:p>
       <w:pPr>
         <w:pStyle w:val="Heading1"/>
@@ -4905,7 +4371,6 @@
       <w:bookmarkStart w:id="13" w:name="_Toc47856523"/>
       <w:bookmarkStart w:id="14" w:name="_Toc47856951"/>
       <w:r>
-        <w:lastRenderedPageBreak/>
         <w:t>THỰC THI CƠ SỞ DỮ LIỆU</w:t>
       </w:r>
       <w:bookmarkEnd w:id="13"/>
@@ -4933,7 +4398,7 @@
           <w:noProof/>
         </w:rPr>
         <w:drawing>
-          <wp:inline distT="0" distB="0" distL="0" distR="0" wp14:anchorId="6374FED7" wp14:editId="1A617CD0">
+          <wp:inline distT="0" distB="0" distL="0" distR="0" wp14:anchorId="14CD1254" wp14:editId="1A44D9EA">
             <wp:extent cx="3310173" cy="2000250"/>
             <wp:effectExtent l="0" t="0" r="5080" b="0"/>
             <wp:docPr id="1" name="Picture 1"/>
@@ -4984,25 +4449,51 @@
       <w:r>
         <w:t xml:space="preserve">Hình </w:t>
       </w:r>
-      <w:fldSimple w:instr=" STYLEREF 1 \s ">
-        <w:r>
-          <w:rPr>
-            <w:noProof/>
-          </w:rPr>
-          <w:t>2</w:t>
-        </w:r>
-      </w:fldSimple>
+      <w:r>
+        <w:fldChar w:fldCharType="begin"/>
+      </w:r>
+      <w:r>
+        <w:instrText xml:space="preserve"> STYLEREF 1 \s </w:instrText>
+      </w:r>
+      <w:r>
+        <w:fldChar w:fldCharType="separate"/>
+      </w:r>
+      <w:r>
+        <w:rPr>
+          <w:noProof/>
+        </w:rPr>
+        <w:t>2</w:t>
+      </w:r>
+      <w:r>
+        <w:rPr>
+          <w:noProof/>
+        </w:rPr>
+        <w:fldChar w:fldCharType="end"/>
+      </w:r>
       <w:r>
         <w:t>.</w:t>
       </w:r>
-      <w:fldSimple w:instr=" SEQ Hình \* ARABIC \s 1 ">
-        <w:r>
-          <w:rPr>
-            <w:noProof/>
-          </w:rPr>
-          <w:t>1</w:t>
-        </w:r>
-      </w:fldSimple>
+      <w:r>
+        <w:fldChar w:fldCharType="begin"/>
+      </w:r>
+      <w:r>
+        <w:instrText xml:space="preserve"> SEQ Hình \* ARABIC \s 1 </w:instrText>
+      </w:r>
+      <w:r>
+        <w:fldChar w:fldCharType="separate"/>
+      </w:r>
+      <w:r>
+        <w:rPr>
+          <w:noProof/>
+        </w:rPr>
+        <w:t>1</w:t>
+      </w:r>
+      <w:r>
+        <w:rPr>
+          <w:noProof/>
+        </w:rPr>
+        <w:fldChar w:fldCharType="end"/>
+      </w:r>
       <w:r>
         <w:t xml:space="preserve"> Ví dụ về caption cho hình ảnh</w:t>
       </w:r>
@@ -5316,7 +4807,7 @@
           <w:rPr>
             <w:noProof/>
           </w:rPr>
-          <w:t>iii</w:t>
+          <w:t>2</w:t>
         </w:r>
         <w:r>
           <w:rPr>
@@ -6910,7 +6401,7 @@
 </file>
 
 <file path=customXml/itemProps1.xml><?xml version="1.0" encoding="utf-8"?>
-<ds:datastoreItem xmlns:ds="http://schemas.openxmlformats.org/officeDocument/2006/customXml" ds:itemID="{AB439D78-EC4B-4511-B198-C967F48F39A7}">
+<ds:datastoreItem xmlns:ds="http://schemas.openxmlformats.org/officeDocument/2006/customXml" ds:itemID="{AFC753E7-2C48-4ECE-928C-AC9A8FBAF3D4}">
   <ds:schemaRefs>
     <ds:schemaRef ds:uri="http://schemas.openxmlformats.org/officeDocument/2006/bibliography"/>
   </ds:schemaRefs>

</xml_diff>